<commit_message>
wrote technical part of paper
</commit_message>
<xml_diff>
--- a/Verslagen/article_BP_INF_Gielkens.docx
+++ b/Verslagen/article_BP_INF_Gielkens.docx
@@ -75,138 +75,82 @@
           <w:i/>
           <w:iCs/>
         </w:rPr>
-        <w:t>Student, UHasselt &amp; KU Leuven</w:t>
-      </w:r>
+        <w:t xml:space="preserve">Student, </w:t>
+      </w:r>
+      <w:proofErr w:type="spellStart"/>
       <w:r>
         <w:rPr>
           <w:i/>
           <w:iCs/>
         </w:rPr>
-        <w:br/>
-      </w:r>
-      <w:r>
-        <w:t xml:space="preserve">Dr. </w:t>
-      </w:r>
-      <w:r>
-        <w:t>Eva Geurts</w:t>
-      </w:r>
-      <w:r>
-        <w:t xml:space="preserve"> (Promotor), Prof. Dr. </w:t>
-      </w:r>
-      <w:r>
-        <w:t>Gustavo Rovelo Ruiz</w:t>
-      </w:r>
-      <w:r>
-        <w:t xml:space="preserve"> (</w:t>
-      </w:r>
-      <w:r>
-        <w:t>Co-promotor</w:t>
-      </w:r>
-      <w:r>
-        <w:t>)</w:t>
-      </w:r>
-    </w:p>
-    <w:p>
-      <w:pPr>
-        <w:pStyle w:val="Abstract"/>
-      </w:pPr>
+        <w:t>UHasselt</w:t>
+      </w:r>
+      <w:proofErr w:type="spellEnd"/>
       <w:r>
         <w:rPr>
           <w:i/>
           <w:iCs/>
         </w:rPr>
-        <w:t>Abstract</w:t>
-      </w:r>
-      <w:r>
-        <w:t>—</w:t>
-      </w:r>
-      <w:r>
-        <w:t xml:space="preserve"> </w:t>
-      </w:r>
-      <w:r>
-        <w:t>This paper discusses change traceability in Building Information Modeling (BIM) using Augmented Reality</w:t>
-      </w:r>
-      <w:r>
-        <w:t>(AR)</w:t>
-      </w:r>
-      <w:r>
-        <w:t xml:space="preserve">. BIM refers to a 3D model of a building that </w:t>
-      </w:r>
-      <w:r>
-        <w:t>includes details such as</w:t>
-      </w:r>
-      <w:r>
-        <w:t xml:space="preserve"> materials, placement, and other critical data. However, BIM as a modeling tool was not designed initially to keep track</w:t>
-      </w:r>
-      <w:r>
-        <w:t xml:space="preserve"> of</w:t>
-      </w:r>
-      <w:r>
-        <w:t xml:space="preserve"> and compare changes across different versions within AR. </w:t>
-      </w:r>
-      <w:r>
-        <w:t xml:space="preserve"> </w:t>
-      </w:r>
-      <w:r>
-        <w:t>Therefore, this study bridges this gap by finding ways</w:t>
-      </w:r>
-      <w:r>
-        <w:t xml:space="preserve"> </w:t>
-      </w:r>
-      <w:r>
-        <w:t>to allow better traceability within BIM in an AR environment. It focuses on methods for comparing different BIM versions and appropriate visualization of these changes for the user. To realize this,</w:t>
-      </w:r>
-      <w:r>
-        <w:t xml:space="preserve"> a</w:t>
-      </w:r>
-      <w:r>
-        <w:t xml:space="preserve"> head-mounted display called Xreal Light </w:t>
-      </w:r>
-      <w:r>
-        <w:t xml:space="preserve">was used </w:t>
-      </w:r>
-      <w:r>
-        <w:t>for the AR-based visualization of BIM models.</w:t>
-      </w:r>
-      <w:r>
-        <w:t xml:space="preserve"> </w:t>
-      </w:r>
-      <w:r>
-        <w:t xml:space="preserve">Using </w:t>
-      </w:r>
-      <w:r>
-        <w:t>Industry</w:t>
-      </w:r>
-      <w:r>
-        <w:t xml:space="preserve"> Foundation Classes (IFC) the application was implemented in Unity, which allows an interactive and immersive experience, and thus makes it easier to realize changes between different BIM versions.</w:t>
-      </w:r>
-      <w:r>
-        <w:t xml:space="preserve"> </w:t>
-      </w:r>
-      <w:r>
-        <w:t>The results of the research w</w:t>
-      </w:r>
-      <w:r>
-        <w:t xml:space="preserve">ere mixed. The participants found that the AR application features, like color coding and decision cards, were beneficial for understanding the changes and informing stakeholders </w:t>
-      </w:r>
-      <w:r>
-        <w:t>who</w:t>
-      </w:r>
-      <w:r>
-        <w:t xml:space="preserve"> are not deeply involved in the project. But they also stated that BIM software offers more advanced features like filters and clash detection.</w:t>
-      </w:r>
-    </w:p>
-    <w:p/>
-    <w:p>
-      <w:pPr>
-        <w:pStyle w:val="IndexTerms"/>
-      </w:pPr>
-      <w:bookmarkStart w:id="0" w:name="PointTmp"/>
+        <w:t xml:space="preserve"> &amp; KU Leuven</w:t>
+      </w:r>
       <w:r>
         <w:rPr>
           <w:i/>
           <w:iCs/>
         </w:rPr>
+        <w:br/>
+      </w:r>
+      <w:r>
+        <w:t xml:space="preserve">Dr. </w:t>
+      </w:r>
+      <w:r>
+        <w:t>Eva Geurts</w:t>
+      </w:r>
+      <w:r>
+        <w:t xml:space="preserve"> (Promotor), Prof. Dr. </w:t>
+      </w:r>
+      <w:r>
+        <w:t>Gustavo Rovelo Ruiz</w:t>
+      </w:r>
+      <w:r>
+        <w:t xml:space="preserve"> (</w:t>
+      </w:r>
+      <w:r>
+        <w:t>Co-promotor</w:t>
+      </w:r>
+      <w:r>
+        <w:t>)</w:t>
+      </w:r>
+    </w:p>
+    <w:p>
+      <w:pPr>
+        <w:pStyle w:val="Abstract"/>
+      </w:pPr>
+      <w:r>
+        <w:rPr>
+          <w:i/>
+          <w:iCs/>
+        </w:rPr>
+        <w:t>Abstract</w:t>
+      </w:r>
+      <w:r>
+        <w:t>—</w:t>
+      </w:r>
+      <w:r>
+        <w:t xml:space="preserve"> </w:t>
+      </w:r>
+    </w:p>
+    <w:p/>
+    <w:p>
+      <w:pPr>
+        <w:pStyle w:val="IndexTerms"/>
+      </w:pPr>
+      <w:bookmarkStart w:id="0" w:name="PointTmp"/>
+      <w:r>
+        <w:rPr>
+          <w:i/>
+          <w:iCs/>
+        </w:rPr>
         <w:t>Index Terms</w:t>
       </w:r>
       <w:r>
@@ -214,30 +158,6 @@
       </w:r>
       <w:r>
         <w:t xml:space="preserve"> </w:t>
-      </w:r>
-      <w:r>
-        <w:t>Augmented Reality</w:t>
-      </w:r>
-      <w:r>
-        <w:t xml:space="preserve">, </w:t>
-      </w:r>
-      <w:r>
-        <w:t>Building Information Modeling</w:t>
-      </w:r>
-      <w:r>
-        <w:t>,</w:t>
-      </w:r>
-      <w:r>
-        <w:t xml:space="preserve"> </w:t>
-      </w:r>
-      <w:r>
-        <w:t>Industry Foundation Classes</w:t>
-      </w:r>
-      <w:r>
-        <w:t>,</w:t>
-      </w:r>
-      <w:r>
-        <w:t xml:space="preserve"> Traceability</w:t>
       </w:r>
     </w:p>
     <w:bookmarkEnd w:id="0"/>
@@ -268,7 +188,23 @@
           <w:sz w:val="16"/>
           <w:szCs w:val="16"/>
         </w:rPr>
-        <w:t>(NEED TO DO)</w:t>
+        <w:t xml:space="preserve">(NEED TO </w:t>
+      </w:r>
+      <w:r>
+        <w:rPr>
+          <w:color w:val="FF0000"/>
+          <w:sz w:val="16"/>
+          <w:szCs w:val="16"/>
+        </w:rPr>
+        <w:t>IMPROVE</w:t>
+      </w:r>
+      <w:r>
+        <w:rPr>
+          <w:color w:val="FF0000"/>
+          <w:sz w:val="16"/>
+          <w:szCs w:val="16"/>
+        </w:rPr>
+        <w:t>)</w:t>
       </w:r>
     </w:p>
     <w:p>
@@ -388,7 +324,21 @@
         <w:rPr>
           <w:lang w:val="en-GB"/>
         </w:rPr>
-        <w:t>real-time heart rate and and skin conductance data</w:t>
+        <w:t xml:space="preserve">real-time heart rate and </w:t>
+      </w:r>
+      <w:proofErr w:type="spellStart"/>
+      <w:r>
+        <w:rPr>
+          <w:lang w:val="en-GB"/>
+        </w:rPr>
+        <w:t>and</w:t>
+      </w:r>
+      <w:proofErr w:type="spellEnd"/>
+      <w:r>
+        <w:rPr>
+          <w:lang w:val="en-GB"/>
+        </w:rPr>
+        <w:t xml:space="preserve"> skin conductance data</w:t>
       </w:r>
       <w:r>
         <w:rPr>
@@ -526,371 +476,7 @@
         <w:pStyle w:val="Kop2"/>
       </w:pPr>
       <w:r>
-        <w:t>Traceable design rationale in Augmented Reality</w:t>
-      </w:r>
-    </w:p>
-    <w:p>
-      <w:pPr>
-        <w:ind w:firstLine="202"/>
-        <w:jc w:val="both"/>
-      </w:pPr>
-      <w:r>
-        <w:t xml:space="preserve">In recent years, the integration of BIM in AR </w:t>
-      </w:r>
-      <w:r>
-        <w:t xml:space="preserve">has </w:t>
-      </w:r>
-      <w:r>
-        <w:t>shown great potential in improving the visualization of architectural projects, however</w:t>
-      </w:r>
-      <w:r>
-        <w:t>,</w:t>
-      </w:r>
-      <w:r>
-        <w:t xml:space="preserve"> the challenge of tracing the changes within these projects receives little attention.</w:t>
-      </w:r>
-      <w:r>
-        <w:t xml:space="preserve"> </w:t>
-      </w:r>
-      <w:r>
-        <w:t xml:space="preserve">Previous studies, such as </w:t>
-      </w:r>
-      <w:r>
-        <w:t>the research done by Ceyssens et al. (2020) [</w:t>
-      </w:r>
-      <w:r>
-        <w:t>2</w:t>
-      </w:r>
-      <w:r>
-        <w:t>]</w:t>
-      </w:r>
-      <w:r>
-        <w:t xml:space="preserve">, have highlighted the lack of tools supporting this traceability. </w:t>
-      </w:r>
-      <w:r>
-        <w:t xml:space="preserve">It </w:t>
-      </w:r>
-      <w:r>
-        <w:t>showcases the ability of decision cards</w:t>
-      </w:r>
-      <w:r>
-        <w:t xml:space="preserve">, </w:t>
-      </w:r>
-      <w:r>
-        <w:t>highlights</w:t>
-      </w:r>
-      <w:r>
-        <w:t>, pinpointing annotations to specific locations and visually comparing new or removed parts</w:t>
-      </w:r>
-      <w:r>
-        <w:t xml:space="preserve"> </w:t>
-      </w:r>
-      <w:r>
-        <w:t>to allow stakeholders to trace the evolution of a design</w:t>
-      </w:r>
-      <w:r>
-        <w:t>.</w:t>
-      </w:r>
-      <w:r>
-        <w:t xml:space="preserve"> The participants of the study found the highlighting of removed and added objects useful and would like to see such highlights for more changes.</w:t>
-      </w:r>
-      <w:r>
-        <w:t xml:space="preserve"> The study did note that highlights would not scale well with a large </w:t>
-      </w:r>
-      <w:r>
-        <w:t>number</w:t>
-      </w:r>
-      <w:r>
-        <w:t xml:space="preserve"> of changes and that highlighting is not effective for non-visual changes.</w:t>
-      </w:r>
-      <w:r>
-        <w:t xml:space="preserve"> This paper aims to build on these results for tracking the changes in different versions of BIM models.</w:t>
-      </w:r>
-      <w:r>
-        <w:tab/>
-      </w:r>
-    </w:p>
-    <w:p/>
-    <w:p>
-      <w:pPr>
-        <w:pStyle w:val="Kop2"/>
-      </w:pPr>
-      <w:r>
-        <w:t>Decision rationale using decision cards</w:t>
-      </w:r>
-    </w:p>
-    <w:p>
-      <w:pPr>
-        <w:ind w:firstLine="202"/>
-        <w:jc w:val="both"/>
-      </w:pPr>
-      <w:r>
-        <w:t xml:space="preserve">Decision documentation plays a critical role in traceability throughout the design process. Studies have shown that a tool that documents and externalizes the design rationale is important to do this </w:t>
-      </w:r>
-      <w:r>
-        <w:t>efficiently</w:t>
-      </w:r>
-      <w:r>
-        <w:t xml:space="preserve">. </w:t>
-      </w:r>
-      <w:r>
-        <w:t xml:space="preserve">Research by </w:t>
-      </w:r>
-      <w:r>
-        <w:t>Lopez et al. [</w:t>
-      </w:r>
-      <w:r>
-        <w:t>3</w:t>
-      </w:r>
-      <w:r>
-        <w:t>] indicated that making a design more rationale makes it more acceptable and easier to understand for stakeholders from different backgrounds. To document a design rational</w:t>
-      </w:r>
-      <w:r>
-        <w:t>e</w:t>
-      </w:r>
-      <w:r>
-        <w:t xml:space="preserve">, they tested a tool called a decision card. The research explores how designers use </w:t>
-      </w:r>
-      <w:r>
-        <w:t>the</w:t>
-      </w:r>
-      <w:r>
-        <w:t xml:space="preserve"> decision card to document </w:t>
-      </w:r>
-      <w:r>
-        <w:t>their</w:t>
-      </w:r>
-      <w:r>
-        <w:t xml:space="preserve"> design decisions and how the decision cards help when presenting to team members. Results showed that the decision cards are </w:t>
-      </w:r>
-      <w:r>
-        <w:t xml:space="preserve">effective, user-friendly tools for documenting and externalizing </w:t>
-      </w:r>
-      <w:r>
-        <w:lastRenderedPageBreak/>
-        <w:t>design rationale.</w:t>
-      </w:r>
-      <w:r>
-        <w:t xml:space="preserve"> A lab study showed that practitioners not involved in the design process were able to easily understand the structure of the decision cards. This indicates that </w:t>
-      </w:r>
-      <w:r>
-        <w:t>the</w:t>
-      </w:r>
-      <w:r>
-        <w:t xml:space="preserve"> tool can be used to effectively communicate with stakeholders</w:t>
-      </w:r>
-      <w:r>
-        <w:t xml:space="preserve"> outside the project</w:t>
-      </w:r>
-      <w:r>
-        <w:t>.</w:t>
-      </w:r>
-      <w:r>
-        <w:t xml:space="preserve"> The study does note that a disadvantage of the decision cards is the time spen</w:t>
-      </w:r>
-      <w:r>
-        <w:t>t</w:t>
-      </w:r>
-      <w:r>
-        <w:t xml:space="preserve"> to document</w:t>
-      </w:r>
-      <w:r>
-        <w:t xml:space="preserve"> </w:t>
-      </w:r>
-      <w:r>
-        <w:t>all the information of the decision</w:t>
-      </w:r>
-      <w:r>
-        <w:t>s</w:t>
-      </w:r>
-      <w:r>
-        <w:t xml:space="preserve">. </w:t>
-      </w:r>
-      <w:r>
-        <w:t>In this paper about traceability of changes in BIM, the decision card is used to simplify tracking changes throughout the life cycle of a BIM model</w:t>
-      </w:r>
-      <w:r>
-        <w:t xml:space="preserve"> and to make it easier to explain why these changes were made to stakeholders </w:t>
-      </w:r>
-      <w:r>
-        <w:t>who</w:t>
-      </w:r>
-      <w:r>
-        <w:t xml:space="preserve"> are not as closely involved in the project.</w:t>
-      </w:r>
-    </w:p>
-    <w:p/>
-    <w:p>
-      <w:pPr>
-        <w:pStyle w:val="Kop2"/>
-      </w:pPr>
-      <w:r>
-        <w:t>Application of AR/VR in construction project management</w:t>
-      </w:r>
-    </w:p>
-    <w:p>
-      <w:pPr>
-        <w:ind w:firstLine="202"/>
-        <w:jc w:val="both"/>
-      </w:pPr>
-      <w:r>
-        <w:t xml:space="preserve">The use of AR and </w:t>
-      </w:r>
-      <w:r>
-        <w:t>Virtual Reality (</w:t>
-      </w:r>
-      <w:r>
-        <w:t>VR</w:t>
-      </w:r>
-      <w:r>
-        <w:t xml:space="preserve">) </w:t>
-      </w:r>
-      <w:r>
-        <w:t>is increasing across various industries like education, healthcare and entertainment. Even though the construction industry is traditionally slower in digitizing, AR and VR are becoming a tool to enhance communication and collaboration in a project</w:t>
-      </w:r>
-      <w:r>
-        <w:t>’</w:t>
-      </w:r>
-      <w:r>
-        <w:t>s lifecycle [</w:t>
-      </w:r>
-      <w:r>
-        <w:t>4</w:t>
-      </w:r>
-      <w:r>
-        <w:t>].</w:t>
-      </w:r>
-    </w:p>
-    <w:p>
-      <w:pPr>
-        <w:ind w:firstLine="202"/>
-        <w:jc w:val="both"/>
-      </w:pPr>
-      <w:r>
-        <w:t>The article written by Albahbah et al.</w:t>
-      </w:r>
-      <w:r>
-        <w:t xml:space="preserve"> [</w:t>
-      </w:r>
-      <w:r>
-        <w:t>4</w:t>
-      </w:r>
-      <w:r>
-        <w:t>]</w:t>
-      </w:r>
-      <w:r>
-        <w:t xml:space="preserve"> investigates the knowledge that exist</w:t>
-      </w:r>
-      <w:r>
-        <w:t>s</w:t>
-      </w:r>
-      <w:r>
-        <w:t xml:space="preserve"> about </w:t>
-      </w:r>
-      <w:r>
-        <w:t>using</w:t>
-      </w:r>
-      <w:r>
-        <w:t xml:space="preserve"> VR and AR for construction project management.</w:t>
-      </w:r>
-      <w:r>
-        <w:t xml:space="preserve"> Several studies indicated that AR and VR have several benefits within architecture, engineering and construction industr</w:t>
-      </w:r>
-      <w:r>
-        <w:t>ies</w:t>
-      </w:r>
-      <w:r>
-        <w:t>. Areas such as cost and time management, defect management, safety management and training within project management have been proven to be significantly better using these technologies.</w:t>
-      </w:r>
-    </w:p>
-    <w:p>
-      <w:pPr>
-        <w:ind w:firstLine="202"/>
-        <w:jc w:val="both"/>
-      </w:pPr>
-      <w:r>
-        <w:t xml:space="preserve">Communication and data acquisition are an important part </w:t>
-      </w:r>
-      <w:r>
-        <w:t>of</w:t>
-      </w:r>
-      <w:r>
-        <w:t xml:space="preserve"> a successful project. Several studies have explored the use of </w:t>
-      </w:r>
-      <w:r>
-        <w:t>A</w:t>
-      </w:r>
-      <w:r>
-        <w:t>R</w:t>
-      </w:r>
-      <w:r>
-        <w:t xml:space="preserve"> </w:t>
-      </w:r>
-      <w:r>
-        <w:t xml:space="preserve">to improve the collection of information and communication amongst shareholders. The </w:t>
-      </w:r>
-      <w:r>
-        <w:t>findings</w:t>
-      </w:r>
-      <w:r>
-        <w:t xml:space="preserve"> </w:t>
-      </w:r>
-      <w:r>
-        <w:t>suggest</w:t>
-      </w:r>
-      <w:r>
-        <w:t xml:space="preserve"> that AR</w:t>
-      </w:r>
-      <w:r>
-        <w:t xml:space="preserve"> can enhance on-site decision</w:t>
-      </w:r>
-      <w:r>
-        <w:t>-</w:t>
-      </w:r>
-      <w:r>
-        <w:t>making, collaboration with various stakeholders and safety management</w:t>
-      </w:r>
-      <w:r>
-        <w:t xml:space="preserve"> </w:t>
-      </w:r>
-      <w:r>
-        <w:t>through improved</w:t>
-      </w:r>
-      <w:r>
-        <w:t xml:space="preserve"> </w:t>
-      </w:r>
-      <w:r>
-        <w:t>information retrieval and field communication.</w:t>
-      </w:r>
-      <w:r>
-        <w:t xml:space="preserve"> It has been successfully used in applications like building inspections, construction progress monitoring and defect management.</w:t>
-      </w:r>
-      <w:r>
-        <w:t xml:space="preserve"> These studies demonstrate the potential of AR and VR to improve visualization, collaboration and project execution. </w:t>
-      </w:r>
-      <w:r>
-        <w:t>Building on</w:t>
-      </w:r>
-      <w:r>
-        <w:t xml:space="preserve"> the</w:t>
-      </w:r>
-      <w:r>
-        <w:t>se</w:t>
-      </w:r>
-      <w:r>
-        <w:t xml:space="preserve"> benefits of AR, this study investigates the use of AR in combination with BIM for</w:t>
-      </w:r>
-      <w:r>
-        <w:t xml:space="preserve"> the</w:t>
-      </w:r>
-      <w:r>
-        <w:t xml:space="preserve"> traceability of changes and their potential to improve project outcome</w:t>
-      </w:r>
-      <w:r>
-        <w:t>s</w:t>
-      </w:r>
-      <w:r>
-        <w:t>.</w:t>
+        <w:t>TEMPLATE</w:t>
       </w:r>
     </w:p>
     <w:p>
@@ -898,6 +484,7 @@
         <w:pStyle w:val="Kop1"/>
         <w:jc w:val="left"/>
       </w:pPr>
+      <w:bookmarkStart w:id="1" w:name="_Hlk197360526"/>
       <w:r>
         <w:t>Methods and materials</w:t>
       </w:r>
@@ -923,6 +510,27 @@
     <w:p>
       <w:pPr>
         <w:pStyle w:val="Kop2"/>
+        <w:numPr>
+          <w:ilvl w:val="0"/>
+          <w:numId w:val="0"/>
+        </w:numPr>
+        <w:ind w:firstLine="202"/>
+        <w:rPr>
+          <w:i w:val="0"/>
+          <w:iCs w:val="0"/>
+        </w:rPr>
+      </w:pPr>
+      <w:r>
+        <w:rPr>
+          <w:i w:val="0"/>
+          <w:iCs w:val="0"/>
+        </w:rPr>
+        <w:t>This section describes the hardware configuration and software architecture of the wearable stress measurement system. The system is built around an ESP32 microcontroller and incorporates multiple physiological sensors to capture heart rate, blood oxygen saturation (SpO₂), galvanic skin response (GSR), and respiratory activity. The sensor data is processed locally and transmitted via Bluetooth Low Energy (BLE) to a mobile application for visualization and analysis.</w:t>
+      </w:r>
+    </w:p>
+    <w:p>
+      <w:pPr>
+        <w:pStyle w:val="Kop2"/>
       </w:pPr>
       <w:r>
         <w:t>Arduino Nano ESP32</w:t>
@@ -939,7 +547,19 @@
         <w:t xml:space="preserve"> which is based on the ESP32-S3 System on Chip</w:t>
       </w:r>
       <w:r>
-        <w:t xml:space="preserve">. The main reason for using this microcontroller instead of other Arduino microcontrollers is the presence of Bluetooth and Wifi. In this project the Bluetooth is used to </w:t>
+        <w:t xml:space="preserve">. The main reason for using this microcontroller instead of other Arduino microcontrollers is the presence of Bluetooth and </w:t>
+      </w:r>
+      <w:r>
+        <w:t>Wi-Fi</w:t>
+      </w:r>
+      <w:r>
+        <w:t>. In this project</w:t>
+      </w:r>
+      <w:r>
+        <w:t xml:space="preserve">, </w:t>
+      </w:r>
+      <w:r>
+        <w:t xml:space="preserve">Bluetooth is used to </w:t>
       </w:r>
       <w:r>
         <w:t xml:space="preserve">wirelessly transmit the sensor data to a </w:t>
@@ -948,7 +568,7 @@
         <w:t xml:space="preserve">smartphone that runs software to </w:t>
       </w:r>
       <w:r>
-        <w:t xml:space="preserve">present and visualize the stress level and the measurements. Other criteria for choosing this microcontroller include: </w:t>
+        <w:t>present and visualize the stress level and the measurements. Other criteria for choosing this microcontroller include:</w:t>
       </w:r>
     </w:p>
     <w:p>
@@ -1007,7 +627,25 @@
         <w:t>I2C interface</w:t>
       </w:r>
       <w:r>
-        <w:t>, used by MAX30102 and MAX30205 for communication</w:t>
+        <w:t>, used by</w:t>
+      </w:r>
+      <w:r>
+        <w:t xml:space="preserve"> the</w:t>
+      </w:r>
+      <w:r>
+        <w:t xml:space="preserve"> MAX30102</w:t>
+      </w:r>
+      <w:r>
+        <w:t xml:space="preserve"> </w:t>
+      </w:r>
+      <w:r>
+        <w:t>and MAX30205</w:t>
+      </w:r>
+      <w:r>
+        <w:t xml:space="preserve"> sensors</w:t>
+      </w:r>
+      <w:r>
+        <w:t xml:space="preserve"> for communication</w:t>
       </w:r>
     </w:p>
     <w:p>
@@ -1026,25 +664,25 @@
         <w:rPr>
           <w:lang w:val="en-GB"/>
         </w:rPr>
-        <w:t xml:space="preserve">Because it is so compact and energy efficient it is ideal to use </w:t>
+        <w:t>Its compact size and energy efficien</w:t>
       </w:r>
       <w:r>
         <w:rPr>
           <w:lang w:val="en-GB"/>
         </w:rPr>
-        <w:t>in</w:t>
+        <w:t>cy</w:t>
       </w:r>
       <w:r>
         <w:rPr>
           <w:lang w:val="en-GB"/>
         </w:rPr>
-        <w:t xml:space="preserve"> a portable </w:t>
+        <w:t xml:space="preserve"> make it ideal to use in a p</w:t>
       </w:r>
       <w:r>
         <w:rPr>
           <w:lang w:val="en-GB"/>
         </w:rPr>
-        <w:t>device</w:t>
+        <w:t>ortable device</w:t>
       </w:r>
       <w:r>
         <w:rPr>
@@ -1066,13 +704,96 @@
         <w:ind w:firstLine="202"/>
       </w:pPr>
       <w:r>
-        <w:t>The MAX30102 is an optical biosensor that measures the subjects heart</w:t>
+        <w:t>The MAX30102 is an optical biosensor that measures the subject</w:t>
+      </w:r>
+      <w:r>
+        <w:t>’</w:t>
+      </w:r>
+      <w:r>
+        <w:t>s heart</w:t>
       </w:r>
       <w:r>
         <w:t xml:space="preserve"> </w:t>
       </w:r>
       <w:r>
-        <w:t>rate and blood oxygen level(SpO</w:t>
+        <w:t xml:space="preserve">rate and </w:t>
+      </w:r>
+      <w:r>
+        <w:t>peripheral blood oxygen saturation (SpO₂)</w:t>
+      </w:r>
+      <w:r>
+        <w:t xml:space="preserve">. It </w:t>
+      </w:r>
+      <w:r>
+        <w:t>uses the I2C interface for communication with the microcontroller</w:t>
+      </w:r>
+      <w:r>
+        <w:t xml:space="preserve">. </w:t>
+      </w:r>
+      <w:r>
+        <w:t>Due to</w:t>
+      </w:r>
+      <w:r>
+        <w:t xml:space="preserve"> its </w:t>
+      </w:r>
+      <w:r>
+        <w:t xml:space="preserve">compact </w:t>
+      </w:r>
+      <w:r>
+        <w:t xml:space="preserve">design and </w:t>
+      </w:r>
+      <w:r>
+        <w:t xml:space="preserve">low-power </w:t>
+      </w:r>
+      <w:r>
+        <w:t>requirement</w:t>
+      </w:r>
+      <w:r>
+        <w:t xml:space="preserve">, </w:t>
+      </w:r>
+      <w:r>
+        <w:t>the MAX30102 sensor</w:t>
+      </w:r>
+      <w:r>
+        <w:t xml:space="preserve"> is optimal to use in wearable/mobile devices. </w:t>
+      </w:r>
+    </w:p>
+    <w:p>
+      <w:pPr>
+        <w:ind w:firstLine="202"/>
+      </w:pPr>
+      <w:r>
+        <w:t>The sensor includes LEDs, photodetectors and low-noise electronics capable of ambient light rejection.</w:t>
+      </w:r>
+      <w:r>
+        <w:t xml:space="preserve"> Although it contains ambient light rejection, it is still advised to limit the </w:t>
+      </w:r>
+      <w:r>
+        <w:lastRenderedPageBreak/>
+        <w:t xml:space="preserve">ambient light interference to </w:t>
+      </w:r>
+      <w:r>
+        <w:t>ensure measurement accuracy</w:t>
+      </w:r>
+      <w:r>
+        <w:t>.</w:t>
+      </w:r>
+      <w:r>
+        <w:t xml:space="preserve"> </w:t>
+      </w:r>
+      <w:r>
+        <w:t>The sensor uses both a red and an infrared (IR) LED to extract heart rate and SpO₂ via signal processing</w:t>
+      </w:r>
+      <w:r>
+        <w:t>.</w:t>
+      </w:r>
+    </w:p>
+    <w:p>
+      <w:pPr>
+        <w:ind w:firstLine="202"/>
+      </w:pPr>
+      <w:r>
+        <w:t>The sensor is initialized with a sampling rate of 100 Hz and is read in sequences of 100 samples to calculate the heart rate and SpO</w:t>
       </w:r>
       <w:r>
         <w:rPr>
@@ -1081,16 +802,21 @@
         <w:t>2</w:t>
       </w:r>
       <w:r>
-        <w:t>)</w:t>
-      </w:r>
-      <w:r>
-        <w:t xml:space="preserve"> and uses the I2C interface for communication with the microcontroller</w:t>
-      </w:r>
-      <w:r>
-        <w:t xml:space="preserve">. </w:t>
-      </w:r>
-      <w:r>
-        <w:t xml:space="preserve">Because it is a small sensor with a low power need, it is optimal to use in wearable/mobile devices. </w:t>
+        <w:t xml:space="preserve"> using an open source algorithm</w:t>
+      </w:r>
+      <w:r>
+        <w:t>.</w:t>
+      </w:r>
+    </w:p>
+    <w:p>
+      <w:pPr>
+        <w:pStyle w:val="Kop2"/>
+      </w:pPr>
+      <w:r>
+        <w:t xml:space="preserve">Grove </w:t>
+      </w:r>
+      <w:r>
+        <w:t>GSR Sensor</w:t>
       </w:r>
     </w:p>
     <w:p>
@@ -1098,25 +824,22 @@
         <w:ind w:firstLine="202"/>
       </w:pPr>
       <w:r>
-        <w:t>The sensor includes LEDs, photodetectors and low-noise electronics capable of ambient light rejection.</w:t>
-      </w:r>
-      <w:r>
-        <w:t xml:space="preserve"> Although it contains ambient light rejection, it is still advised to limit the ambient light interference to get the most accurate result.</w:t>
-      </w:r>
-      <w:r>
-        <w:t xml:space="preserve"> The LEDs consists out of a red LED and an IR LED which are used to</w:t>
-      </w:r>
-      <w:r>
-        <w:t xml:space="preserve"> extract heart rate and SpO</w:t>
-      </w:r>
-      <w:r>
-        <w:rPr>
-          <w:vertAlign w:val="subscript"/>
-        </w:rPr>
-        <w:t>2</w:t>
-      </w:r>
-      <w:r>
-        <w:t xml:space="preserve"> using signal processing.</w:t>
+        <w:t>The Galvanic Skin Response (GSR) sensor measure</w:t>
+      </w:r>
+      <w:r>
+        <w:t>s</w:t>
+      </w:r>
+      <w:r>
+        <w:t xml:space="preserve"> the skin conductance</w:t>
+      </w:r>
+      <w:r>
+        <w:t xml:space="preserve"> between two electrodes</w:t>
+      </w:r>
+      <w:r>
+        <w:t xml:space="preserve">, which varies with sweat activity. </w:t>
+      </w:r>
+      <w:r>
+        <w:t>Since skin conductance is linked to autonomic nervous system activity, it serves as a reliable indicator of stress.</w:t>
       </w:r>
     </w:p>
     <w:p>
@@ -1124,1077 +847,1565 @@
         <w:ind w:firstLine="202"/>
       </w:pPr>
       <w:r>
-        <w:t xml:space="preserve">Heart </w:t>
-      </w:r>
-      <w:r>
-        <w:t>R</w:t>
-      </w:r>
-      <w:r>
-        <w:t xml:space="preserve">ate </w:t>
-      </w:r>
-      <w:r>
-        <w:t>V</w:t>
-      </w:r>
-      <w:r>
-        <w:t xml:space="preserve">ariability </w:t>
-      </w:r>
-      <w:r>
-        <w:t xml:space="preserve">(HRV), derived from heart rate measurements, </w:t>
-      </w:r>
-      <w:r>
-        <w:t>is a strong indicator of stress level. Which makes this sensor a vital inclusion in the stress measurement. Its compact design and low-power make it optimal for continuous monitoring of the heart rate.</w:t>
+        <w:t xml:space="preserve">It works by placing two electrodes on the skin (usually fingers) and applying a small amount of voltage. </w:t>
+      </w:r>
+      <w:r>
+        <w:t>The resulting conductance is measured, with higher values indicating increased sweat gland activity</w:t>
+      </w:r>
+      <w:r>
+        <w:t>.</w:t>
+      </w:r>
+      <w:r>
+        <w:t xml:space="preserve"> </w:t>
+      </w:r>
+      <w:r>
+        <w:t>This can be the result of elevated stress levels</w:t>
+      </w:r>
+      <w:r>
+        <w:t>.</w:t>
+      </w:r>
+    </w:p>
+    <w:p>
+      <w:pPr>
+        <w:ind w:firstLine="202"/>
+      </w:pPr>
+      <w:r>
+        <w:t>The sensor outputs an analog voltage which is read using the pin A2 on the ESP32. An average over 40 samples is calculated to lessen the impact of fluctuations.</w:t>
       </w:r>
     </w:p>
     <w:p>
       <w:pPr>
         <w:pStyle w:val="Kop2"/>
       </w:pPr>
-      <w:r>
-        <w:t>GSR Sensor</w:t>
-      </w:r>
-    </w:p>
-    <w:p>
-      <w:pPr>
-        <w:ind w:firstLine="202"/>
-      </w:pPr>
-      <w:r>
-        <w:t>The Galvanic Skin Response (GSR) sensor measure the skin conductance, which varies with sweat activity. Because this is connected to the nervous system it is a good indicator for stress level.</w:t>
-      </w:r>
-    </w:p>
-    <w:p>
-      <w:pPr>
-        <w:ind w:firstLine="202"/>
-      </w:pPr>
-      <w:r>
-        <w:t>It works by placing two electrodes on the skin (usually fingers) and applying a small amount of voltage. The difference in conductance gets measured. A higher conductance indicates a higher sweat level which can be the result of a higher stress level.</w:t>
-      </w:r>
-    </w:p>
-    <w:p>
-      <w:pPr>
-        <w:pStyle w:val="Kop2"/>
-      </w:pPr>
-      <w:r>
-        <w:t>MAX30205</w:t>
-      </w:r>
-    </w:p>
-    <w:p>
-      <w:pPr>
-        <w:pStyle w:val="Text"/>
-      </w:pPr>
-      <w:r>
-        <w:t>The MAX30205 is a bod</w:t>
-      </w:r>
-      <w:r>
-        <w:t>y</w:t>
-      </w:r>
-      <w:r>
-        <w:t xml:space="preserve"> temperature sensor. This sensor has a high accuracy with a precision of ±0.1</w:t>
-      </w:r>
-      <w:r>
-        <w:rPr>
-          <w:vertAlign w:val="superscript"/>
-        </w:rPr>
-        <w:t>°</w:t>
-      </w:r>
-      <w:r>
-        <w:t>C. This sensor, just like the MAX30102, uses the I2C interface for communication with the microcontroller.</w:t>
-      </w:r>
-    </w:p>
-    <w:p>
-      <w:pPr>
-        <w:pStyle w:val="Text"/>
-      </w:pPr>
-      <w:r>
-        <w:t>Change in body temperature can be linked to stress response. The MAX30205 works alongside the HRV to improve the stress analysis.</w:t>
-      </w:r>
-      <w:r>
-        <w:t xml:space="preserve"> Combing temperature, HRV and GSR results in a comprehensive stress analysis.</w:t>
-      </w:r>
-    </w:p>
-    <w:p>
-      <w:pPr>
-        <w:pStyle w:val="Kop1"/>
-      </w:pPr>
-      <w:r>
-        <w:t>User study</w:t>
+      <w:proofErr w:type="spellStart"/>
+      <w:r>
+        <w:t>Plux</w:t>
+      </w:r>
+      <w:proofErr w:type="spellEnd"/>
+      <w:r>
+        <w:t xml:space="preserve"> Piezo-Electric Respiration</w:t>
+      </w:r>
+      <w:r>
+        <w:t xml:space="preserve"> (PZT) </w:t>
+      </w:r>
+      <w:r>
+        <w:t>Sensor</w:t>
+      </w:r>
+    </w:p>
+    <w:p>
+      <w:pPr>
+        <w:pStyle w:val="Text"/>
+        <w:jc w:val="left"/>
+      </w:pPr>
+      <w:r>
+        <w:t xml:space="preserve">The </w:t>
+      </w:r>
+      <w:proofErr w:type="spellStart"/>
+      <w:r>
+        <w:t>Plux</w:t>
+      </w:r>
+      <w:proofErr w:type="spellEnd"/>
+      <w:r>
+        <w:t xml:space="preserve"> PZT Sensor</w:t>
       </w:r>
       <w:r>
         <w:t xml:space="preserve"> </w:t>
       </w:r>
       <w:r>
-        <w:rPr>
-          <w:color w:val="FF0000"/>
-          <w:sz w:val="16"/>
-          <w:szCs w:val="16"/>
-        </w:rPr>
-        <w:t>(NEED TO DO)</w:t>
-      </w:r>
-    </w:p>
-    <w:p>
-      <w:pPr>
-        <w:pStyle w:val="Text"/>
-      </w:pPr>
-      <w:r>
-        <w:t xml:space="preserve">In the user study, the participants tested the efficiency of the AR application and used </w:t>
-      </w:r>
-      <w:r>
-        <w:t>their</w:t>
-      </w:r>
-      <w:r>
-        <w:t xml:space="preserve"> experience with 3D modeling software to compare the AR application and the software.</w:t>
-      </w:r>
-      <w:r>
-        <w:t xml:space="preserve"> Before starting the study, the participants were guided th</w:t>
-      </w:r>
-      <w:r>
-        <w:t>r</w:t>
-      </w:r>
-      <w:r>
-        <w:t>ough a demo version to introduce the features and lower the initial learning curve.</w:t>
-      </w:r>
-      <w:r>
-        <w:t xml:space="preserve"> The study was divided into two phases: tasks during the study and a post-study survey. </w:t>
-      </w:r>
-      <w:r>
-        <w:t>During the study</w:t>
-      </w:r>
-      <w:r>
-        <w:t>,</w:t>
-      </w:r>
-      <w:r>
-        <w:t xml:space="preserve"> the participants were asked to document changes and provide a reason for these changes. Adding to this, they were asked to measure the distance between walls in different versions. After completing </w:t>
-      </w:r>
-      <w:r>
-        <w:t>the</w:t>
-      </w:r>
-      <w:r>
-        <w:t xml:space="preserve"> tasks</w:t>
-      </w:r>
-      <w:r>
-        <w:t xml:space="preserve">, </w:t>
-      </w:r>
-      <w:r>
-        <w:t xml:space="preserve">participants were asked about </w:t>
-      </w:r>
-      <w:r>
-        <w:t>their</w:t>
+        <w:t>is a</w:t>
+      </w:r>
+      <w:r>
+        <w:t xml:space="preserve"> sensor</w:t>
       </w:r>
       <w:r>
         <w:t xml:space="preserve"> </w:t>
       </w:r>
       <w:r>
-        <w:t>experience using the AR application.</w:t>
+        <w:t>that is capable of gathering basic respiration data. It includes a chest-belt with a buil</w:t>
+      </w:r>
+      <w:r>
+        <w:t>t</w:t>
+      </w:r>
+      <w:r>
+        <w:t xml:space="preserve">-in </w:t>
+      </w:r>
+      <w:r>
+        <w:t xml:space="preserve">piezoelectric </w:t>
+      </w:r>
+      <w:r>
+        <w:t>sensing element (</w:t>
+      </w:r>
+      <w:r>
+        <w:t xml:space="preserve">piezoelectric </w:t>
+      </w:r>
+      <w:r>
+        <w:t>film</w:t>
+      </w:r>
+      <w:r>
+        <w:t xml:space="preserve">) that gathers data by measuring </w:t>
+      </w:r>
+      <w:r>
+        <w:t xml:space="preserve">respiratory motion. The sensor detects mechanical deformation of the sensor caused by </w:t>
+      </w:r>
+      <w:r>
+        <w:t>changes in thoracic or abdominal volume</w:t>
+      </w:r>
+      <w:r>
+        <w:t xml:space="preserve"> when breathing.</w:t>
       </w:r>
       <w:r>
         <w:t xml:space="preserve"> </w:t>
       </w:r>
-      <w:r>
-        <w:t>These questions evaluated the ease of use, the confidence in capturing an</w:t>
-      </w:r>
-      <w:r>
-        <w:t>d</w:t>
-      </w:r>
-      <w:r>
-        <w:t xml:space="preserve"> understanding the changes, the benefits of spatial awareness and their overall preference between AR and 3D modeling software.</w:t>
-      </w:r>
-      <w:r>
-        <w:t xml:space="preserve"> Using </w:t>
-      </w:r>
-      <w:r>
-        <w:lastRenderedPageBreak/>
-        <w:t xml:space="preserve">quantitative data from rating scales, the </w:t>
-      </w:r>
-      <w:r>
-        <w:t>overall</w:t>
-      </w:r>
-      <w:r>
-        <w:t xml:space="preserve"> effectiveness of the AR tool was </w:t>
-      </w:r>
-      <w:r>
-        <w:t>assessed</w:t>
-      </w:r>
-      <w:r>
-        <w:t>.</w:t>
-      </w:r>
-      <w:r>
-        <w:t xml:space="preserve"> The follow</w:t>
-      </w:r>
-      <w:r>
-        <w:t>-</w:t>
-      </w:r>
-      <w:r>
-        <w:t xml:space="preserve">up questions, such </w:t>
-      </w:r>
-      <w:r>
-        <w:t>as asking</w:t>
-      </w:r>
-      <w:r>
-        <w:t xml:space="preserve"> for an explanation of a score or what features should be </w:t>
-      </w:r>
-      <w:r>
-        <w:t>integrated</w:t>
-      </w:r>
-      <w:r>
-        <w:t xml:space="preserve"> into the software, offered a perspective </w:t>
-      </w:r>
-      <w:r>
-        <w:t>on</w:t>
-      </w:r>
-      <w:r>
-        <w:t xml:space="preserve"> the strengths and weaknesses of the tool.</w:t>
-      </w:r>
-    </w:p>
-    <w:p>
-      <w:pPr>
-        <w:pStyle w:val="Kop1"/>
-      </w:pPr>
-      <w:r>
-        <w:t>Result</w:t>
-      </w:r>
-    </w:p>
-    <w:p>
-      <w:pPr>
-        <w:jc w:val="both"/>
-      </w:pPr>
-      <w:r>
-        <w:t>For</w:t>
-      </w:r>
-      <w:r>
-        <w:t xml:space="preserve"> the user study participants </w:t>
-      </w:r>
-      <w:r>
-        <w:t>from</w:t>
-      </w:r>
-      <w:r>
-        <w:t xml:space="preserve"> different fields were asked to perform tasks using the AR application. After the tasks were performed, their opinion about the application was asked. </w:t>
-      </w:r>
-      <w:r>
-        <w:t>2</w:t>
-      </w:r>
-      <w:r>
-        <w:t xml:space="preserve"> participants came from architecture,</w:t>
-      </w:r>
-      <w:r>
-        <w:t xml:space="preserve"> 2 from</w:t>
-      </w:r>
-      <w:r>
-        <w:t xml:space="preserve"> project management and </w:t>
-      </w:r>
-      <w:r>
-        <w:t xml:space="preserve">1 from </w:t>
-      </w:r>
-      <w:r>
-        <w:t>BIM drafting. They were around 23-2</w:t>
-      </w:r>
-      <w:r>
-        <w:t>6</w:t>
-      </w:r>
-      <w:r>
-        <w:t xml:space="preserve"> years old, as BIM is a relatively new upcoming technology. </w:t>
-      </w:r>
-    </w:p>
-    <w:p>
-      <w:pPr>
-        <w:ind w:firstLine="202"/>
-        <w:jc w:val="both"/>
-      </w:pPr>
-      <w:r>
-        <w:t>The user study showed that in comparison to the familiarity with AR, the familiarity with 3D modeling was high with an average rating of 4,</w:t>
-      </w:r>
-      <w:r>
-        <w:t>6</w:t>
-      </w:r>
-      <w:r>
-        <w:t xml:space="preserve"> (5 being the highest). Opinions about the usability of the AR applications were mixed. The clear visualization </w:t>
-      </w:r>
-      <w:r>
-        <w:t xml:space="preserve">and spatial context </w:t>
-      </w:r>
-      <w:r>
-        <w:t xml:space="preserve">of the changes and the small learning curve of finding the information </w:t>
-      </w:r>
-      <w:r>
-        <w:t>were</w:t>
-      </w:r>
-      <w:r>
-        <w:t xml:space="preserve"> beneficial</w:t>
-      </w:r>
-      <w:r>
-        <w:t xml:space="preserve"> certainly to explain it to people </w:t>
-      </w:r>
-      <w:r>
-        <w:t>who</w:t>
-      </w:r>
-      <w:r>
-        <w:t xml:space="preserve"> are not following the project</w:t>
-      </w:r>
-      <w:r>
-        <w:t xml:space="preserve"> closely</w:t>
-      </w:r>
-      <w:r>
-        <w:t>, but participant</w:t>
-      </w:r>
-      <w:r>
-        <w:t xml:space="preserve">s </w:t>
-      </w:r>
-      <w:r>
-        <w:t xml:space="preserve">stated that BIM offered more advanced features </w:t>
-      </w:r>
-      <w:r>
-        <w:t>such as</w:t>
-      </w:r>
-      <w:r>
-        <w:t xml:space="preserve"> filters and clashes. </w:t>
-      </w:r>
-      <w:r>
-        <w:t>The AR application would benefit from making a UI that cannot have as many pop-up windows open at the same time</w:t>
-      </w:r>
-      <w:r>
-        <w:t>.</w:t>
-      </w:r>
-      <w:r>
-        <w:t xml:space="preserve"> Adding filters that can filter on a specific modification</w:t>
-      </w:r>
-      <w:r>
-        <w:t xml:space="preserve">, </w:t>
-      </w:r>
-      <w:r>
-        <w:t xml:space="preserve">or </w:t>
-      </w:r>
-      <w:r>
-        <w:t>object</w:t>
-      </w:r>
-      <w:r>
-        <w:t xml:space="preserve"> or can filter per job (ex. filter for plumber only shows the pipes) would make the AR application more user</w:t>
-      </w:r>
-      <w:r>
-        <w:t>-</w:t>
-      </w:r>
-      <w:r>
-        <w:t>friendly.</w:t>
-      </w:r>
-      <w:r>
-        <w:t xml:space="preserve"> </w:t>
-      </w:r>
-    </w:p>
-    <w:p>
-      <w:pPr>
-        <w:ind w:firstLine="202"/>
-        <w:jc w:val="both"/>
-      </w:pPr>
-      <w:r>
-        <w:t xml:space="preserve">The confidence </w:t>
-      </w:r>
-      <w:r>
-        <w:t>in</w:t>
-      </w:r>
-      <w:r>
-        <w:t xml:space="preserve"> capturing all changes was very high with an average score of 4,</w:t>
-      </w:r>
-      <w:r>
-        <w:t>2</w:t>
-      </w:r>
-      <w:r>
-        <w:t xml:space="preserve"> out of 5. A feature like the color coding and removal of other objects when a certain change is clicked puts the focus on the changed object. This in combination with a description of the changes in plain text make</w:t>
-      </w:r>
-      <w:r>
-        <w:t>s</w:t>
-      </w:r>
-      <w:r>
-        <w:t xml:space="preserve"> the change easy to find and understand. Following a participant, the downside of using plain text to describe a change is that this has to be well documented throughout the process.</w:t>
-      </w:r>
-      <w:r>
-        <w:t xml:space="preserve"> </w:t>
-      </w:r>
-      <w:r>
-        <w:t>Adding keywords of the change (removed, added, …) at the back of each object in the list combined with in number on the object itself corresponding with the number in the changes list would result in an even higher confidence level.</w:t>
-      </w:r>
-    </w:p>
-    <w:p>
-      <w:pPr>
-        <w:ind w:firstLine="202"/>
-        <w:jc w:val="both"/>
-      </w:pPr>
-      <w:r>
-        <w:t>With an average score of 4 out of 5, the user study indicates that AR for tracking changes would be beneficial</w:t>
-      </w:r>
-      <w:r>
-        <w:t>. Certainly</w:t>
-      </w:r>
-      <w:r>
-        <w:t xml:space="preserve"> for bigger real-world projects</w:t>
-      </w:r>
-      <w:r>
-        <w:t xml:space="preserve"> if they are looked at per room</w:t>
-      </w:r>
-      <w:r>
-        <w:t>.</w:t>
-      </w:r>
-      <w:r>
-        <w:t xml:space="preserve"> For smaller projects, it would be too time</w:t>
-      </w:r>
-      <w:r>
-        <w:t>-</w:t>
-      </w:r>
-      <w:r>
-        <w:t>consuming to track all the changes.</w:t>
-      </w:r>
-      <w:r>
-        <w:t xml:space="preserve"> A </w:t>
-      </w:r>
-      <w:r>
-        <w:t>participant</w:t>
-      </w:r>
-      <w:r>
-        <w:t xml:space="preserve"> stated that orienting in a larger building can be too difficult to orient</w:t>
-      </w:r>
-      <w:r>
-        <w:t xml:space="preserve"> and have to</w:t>
-      </w:r>
-      <w:r>
-        <w:t>o</w:t>
-      </w:r>
-      <w:r>
-        <w:t xml:space="preserve"> many changes</w:t>
-      </w:r>
-      <w:r>
-        <w:t xml:space="preserve">. </w:t>
-      </w:r>
-      <w:r>
-        <w:t>A solution for these drawback</w:t>
-      </w:r>
-      <w:r>
-        <w:t>s</w:t>
-      </w:r>
-      <w:r>
-        <w:t xml:space="preserve"> can be using a small map for orientation within a bigger building and using lists of changes per room. </w:t>
-      </w:r>
-      <w:r>
-        <w:t>Another drawback of using</w:t>
-      </w:r>
-      <w:r>
-        <w:t xml:space="preserve"> the</w:t>
-      </w:r>
-      <w:r>
-        <w:t xml:space="preserve"> </w:t>
-      </w:r>
-      <w:r>
-        <w:t>AR glasses Xreal Light</w:t>
-      </w:r>
-      <w:r>
-        <w:t xml:space="preserve"> is that light can interfere with the display</w:t>
-      </w:r>
-      <w:r>
-        <w:t xml:space="preserve"> </w:t>
-      </w:r>
-      <w:r>
-        <w:t>and can make the AR display lag</w:t>
-      </w:r>
-      <w:r>
-        <w:t>, making the visualization less clear. A positive of using AR is that the possibility to t</w:t>
-      </w:r>
-      <w:r>
-        <w:t>rack</w:t>
-      </w:r>
-      <w:r>
-        <w:t xml:space="preserve"> the changes on site</w:t>
-      </w:r>
-      <w:r>
-        <w:t xml:space="preserve"> is less confusing and</w:t>
-      </w:r>
-      <w:r>
-        <w:t xml:space="preserve"> prevents overlooking small details.</w:t>
-      </w:r>
-      <w:r>
-        <w:t xml:space="preserve"> </w:t>
-      </w:r>
-      <w:r>
-        <w:t xml:space="preserve">AR </w:t>
-      </w:r>
-      <w:r>
-        <w:t xml:space="preserve">in combination with the added features of this research </w:t>
-      </w:r>
-      <w:r>
-        <w:t xml:space="preserve">would help </w:t>
-      </w:r>
-      <w:r>
-        <w:t>to explain</w:t>
-      </w:r>
-      <w:r>
-        <w:t xml:space="preserve"> the process to stakeholders that are not directly involved with the making of the project.</w:t>
-      </w:r>
-    </w:p>
-    <w:p>
-      <w:pPr>
-        <w:pStyle w:val="Kop1"/>
-      </w:pPr>
-      <w:r>
-        <w:t>Discussion</w:t>
-      </w:r>
-      <w:r>
-        <w:t xml:space="preserve"> </w:t>
-      </w:r>
-      <w:r>
-        <w:rPr>
-          <w:color w:val="FF0000"/>
-          <w:sz w:val="16"/>
-          <w:szCs w:val="16"/>
-        </w:rPr>
-        <w:t>(NEED TO DO)</w:t>
-      </w:r>
-    </w:p>
-    <w:p>
-      <w:pPr>
-        <w:jc w:val="both"/>
-      </w:pPr>
-      <w:r>
-        <w:t>Just like research [</w:t>
-      </w:r>
-      <w:r>
-        <w:t>2</w:t>
-      </w:r>
-      <w:r>
-        <w:t xml:space="preserve">], this research shows that participants appreciated the decision cards and highlights of the object </w:t>
-      </w:r>
-      <w:r>
-        <w:t xml:space="preserve">within a BIM model. The use of plain </w:t>
-      </w:r>
-      <w:r>
-        <w:t xml:space="preserve">text within the decision cards </w:t>
-      </w:r>
-      <w:r>
-        <w:t>help</w:t>
-      </w:r>
-      <w:r>
-        <w:t>s</w:t>
-      </w:r>
-      <w:r>
-        <w:t xml:space="preserve"> with explaining the decisions that were made.</w:t>
-      </w:r>
-      <w:r>
-        <w:t xml:space="preserve"> Similar to findings in research [</w:t>
-      </w:r>
-      <w:r>
-        <w:t>4</w:t>
-      </w:r>
-      <w:r>
-        <w:t xml:space="preserve">], this study indicates that AR could be a useful tool within the construction industry. The study did show that participants forgot about the buttons that were on the phone’s UI. Making that the list was activated by such a button, it was overlooked easily. A suggestion for future applications is to put the buttons in the view of the user to lower the learning curve of the application. </w:t>
-      </w:r>
-    </w:p>
-    <w:p>
-      <w:pPr>
-        <w:ind w:firstLine="202"/>
-        <w:jc w:val="both"/>
-      </w:pPr>
-      <w:r>
-        <w:t xml:space="preserve">A significant limitation of this study is the small </w:t>
-      </w:r>
-      <w:r>
-        <w:t>user study</w:t>
-      </w:r>
-      <w:r>
-        <w:t xml:space="preserve"> size, comprising only 5 participants, all under the age of 27. This demographic may not fully represent the broader range of users, particularly older professionals, who might experience a steeper learning curve with AR applications.</w:t>
-      </w:r>
-    </w:p>
-    <w:p>
-      <w:pPr>
-        <w:pStyle w:val="Kop1"/>
-      </w:pPr>
-      <w:r>
-        <w:t>Conclusion</w:t>
-      </w:r>
-      <w:r>
-        <w:t xml:space="preserve"> </w:t>
-      </w:r>
-      <w:r>
-        <w:rPr>
-          <w:color w:val="FF0000"/>
-          <w:sz w:val="16"/>
-          <w:szCs w:val="16"/>
-        </w:rPr>
-        <w:t>(NEED TO DO)</w:t>
-      </w:r>
-    </w:p>
-    <w:p>
-      <w:pPr>
-        <w:jc w:val="both"/>
-      </w:pPr>
-      <w:r>
-        <w:t>Based on the results of the user study, the use of AR applications to trace changes within BIM models show</w:t>
-      </w:r>
-      <w:r>
-        <w:t>s</w:t>
-      </w:r>
-      <w:r>
-        <w:t xml:space="preserve"> significant </w:t>
-      </w:r>
-      <w:r>
-        <w:t>potential</w:t>
-      </w:r>
-      <w:r>
-        <w:t>. Although the participants were more familiar with 3D modeling software</w:t>
-      </w:r>
-      <w:r>
-        <w:t xml:space="preserve"> </w:t>
-      </w:r>
-      <w:r>
-        <w:t>they</w:t>
-      </w:r>
-      <w:r>
-        <w:t xml:space="preserve"> stated that AR</w:t>
-      </w:r>
-      <w:r>
-        <w:t xml:space="preserve">, </w:t>
-      </w:r>
-      <w:r>
-        <w:t>combined with</w:t>
-      </w:r>
-      <w:r>
-        <w:t xml:space="preserve"> more advanced</w:t>
-      </w:r>
-      <w:r>
-        <w:t xml:space="preserve"> features </w:t>
-      </w:r>
-      <w:r>
-        <w:t>such as</w:t>
-      </w:r>
-      <w:r>
-        <w:t xml:space="preserve"> filters, </w:t>
-      </w:r>
-      <w:r>
-        <w:t>show considerable benefits</w:t>
-      </w:r>
-      <w:r>
-        <w:t xml:space="preserve">. The spatial awareness and the ease of change explanations and their visualization </w:t>
-      </w:r>
-      <w:r>
-        <w:t>make it an effective tool</w:t>
-      </w:r>
-      <w:r>
-        <w:t xml:space="preserve"> for </w:t>
-      </w:r>
-      <w:r>
-        <w:t xml:space="preserve">communicating with </w:t>
-      </w:r>
-      <w:r>
-        <w:t>all stakeholders</w:t>
-      </w:r>
-      <w:r>
-        <w:t>, even if they</w:t>
-      </w:r>
-      <w:r>
-        <w:t xml:space="preserve"> are not deeply involved in the project. </w:t>
-      </w:r>
-      <w:r>
-        <w:t>The high confidence in the AR application's ability to track changes suggests its potential as a valuable tool in the construction industry, especially with future enhancements like keyword integration and improved object-linking mechanisms.</w:t>
-      </w:r>
-      <w:r>
-        <w:t xml:space="preserve"> </w:t>
-      </w:r>
-      <w:r>
-        <w:t>For future research, it</w:t>
-      </w:r>
-      <w:r>
-        <w:t xml:space="preserve"> is</w:t>
-      </w:r>
-      <w:r>
-        <w:t xml:space="preserve"> recommended </w:t>
-      </w:r>
-      <w:r>
-        <w:t>to integrate</w:t>
-      </w:r>
-      <w:r>
-        <w:t xml:space="preserve"> more advanced features, such as filtering and clash detection, </w:t>
-      </w:r>
-      <w:r>
-        <w:t>while maintaining or improving a user</w:t>
-      </w:r>
-      <w:r>
-        <w:t>-</w:t>
-      </w:r>
-      <w:r>
-        <w:t>friendly interface minimizing</w:t>
-      </w:r>
-      <w:r>
-        <w:t xml:space="preserve"> the learning curve.</w:t>
-      </w:r>
-      <w:r>
-        <w:t xml:space="preserve"> Another recommendation is researching how orienting in a bigger building </w:t>
-      </w:r>
-      <w:r>
-        <w:t>c</w:t>
-      </w:r>
-      <w:r>
-        <w:t>an be made easi</w:t>
-      </w:r>
-      <w:r>
-        <w:t>e</w:t>
-      </w:r>
-      <w:r>
-        <w:t>r, for example by using a mini-map.</w:t>
-      </w:r>
-    </w:p>
-    <w:p>
-      <w:pPr>
-        <w:pStyle w:val="Kop1"/>
-      </w:pPr>
-      <w:r>
-        <w:t>Acknowledgments</w:t>
-      </w:r>
-    </w:p>
-    <w:p>
-      <w:pPr>
-        <w:jc w:val="both"/>
-      </w:pPr>
-      <w:r>
-        <w:t>I would like to thank my promotor Fabian Di Fiore, my co-promotor Davy Vanacken and my supervis</w:t>
-      </w:r>
-      <w:r>
-        <w:t>o</w:t>
-      </w:r>
-      <w:r>
-        <w:t>r Jeroen Ceyssens for their guidance</w:t>
-      </w:r>
-      <w:r>
-        <w:t>, expertise and ideas</w:t>
-      </w:r>
-      <w:r>
-        <w:t xml:space="preserve"> </w:t>
-      </w:r>
-      <w:r>
-        <w:t>throughout the entire process</w:t>
-      </w:r>
-      <w:r>
-        <w:t xml:space="preserve">. </w:t>
-      </w:r>
-    </w:p>
-    <w:p>
-      <w:pPr>
-        <w:pStyle w:val="ReferenceHead"/>
-      </w:pPr>
-      <w:r>
-        <w:t>References</w:t>
-      </w:r>
-    </w:p>
-    <w:p>
-      <w:pPr>
-        <w:pStyle w:val="References"/>
-        <w:rPr>
-          <w:lang w:val="en-GB"/>
-        </w:rPr>
-      </w:pPr>
-      <w:r>
-        <w:t xml:space="preserve">“Building information modeling,” Autodesk. Available at: https://www.autodesk.com/solutions/aec/bim (Accessed: 12 August 2024). </w:t>
-      </w:r>
-    </w:p>
-    <w:p>
-      <w:pPr>
-        <w:pStyle w:val="References"/>
-      </w:pPr>
-      <w:r>
-        <w:t xml:space="preserve">Ceyssens, J., Coppers, S. and Vanacken, D. (2020) Towards Traceable Design Rationale in Augmented Reality [Preprint]. doi:https://dl.acm.org/doi/10.1145/3334480.3382835. </w:t>
-      </w:r>
-    </w:p>
-    <w:p>
-      <w:pPr>
-        <w:pStyle w:val="References"/>
-        <w:rPr>
-          <w:rStyle w:val="Hyperlink"/>
-          <w:color w:val="auto"/>
-          <w:u w:val="none"/>
-          <w:lang w:val="en-GB" w:eastAsia="nl-BE"/>
-        </w:rPr>
-      </w:pPr>
-      <w:r>
-        <w:rPr>
-          <w:lang w:val="nl-BE" w:eastAsia="nl-BE"/>
-        </w:rPr>
-        <w:t xml:space="preserve">Gutierrez Lopez, M., Rovelo, G., Haesen, M., Luyten, K., Coninx, K. (2017). </w:t>
-      </w:r>
-      <w:r>
-        <w:rPr>
-          <w:lang w:eastAsia="nl-BE"/>
-        </w:rPr>
-        <w:t>Capturing Design Decision Rationale with Decision Cards. In: Bernhaupt, R., Dalvi, G., Joshi, A., K. Balkrishan, D., O'Neill, J., Winckler, M. (eds) Human-Computer Interaction - INTERACT 2017. INTERACT 2017. Lecture Notes in Computer Science(), vol 10513. Springer, Cham</w:t>
-      </w:r>
-      <w:r>
-        <w:rPr>
-          <w:lang w:eastAsia="nl-BE"/>
-        </w:rPr>
-        <w:t xml:space="preserve">. </w:t>
+    </w:p>
+    <w:p>
+      <w:pPr>
+        <w:pStyle w:val="Text"/>
+        <w:jc w:val="left"/>
+      </w:pPr>
+      <w:r>
+        <w:t>The signal is read using the analog pin A0. A peak detection algorithm is used over a 60-second window to count the inhalations made within a minute. This results in a value</w:t>
+      </w:r>
+      <w:r>
+        <w:t xml:space="preserve"> for breaths per minute (BPM).</w:t>
+      </w:r>
+    </w:p>
+    <w:p>
+      <w:pPr>
+        <w:pStyle w:val="Text"/>
+        <w:jc w:val="left"/>
+        <w:rPr>
+          <w:color w:val="548DD4" w:themeColor="text2" w:themeTint="99"/>
+        </w:rPr>
+      </w:pPr>
+      <w:r>
+        <w:rPr>
+          <w:color w:val="548DD4" w:themeColor="text2" w:themeTint="99"/>
+        </w:rPr>
+        <w:t>(</w:t>
       </w:r>
       <w:hyperlink r:id="rId8" w:history="1">
         <w:r>
           <w:rPr>
             <w:rStyle w:val="Hyperlink"/>
-            <w:color w:val="auto"/>
-            <w:u w:val="none"/>
-            <w:lang w:eastAsia="nl-BE"/>
+            <w14:textFill>
+              <w14:solidFill>
+                <w14:srgbClr w14:val="0000FF">
+                  <w14:lumMod w14:val="60000"/>
+                  <w14:lumOff w14:val="40000"/>
+                </w14:srgbClr>
+              </w14:solidFill>
+            </w14:textFill>
           </w:rPr>
-          <w:t>https://doi.org/10.1007/978-3-319-67744-6_29</w:t>
+          <w:t>https://www.pluxbiosignals.com/products/respiration-pzt?srsltid=AfmBOoqX-ZqraYTy9DBPU243tGuNZ-K0sgG5AEa1SrWpJkrOwiXdz8Sm</w:t>
         </w:r>
       </w:hyperlink>
-    </w:p>
-    <w:p>
-      <w:pPr>
-        <w:pStyle w:val="References"/>
-        <w:rPr>
-          <w:lang w:val="en-GB" w:eastAsia="nl-BE"/>
-        </w:rPr>
-      </w:pPr>
-      <w:r>
-        <w:rPr>
-          <w:lang w:val="en-GB" w:eastAsia="nl-BE"/>
-        </w:rPr>
-        <w:t xml:space="preserve">Albahbah, M., Kıvrak, S. and Arslan, G. (2021) ‘Application areas of augmented reality and virtual reality in Construction Project Management: A scoping review’, </w:t>
-      </w:r>
-      <w:r>
+      <w:r>
+        <w:rPr>
+          <w:color w:val="548DD4" w:themeColor="text2" w:themeTint="99"/>
+        </w:rPr>
+        <w:t>)</w:t>
+      </w:r>
+    </w:p>
+    <w:p>
+      <w:pPr>
+        <w:pStyle w:val="Text"/>
+        <w:ind w:firstLine="0"/>
+        <w:jc w:val="left"/>
+        <w:rPr>
+          <w:color w:val="548DD4" w:themeColor="text2" w:themeTint="99"/>
+        </w:rPr>
+      </w:pPr>
+    </w:p>
+    <w:tbl>
+      <w:tblPr>
+        <w:tblStyle w:val="Tabelraster"/>
+        <w:tblW w:w="0" w:type="auto"/>
+        <w:tblLook w:val="04A0" w:firstRow="1" w:lastRow="0" w:firstColumn="1" w:lastColumn="0" w:noHBand="0" w:noVBand="1"/>
+      </w:tblPr>
+      <w:tblGrid>
+        <w:gridCol w:w="1250"/>
+        <w:gridCol w:w="1384"/>
+        <w:gridCol w:w="1194"/>
+        <w:gridCol w:w="1202"/>
+      </w:tblGrid>
+      <w:tr>
+        <w:tc>
+          <w:tcPr>
+            <w:tcW w:w="1257" w:type="dxa"/>
+          </w:tcPr>
+          <w:p>
+            <w:pPr>
+              <w:pStyle w:val="Text"/>
+              <w:ind w:firstLine="0"/>
+              <w:jc w:val="center"/>
+              <w:rPr>
+                <w:b/>
+                <w:bCs/>
+              </w:rPr>
+            </w:pPr>
+            <w:r>
+              <w:rPr>
+                <w:b/>
+                <w:bCs/>
+              </w:rPr>
+              <w:t>Component</w:t>
+            </w:r>
+          </w:p>
+        </w:tc>
+        <w:tc>
+          <w:tcPr>
+            <w:tcW w:w="1432" w:type="dxa"/>
+          </w:tcPr>
+          <w:p>
+            <w:pPr>
+              <w:pStyle w:val="Text"/>
+              <w:ind w:firstLine="0"/>
+              <w:jc w:val="center"/>
+              <w:rPr>
+                <w:b/>
+                <w:bCs/>
+              </w:rPr>
+            </w:pPr>
+            <w:r>
+              <w:rPr>
+                <w:b/>
+                <w:bCs/>
+              </w:rPr>
+              <w:t>Function</w:t>
+            </w:r>
+          </w:p>
+        </w:tc>
+        <w:tc>
+          <w:tcPr>
+            <w:tcW w:w="1083" w:type="dxa"/>
+          </w:tcPr>
+          <w:p>
+            <w:pPr>
+              <w:pStyle w:val="Text"/>
+              <w:ind w:firstLine="0"/>
+              <w:jc w:val="center"/>
+              <w:rPr>
+                <w:b/>
+                <w:bCs/>
+              </w:rPr>
+            </w:pPr>
+            <w:r>
+              <w:rPr>
+                <w:b/>
+                <w:bCs/>
+              </w:rPr>
+              <w:t>Connection</w:t>
+            </w:r>
+          </w:p>
+        </w:tc>
+        <w:tc>
+          <w:tcPr>
+            <w:tcW w:w="1258" w:type="dxa"/>
+          </w:tcPr>
+          <w:p>
+            <w:pPr>
+              <w:pStyle w:val="Text"/>
+              <w:ind w:firstLine="0"/>
+              <w:jc w:val="center"/>
+              <w:rPr>
+                <w:b/>
+                <w:bCs/>
+              </w:rPr>
+            </w:pPr>
+            <w:r>
+              <w:rPr>
+                <w:b/>
+                <w:bCs/>
+              </w:rPr>
+              <w:t>Pin(s) used</w:t>
+            </w:r>
+          </w:p>
+        </w:tc>
+      </w:tr>
+      <w:tr>
+        <w:tc>
+          <w:tcPr>
+            <w:tcW w:w="1257" w:type="dxa"/>
+            <w:vAlign w:val="center"/>
+          </w:tcPr>
+          <w:p>
+            <w:pPr>
+              <w:pStyle w:val="Text"/>
+              <w:ind w:firstLine="0"/>
+              <w:jc w:val="center"/>
+              <w:rPr>
+                <w:sz w:val="18"/>
+                <w:szCs w:val="18"/>
+              </w:rPr>
+            </w:pPr>
+            <w:r>
+              <w:rPr>
+                <w:sz w:val="18"/>
+                <w:szCs w:val="18"/>
+              </w:rPr>
+              <w:t>MAX30102</w:t>
+            </w:r>
+          </w:p>
+        </w:tc>
+        <w:tc>
+          <w:tcPr>
+            <w:tcW w:w="1432" w:type="dxa"/>
+            <w:vAlign w:val="center"/>
+          </w:tcPr>
+          <w:p>
+            <w:pPr>
+              <w:pStyle w:val="Text"/>
+              <w:ind w:firstLine="0"/>
+              <w:jc w:val="center"/>
+              <w:rPr>
+                <w:sz w:val="18"/>
+                <w:szCs w:val="18"/>
+              </w:rPr>
+            </w:pPr>
+            <w:r>
+              <w:rPr>
+                <w:sz w:val="18"/>
+                <w:szCs w:val="18"/>
+              </w:rPr>
+              <w:t>Heart rate and SpO₂ via PPG</w:t>
+            </w:r>
+          </w:p>
+        </w:tc>
+        <w:tc>
+          <w:tcPr>
+            <w:tcW w:w="1083" w:type="dxa"/>
+            <w:vAlign w:val="center"/>
+          </w:tcPr>
+          <w:p>
+            <w:pPr>
+              <w:pStyle w:val="Text"/>
+              <w:ind w:firstLine="0"/>
+              <w:jc w:val="center"/>
+              <w:rPr>
+                <w:sz w:val="18"/>
+                <w:szCs w:val="18"/>
+              </w:rPr>
+            </w:pPr>
+            <w:r>
+              <w:rPr>
+                <w:sz w:val="18"/>
+                <w:szCs w:val="18"/>
+              </w:rPr>
+              <w:t>I²C</w:t>
+            </w:r>
+          </w:p>
+        </w:tc>
+        <w:tc>
+          <w:tcPr>
+            <w:tcW w:w="1258" w:type="dxa"/>
+            <w:vAlign w:val="center"/>
+          </w:tcPr>
+          <w:p>
+            <w:pPr>
+              <w:pStyle w:val="Text"/>
+              <w:ind w:firstLine="0"/>
+              <w:jc w:val="center"/>
+              <w:rPr>
+                <w:sz w:val="18"/>
+                <w:szCs w:val="18"/>
+              </w:rPr>
+            </w:pPr>
+            <w:r>
+              <w:rPr>
+                <w:sz w:val="18"/>
+                <w:szCs w:val="18"/>
+              </w:rPr>
+              <w:t>SDA/SCL (default Wire)</w:t>
+            </w:r>
+          </w:p>
+        </w:tc>
+      </w:tr>
+      <w:tr>
+        <w:tc>
+          <w:tcPr>
+            <w:tcW w:w="1257" w:type="dxa"/>
+            <w:vAlign w:val="center"/>
+          </w:tcPr>
+          <w:p>
+            <w:pPr>
+              <w:pStyle w:val="Text"/>
+              <w:ind w:firstLine="0"/>
+              <w:jc w:val="center"/>
+              <w:rPr>
+                <w:sz w:val="18"/>
+                <w:szCs w:val="18"/>
+              </w:rPr>
+            </w:pPr>
+            <w:r>
+              <w:rPr>
+                <w:sz w:val="18"/>
+                <w:szCs w:val="18"/>
+              </w:rPr>
+              <w:t>Grove - GSR Sensor</w:t>
+            </w:r>
+          </w:p>
+        </w:tc>
+        <w:tc>
+          <w:tcPr>
+            <w:tcW w:w="1432" w:type="dxa"/>
+            <w:vAlign w:val="center"/>
+          </w:tcPr>
+          <w:p>
+            <w:pPr>
+              <w:pStyle w:val="Text"/>
+              <w:ind w:firstLine="0"/>
+              <w:jc w:val="center"/>
+              <w:rPr>
+                <w:sz w:val="18"/>
+                <w:szCs w:val="18"/>
+              </w:rPr>
+            </w:pPr>
+            <w:r>
+              <w:rPr>
+                <w:sz w:val="18"/>
+                <w:szCs w:val="18"/>
+              </w:rPr>
+              <w:t>Galvanic skin response (skin conductance)</w:t>
+            </w:r>
+          </w:p>
+        </w:tc>
+        <w:tc>
+          <w:tcPr>
+            <w:tcW w:w="1083" w:type="dxa"/>
+            <w:vAlign w:val="center"/>
+          </w:tcPr>
+          <w:p>
+            <w:pPr>
+              <w:pStyle w:val="Text"/>
+              <w:ind w:firstLine="0"/>
+              <w:jc w:val="center"/>
+              <w:rPr>
+                <w:sz w:val="18"/>
+                <w:szCs w:val="18"/>
+              </w:rPr>
+            </w:pPr>
+            <w:r>
+              <w:rPr>
+                <w:sz w:val="18"/>
+                <w:szCs w:val="18"/>
+              </w:rPr>
+              <w:t>Analog</w:t>
+            </w:r>
+          </w:p>
+        </w:tc>
+        <w:tc>
+          <w:tcPr>
+            <w:tcW w:w="1258" w:type="dxa"/>
+            <w:vAlign w:val="center"/>
+          </w:tcPr>
+          <w:p>
+            <w:pPr>
+              <w:pStyle w:val="Text"/>
+              <w:ind w:firstLine="0"/>
+              <w:jc w:val="center"/>
+              <w:rPr>
+                <w:sz w:val="18"/>
+                <w:szCs w:val="18"/>
+              </w:rPr>
+            </w:pPr>
+            <w:r>
+              <w:rPr>
+                <w:sz w:val="18"/>
+                <w:szCs w:val="18"/>
+              </w:rPr>
+              <w:t>A2</w:t>
+            </w:r>
+          </w:p>
+        </w:tc>
+      </w:tr>
+      <w:tr>
+        <w:tc>
+          <w:tcPr>
+            <w:tcW w:w="1257" w:type="dxa"/>
+            <w:vAlign w:val="center"/>
+          </w:tcPr>
+          <w:p>
+            <w:pPr>
+              <w:pStyle w:val="Text"/>
+              <w:ind w:firstLine="0"/>
+              <w:jc w:val="center"/>
+              <w:rPr>
+                <w:sz w:val="18"/>
+                <w:szCs w:val="18"/>
+              </w:rPr>
+            </w:pPr>
+            <w:proofErr w:type="spellStart"/>
+            <w:r>
+              <w:rPr>
+                <w:sz w:val="18"/>
+                <w:szCs w:val="18"/>
+              </w:rPr>
+              <w:t>Plux</w:t>
+            </w:r>
+            <w:proofErr w:type="spellEnd"/>
+            <w:r>
+              <w:rPr>
+                <w:sz w:val="18"/>
+                <w:szCs w:val="18"/>
+              </w:rPr>
+              <w:t xml:space="preserve"> PZT Sensor</w:t>
+            </w:r>
+          </w:p>
+        </w:tc>
+        <w:tc>
+          <w:tcPr>
+            <w:tcW w:w="1432" w:type="dxa"/>
+            <w:vAlign w:val="center"/>
+          </w:tcPr>
+          <w:p>
+            <w:pPr>
+              <w:pStyle w:val="Text"/>
+              <w:ind w:firstLine="0"/>
+              <w:jc w:val="center"/>
+              <w:rPr>
+                <w:sz w:val="18"/>
+                <w:szCs w:val="18"/>
+              </w:rPr>
+            </w:pPr>
+            <w:r>
+              <w:rPr>
+                <w:sz w:val="18"/>
+                <w:szCs w:val="18"/>
+              </w:rPr>
+              <w:t>Respiratory effort (chest movement)</w:t>
+            </w:r>
+          </w:p>
+        </w:tc>
+        <w:tc>
+          <w:tcPr>
+            <w:tcW w:w="1083" w:type="dxa"/>
+            <w:vAlign w:val="center"/>
+          </w:tcPr>
+          <w:p>
+            <w:pPr>
+              <w:pStyle w:val="Text"/>
+              <w:ind w:firstLine="0"/>
+              <w:jc w:val="center"/>
+              <w:rPr>
+                <w:sz w:val="18"/>
+                <w:szCs w:val="18"/>
+              </w:rPr>
+            </w:pPr>
+            <w:r>
+              <w:rPr>
+                <w:sz w:val="18"/>
+                <w:szCs w:val="18"/>
+              </w:rPr>
+              <w:t>Analog</w:t>
+            </w:r>
+          </w:p>
+        </w:tc>
+        <w:tc>
+          <w:tcPr>
+            <w:tcW w:w="1258" w:type="dxa"/>
+            <w:vAlign w:val="center"/>
+          </w:tcPr>
+          <w:p>
+            <w:pPr>
+              <w:pStyle w:val="Text"/>
+              <w:ind w:firstLine="0"/>
+              <w:jc w:val="center"/>
+              <w:rPr>
+                <w:sz w:val="18"/>
+                <w:szCs w:val="18"/>
+              </w:rPr>
+            </w:pPr>
+            <w:r>
+              <w:rPr>
+                <w:sz w:val="18"/>
+                <w:szCs w:val="18"/>
+              </w:rPr>
+              <w:t>A0</w:t>
+            </w:r>
+          </w:p>
+        </w:tc>
+      </w:tr>
+    </w:tbl>
+    <w:p>
+      <w:pPr>
+        <w:pStyle w:val="Text"/>
+        <w:ind w:firstLine="0"/>
+        <w:jc w:val="center"/>
         <w:rPr>
           <w:i/>
           <w:iCs/>
-          <w:lang w:val="en-GB" w:eastAsia="nl-BE"/>
-        </w:rPr>
-        <w:t>Journal of Construction Engineering, Management &amp; Innovation</w:t>
-      </w:r>
-      <w:r>
-        <w:rPr>
-          <w:lang w:val="en-GB" w:eastAsia="nl-BE"/>
-        </w:rPr>
-        <w:t>, 4(3). doi:https://doi.org/10.31462/jcemi.2021.03151172.</w:t>
-      </w:r>
-    </w:p>
-    <w:p>
-      <w:pPr>
-        <w:pStyle w:val="References"/>
-        <w:rPr>
-          <w:lang w:val="en-GB" w:eastAsia="nl-BE"/>
+          <w:sz w:val="16"/>
+          <w:szCs w:val="16"/>
         </w:rPr>
       </w:pPr>
       <w:r>
         <w:rPr>
           <w:i/>
           <w:iCs/>
-          <w:lang w:val="en-GB" w:eastAsia="nl-BE"/>
-        </w:rPr>
-        <w:t>NRSDK Overview</w:t>
-      </w:r>
-      <w:r>
-        <w:rPr>
-          <w:lang w:val="en-GB" w:eastAsia="nl-BE"/>
-        </w:rPr>
-        <w:t xml:space="preserve"> (no date) </w:t>
+          <w:sz w:val="16"/>
+          <w:szCs w:val="16"/>
+        </w:rPr>
+        <w:t xml:space="preserve">Table 1: </w:t>
       </w:r>
       <w:r>
         <w:rPr>
           <w:i/>
           <w:iCs/>
-          <w:lang w:val="en-GB" w:eastAsia="nl-BE"/>
-        </w:rPr>
-        <w:t>NRSDK</w:t>
-      </w:r>
-      <w:r>
-        <w:rPr>
-          <w:lang w:val="en-GB" w:eastAsia="nl-BE"/>
-        </w:rPr>
-        <w:t xml:space="preserve">. Available at: https://xreal.gitbook.io/nrsdk (Accessed: 23 August 2024). </w:t>
-      </w:r>
-    </w:p>
-    <w:p>
-      <w:pPr>
-        <w:pStyle w:val="References"/>
-        <w:rPr>
-          <w:lang w:val="en-GB" w:eastAsia="nl-BE"/>
-        </w:rPr>
-      </w:pPr>
-      <w:r>
-        <w:rPr>
-          <w:i/>
-          <w:iCs/>
-          <w:lang w:val="en-GB" w:eastAsia="nl-BE"/>
-        </w:rPr>
-        <w:lastRenderedPageBreak/>
-        <w:t>IfcConvert¶</w:t>
-      </w:r>
-      <w:r>
-        <w:rPr>
-          <w:lang w:val="en-GB" w:eastAsia="nl-BE"/>
-        </w:rPr>
-        <w:t xml:space="preserve"> (no date) </w:t>
-      </w:r>
-      <w:r>
-        <w:rPr>
-          <w:i/>
-          <w:iCs/>
-          <w:lang w:val="en-GB" w:eastAsia="nl-BE"/>
-        </w:rPr>
-        <w:t>IfcOpenShell 0.7.11 documentation</w:t>
-      </w:r>
-      <w:r>
-        <w:rPr>
-          <w:lang w:val="en-GB" w:eastAsia="nl-BE"/>
-        </w:rPr>
-        <w:t xml:space="preserve">. Available at: https://docs.ifcopenshell.org/ifcconvert.html (Accessed: 22 August 2024). </w:t>
-      </w:r>
-    </w:p>
-    <w:p>
-      <w:pPr>
-        <w:pStyle w:val="References"/>
-        <w:rPr>
-          <w:lang w:val="en-GB" w:eastAsia="nl-BE"/>
-        </w:rPr>
-      </w:pPr>
-      <w:r>
-        <w:rPr>
-          <w:lang w:val="en-GB" w:eastAsia="nl-BE"/>
-        </w:rPr>
-        <w:t xml:space="preserve">Azhar, S., Khalfan, M. and Maqsood, T. (2015) ‘Building Information Modelling (BIM): Now and beyond’, </w:t>
-      </w:r>
-      <w:r>
-        <w:rPr>
-          <w:i/>
-          <w:iCs/>
-          <w:lang w:val="en-GB" w:eastAsia="nl-BE"/>
-        </w:rPr>
-        <w:t>Construction Economics and Building</w:t>
-      </w:r>
-      <w:r>
-        <w:rPr>
-          <w:lang w:val="en-GB" w:eastAsia="nl-BE"/>
-        </w:rPr>
-        <w:t xml:space="preserve">, 12(4), pp. 15–28. doi:10.5130/ajceb.v12i4.3032. </w:t>
-      </w:r>
-    </w:p>
-    <w:p>
-      <w:pPr>
-        <w:pStyle w:val="References"/>
-        <w:rPr>
-          <w:lang w:val="en-GB"/>
-        </w:rPr>
-      </w:pPr>
-      <w:r>
-        <w:t xml:space="preserve">“Industry Foundation Classes (IFC),” buildingSMART International. Available at: https://www.buildingsmart.org/standards/bsi-standards/industry-foundation-classes/ (Accessed: 12 August 2024). </w:t>
-      </w:r>
-    </w:p>
-    <w:p>
-      <w:pPr>
-        <w:pStyle w:val="References"/>
-        <w:rPr>
-          <w:lang w:val="en-GB" w:eastAsia="nl-BE"/>
-        </w:rPr>
-      </w:pPr>
-      <w:r>
-        <w:rPr>
-          <w:lang w:val="en-GB" w:eastAsia="nl-BE"/>
-        </w:rPr>
-        <w:t xml:space="preserve">Golabchi, A. and Kamat, V.R. (2013) ‘Evaluation of Industry Foundation classes for Practical Building Information Modeling Interoperability’, </w:t>
-      </w:r>
-      <w:r>
-        <w:rPr>
-          <w:i/>
-          <w:iCs/>
-          <w:lang w:val="en-GB" w:eastAsia="nl-BE"/>
-        </w:rPr>
-        <w:t>Proceedings of the International Symposium on Automation and Robotics in Construction (IAARC)</w:t>
-      </w:r>
-      <w:r>
-        <w:rPr>
-          <w:lang w:val="en-GB" w:eastAsia="nl-BE"/>
-        </w:rPr>
-        <w:t xml:space="preserve"> [Preprint]. doi:https://doi.org/10.22260/ISARC2013/0003. </w:t>
-      </w:r>
-    </w:p>
-    <w:p>
-      <w:pPr>
-        <w:pStyle w:val="References"/>
-        <w:rPr>
-          <w:lang w:val="en-GB" w:eastAsia="nl-BE"/>
-        </w:rPr>
-      </w:pPr>
-      <w:r>
-        <w:rPr>
-          <w:lang w:val="en-GB" w:eastAsia="nl-BE"/>
-        </w:rPr>
-        <w:t xml:space="preserve">Salomaa, L. (2023) </w:t>
-      </w:r>
-      <w:r>
-        <w:rPr>
-          <w:i/>
-          <w:iCs/>
-          <w:lang w:val="en-GB" w:eastAsia="nl-BE"/>
-        </w:rPr>
-        <w:t>IFC importer</w:t>
-      </w:r>
-      <w:r>
-        <w:rPr>
-          <w:lang w:val="en-GB" w:eastAsia="nl-BE"/>
-        </w:rPr>
-        <w:t xml:space="preserve">, </w:t>
-      </w:r>
-      <w:r>
-        <w:rPr>
-          <w:i/>
-          <w:iCs/>
-          <w:lang w:val="en-GB" w:eastAsia="nl-BE"/>
-        </w:rPr>
-        <w:t>Unity Asset Store</w:t>
-      </w:r>
-      <w:r>
-        <w:rPr>
-          <w:lang w:val="en-GB" w:eastAsia="nl-BE"/>
-        </w:rPr>
-        <w:t>. Available at: https://assetstore.unity.com/packages/tools/utilities/ifc-importer-162502?srsltid=AfmBOorwKQ1-ZHGT1j6Zz38mCaEUkwDu-3P1h_j8jMxAtZmmaJelpedN (Accessed: 22 August 2024</w:t>
-      </w:r>
-      <w:r>
-        <w:rPr>
-          <w:lang w:val="en-GB" w:eastAsia="nl-BE"/>
-        </w:rPr>
-        <w:t>)</w:t>
-      </w:r>
-    </w:p>
-    <w:p>
-      <w:pPr>
-        <w:pStyle w:val="References"/>
-        <w:rPr>
-          <w:lang w:val="en-GB" w:eastAsia="nl-BE"/>
-        </w:rPr>
-      </w:pPr>
-      <w:r>
-        <w:rPr>
-          <w:i/>
-          <w:iCs/>
-          <w:lang w:val="en-GB" w:eastAsia="nl-BE"/>
-        </w:rPr>
-        <w:t>Introduction¶</w:t>
-      </w:r>
-      <w:r>
-        <w:rPr>
-          <w:lang w:val="en-GB" w:eastAsia="nl-BE"/>
-        </w:rPr>
-        <w:t xml:space="preserve"> (no date) </w:t>
-      </w:r>
-      <w:r>
-        <w:rPr>
-          <w:i/>
-          <w:iCs/>
-          <w:lang w:val="en-GB" w:eastAsia="nl-BE"/>
-        </w:rPr>
-        <w:t>IfcOpenShell 0.7.11 documentation</w:t>
-      </w:r>
-      <w:r>
-        <w:rPr>
-          <w:lang w:val="en-GB" w:eastAsia="nl-BE"/>
-        </w:rPr>
-        <w:t xml:space="preserve">. Available at: https://docs.ifcopenshell.org/introduction.html (Accessed: 22 August 2024). </w:t>
-      </w:r>
-    </w:p>
-    <w:p>
-      <w:pPr>
-        <w:pStyle w:val="References"/>
+          <w:sz w:val="16"/>
+          <w:szCs w:val="16"/>
+        </w:rPr>
+        <w:t>Summary of sensor functions, interfaces, and microcontroller pins used</w:t>
+      </w:r>
+    </w:p>
+    <w:p>
+      <w:pPr>
+        <w:pStyle w:val="Text"/>
+        <w:ind w:firstLine="0"/>
+        <w:jc w:val="left"/>
+        <w:rPr>
+          <w:color w:val="548DD4" w:themeColor="text2" w:themeTint="99"/>
+        </w:rPr>
+      </w:pPr>
+    </w:p>
+    <w:p>
+      <w:pPr>
+        <w:pStyle w:val="Kop2"/>
+      </w:pPr>
+      <w:r>
+        <w:t>Software Architecture</w:t>
+      </w:r>
+    </w:p>
+    <w:p>
+      <w:pPr>
+        <w:pStyle w:val="Text"/>
+        <w:jc w:val="left"/>
+      </w:pPr>
+      <w:r>
+        <w:t>The firmware is written in C++ using the Arduino framework. The software handles sensor initialization, data acquisition, BLE communication, and command handling.</w:t>
+      </w:r>
+    </w:p>
+    <w:p>
+      <w:pPr>
+        <w:pStyle w:val="Text"/>
+        <w:jc w:val="left"/>
+      </w:pPr>
+      <w:r>
+        <w:t>For BLE communication a custom BLE GATT service is implemented using the following UUIDs:</w:t>
+      </w:r>
+    </w:p>
+    <w:p>
+      <w:pPr>
+        <w:pStyle w:val="Text"/>
+        <w:jc w:val="left"/>
+      </w:pPr>
+    </w:p>
+    <w:p>
+      <w:pPr>
+        <w:pStyle w:val="Text"/>
         <w:numPr>
           <w:ilvl w:val="0"/>
-          <w:numId w:val="0"/>
+          <w:numId w:val="48"/>
         </w:numPr>
-        <w:ind w:left="360"/>
+        <w:jc w:val="left"/>
+      </w:pPr>
+      <w:r>
+        <w:rPr>
+          <w:b/>
+          <w:bCs/>
+        </w:rPr>
+        <w:t>Service UUID</w:t>
+      </w:r>
+      <w:r>
+        <w:t>: 180C</w:t>
+      </w:r>
+    </w:p>
+    <w:p>
+      <w:pPr>
+        <w:pStyle w:val="Text"/>
+        <w:numPr>
+          <w:ilvl w:val="0"/>
+          <w:numId w:val="48"/>
+        </w:numPr>
+        <w:jc w:val="left"/>
+      </w:pPr>
+      <w:r>
+        <w:rPr>
+          <w:b/>
+          <w:bCs/>
+        </w:rPr>
+        <w:t>Data Characteristic (UUID: 2A6E)</w:t>
+      </w:r>
+      <w:r>
+        <w:t xml:space="preserve">: Used to </w:t>
+      </w:r>
+      <w:r>
+        <w:t>transmit sensor data (HR, SpO₂, GSR, and respiration).</w:t>
+      </w:r>
+    </w:p>
+    <w:p>
+      <w:pPr>
+        <w:pStyle w:val="Text"/>
+        <w:numPr>
+          <w:ilvl w:val="0"/>
+          <w:numId w:val="48"/>
+        </w:numPr>
+        <w:jc w:val="left"/>
+      </w:pPr>
+      <w:r>
+        <w:rPr>
+          <w:b/>
+          <w:bCs/>
+        </w:rPr>
+        <w:t>Command Characteristic (UUID: 2A6F)</w:t>
+      </w:r>
+      <w:r>
+        <w:t>: Receives control commands from the mobile application.</w:t>
+      </w:r>
+    </w:p>
+    <w:p>
+      <w:pPr>
+        <w:pStyle w:val="Text"/>
+        <w:ind w:firstLine="0"/>
+        <w:jc w:val="left"/>
+      </w:pPr>
+    </w:p>
+    <w:p>
+      <w:pPr>
+        <w:pStyle w:val="Text"/>
+        <w:jc w:val="left"/>
+      </w:pPr>
+      <w:r>
+        <w:t>The ESP32 is programmed to be able to support following commands:</w:t>
+      </w:r>
+    </w:p>
+    <w:p>
+      <w:pPr>
+        <w:pStyle w:val="Text"/>
+        <w:ind w:firstLine="0"/>
+        <w:jc w:val="left"/>
+      </w:pPr>
+    </w:p>
+    <w:p>
+      <w:pPr>
+        <w:pStyle w:val="Text"/>
+        <w:numPr>
+          <w:ilvl w:val="0"/>
+          <w:numId w:val="49"/>
+        </w:numPr>
+        <w:jc w:val="left"/>
+      </w:pPr>
+      <w:r>
+        <w:rPr>
+          <w:b/>
+          <w:bCs/>
+        </w:rPr>
+        <w:t>START:</w:t>
+      </w:r>
+      <w:r>
+        <w:t xml:space="preserve"> Begin continuous measurement from all sensors.</w:t>
+      </w:r>
+    </w:p>
+    <w:p>
+      <w:pPr>
+        <w:pStyle w:val="Text"/>
+        <w:numPr>
+          <w:ilvl w:val="0"/>
+          <w:numId w:val="49"/>
+        </w:numPr>
+        <w:jc w:val="left"/>
+      </w:pPr>
+      <w:r>
+        <w:rPr>
+          <w:b/>
+          <w:bCs/>
+        </w:rPr>
+        <w:t>START HEART, START SPO2, START GSR, START BREATHING:</w:t>
+      </w:r>
+      <w:r>
+        <w:t xml:space="preserve"> Begin measurement from a specific sensor.</w:t>
+      </w:r>
+    </w:p>
+    <w:p>
+      <w:pPr>
+        <w:pStyle w:val="Text"/>
+        <w:numPr>
+          <w:ilvl w:val="0"/>
+          <w:numId w:val="49"/>
+        </w:numPr>
+        <w:jc w:val="left"/>
+      </w:pPr>
+      <w:r>
+        <w:rPr>
+          <w:b/>
+          <w:bCs/>
+        </w:rPr>
+        <w:t>STOP:</w:t>
+      </w:r>
+      <w:r>
+        <w:t xml:space="preserve"> End all measurements and reset system flags.</w:t>
+      </w:r>
+    </w:p>
+    <w:p>
+      <w:pPr>
+        <w:pStyle w:val="Text"/>
+        <w:jc w:val="left"/>
+      </w:pPr>
+    </w:p>
+    <w:p>
+      <w:pPr>
+        <w:pStyle w:val="Text"/>
+        <w:jc w:val="left"/>
+      </w:pPr>
+      <w:r>
+        <w:t xml:space="preserve">Each sensor is handled by a dedicated function that enables sensor data acquisition. </w:t>
+      </w:r>
+      <w:r>
+        <w:t>In each measurement loop, following steps are executed:</w:t>
+      </w:r>
+    </w:p>
+    <w:p>
+      <w:pPr>
+        <w:pStyle w:val="Text"/>
+        <w:ind w:firstLine="0"/>
+        <w:jc w:val="left"/>
+      </w:pPr>
+    </w:p>
+    <w:p>
+      <w:pPr>
+        <w:pStyle w:val="Text"/>
+        <w:numPr>
+          <w:ilvl w:val="0"/>
+          <w:numId w:val="50"/>
+        </w:numPr>
+        <w:jc w:val="left"/>
+      </w:pPr>
+      <w:r>
+        <w:rPr>
+          <w:b/>
+          <w:bCs/>
+        </w:rPr>
+        <w:t>MAX30102</w:t>
+      </w:r>
+      <w:r>
+        <w:t xml:space="preserve">: Samples 100 values each from red and IR channels, processed by </w:t>
+      </w:r>
+      <w:proofErr w:type="spellStart"/>
+      <w:r>
+        <w:t>maxim_heart_rate_and_oxygen_saturation</w:t>
+      </w:r>
+      <w:proofErr w:type="spellEnd"/>
+      <w:r>
+        <w:t>().</w:t>
+      </w:r>
+    </w:p>
+    <w:p>
+      <w:pPr>
+        <w:pStyle w:val="Text"/>
+        <w:numPr>
+          <w:ilvl w:val="0"/>
+          <w:numId w:val="50"/>
+        </w:numPr>
+        <w:jc w:val="left"/>
+      </w:pPr>
+      <w:r>
+        <w:rPr>
+          <w:b/>
+          <w:bCs/>
+        </w:rPr>
+        <w:t>GSR</w:t>
+      </w:r>
+      <w:r>
+        <w:t>: Samples the analog input 40 times with a short delay between reads and calculates the average value.</w:t>
+      </w:r>
+    </w:p>
+    <w:p>
+      <w:pPr>
+        <w:pStyle w:val="Text"/>
+        <w:numPr>
+          <w:ilvl w:val="0"/>
+          <w:numId w:val="50"/>
+        </w:numPr>
+        <w:jc w:val="left"/>
+      </w:pPr>
+      <w:r>
+        <w:rPr>
+          <w:b/>
+          <w:bCs/>
+        </w:rPr>
+        <w:t>PZT (Breathing)</w:t>
+      </w:r>
+      <w:r>
+        <w:t>: Over a 60-second window, the analog signal is sampled at 20 Hz. A basic threshold-based peak detection method is used to count breaths.</w:t>
+      </w:r>
+    </w:p>
+    <w:p>
+      <w:pPr>
+        <w:pStyle w:val="Text"/>
+        <w:ind w:firstLine="0"/>
+        <w:jc w:val="left"/>
+        <w:rPr>
+          <w:b/>
+          <w:bCs/>
+        </w:rPr>
+      </w:pPr>
+    </w:p>
+    <w:p>
+      <w:pPr>
+        <w:pStyle w:val="Text"/>
+        <w:jc w:val="left"/>
+      </w:pPr>
+      <w:r>
+        <w:t xml:space="preserve">To avoid conflicts, the sensor readings are performed sequentially, particularly for analog inputs. A delay of 100 </w:t>
+      </w:r>
+      <w:proofErr w:type="spellStart"/>
+      <w:r>
+        <w:t>ms</w:t>
+      </w:r>
+      <w:proofErr w:type="spellEnd"/>
+      <w:r>
+        <w:t xml:space="preserve"> is introduced in the main loop to ensure system responsiveness and allow BLE event handling.</w:t>
+      </w:r>
+    </w:p>
+    <w:p>
+      <w:pPr>
+        <w:pStyle w:val="Text"/>
+        <w:jc w:val="left"/>
+      </w:pPr>
+      <w:r>
+        <w:t xml:space="preserve">After each data acquisition, </w:t>
+      </w:r>
+      <w:r>
+        <w:t>the data from each sensor is combined</w:t>
+      </w:r>
+      <w:r>
+        <w:t xml:space="preserve"> </w:t>
+      </w:r>
+      <w:r>
+        <w:t>into a single string (</w:t>
+      </w:r>
+      <w:r>
+        <w:t>e.g., "HR:75 SpO2:97 GSR:523 Breathing:15"</w:t>
+      </w:r>
+      <w:r>
+        <w:t>) which is sent to the BLE client via a notification.</w:t>
+      </w:r>
+      <w:bookmarkEnd w:id="1"/>
+    </w:p>
+    <w:p>
+      <w:pPr>
+        <w:pStyle w:val="Text"/>
+        <w:ind w:firstLine="0"/>
+        <w:jc w:val="left"/>
+      </w:pPr>
+    </w:p>
+    <w:p>
+      <w:pPr>
+        <w:pStyle w:val="Text"/>
+        <w:jc w:val="left"/>
+      </w:pPr>
+    </w:p>
+    <w:p>
+      <w:pPr>
+        <w:pStyle w:val="Text"/>
+        <w:jc w:val="left"/>
+      </w:pPr>
+    </w:p>
+    <w:p>
+      <w:pPr>
+        <w:pStyle w:val="Text"/>
+        <w:jc w:val="left"/>
+      </w:pPr>
+    </w:p>
+    <w:p>
+      <w:pPr>
+        <w:pStyle w:val="Text"/>
+        <w:jc w:val="left"/>
+      </w:pPr>
+    </w:p>
+    <w:p>
+      <w:pPr>
+        <w:pStyle w:val="Text"/>
+        <w:jc w:val="left"/>
+      </w:pPr>
+    </w:p>
+    <w:p>
+      <w:pPr>
+        <w:pStyle w:val="Text"/>
+        <w:jc w:val="left"/>
+      </w:pPr>
+    </w:p>
+    <w:p>
+      <w:pPr>
+        <w:pStyle w:val="Text"/>
+        <w:jc w:val="left"/>
+      </w:pPr>
+    </w:p>
+    <w:p>
+      <w:pPr>
+        <w:pStyle w:val="Text"/>
+        <w:jc w:val="left"/>
+      </w:pPr>
+    </w:p>
+    <w:p>
+      <w:pPr>
+        <w:pStyle w:val="Text"/>
+        <w:jc w:val="left"/>
+      </w:pPr>
+    </w:p>
+    <w:p>
+      <w:pPr>
+        <w:pStyle w:val="Text"/>
+        <w:jc w:val="left"/>
+      </w:pPr>
+    </w:p>
+    <w:p>
+      <w:pPr>
+        <w:pStyle w:val="Text"/>
+        <w:jc w:val="left"/>
+      </w:pPr>
+    </w:p>
+    <w:p>
+      <w:pPr>
+        <w:pStyle w:val="Text"/>
+        <w:jc w:val="left"/>
+      </w:pPr>
+    </w:p>
+    <w:p>
+      <w:pPr>
+        <w:pStyle w:val="Text"/>
+        <w:jc w:val="left"/>
+      </w:pPr>
+    </w:p>
+    <w:p>
+      <w:pPr>
+        <w:pStyle w:val="Text"/>
+        <w:jc w:val="left"/>
+      </w:pPr>
+    </w:p>
+    <w:p>
+      <w:pPr>
+        <w:pStyle w:val="Text"/>
+        <w:jc w:val="left"/>
+      </w:pPr>
+    </w:p>
+    <w:p>
+      <w:pPr>
+        <w:pStyle w:val="Text"/>
+        <w:jc w:val="left"/>
+      </w:pPr>
+    </w:p>
+    <w:p>
+      <w:pPr>
+        <w:pStyle w:val="Text"/>
+        <w:jc w:val="left"/>
+      </w:pPr>
+    </w:p>
+    <w:p>
+      <w:pPr>
+        <w:pStyle w:val="Text"/>
+        <w:jc w:val="left"/>
+      </w:pPr>
+    </w:p>
+    <w:p>
+      <w:pPr>
+        <w:pStyle w:val="Text"/>
+        <w:jc w:val="left"/>
+      </w:pPr>
+    </w:p>
+    <w:p>
+      <w:pPr>
+        <w:pStyle w:val="Text"/>
+        <w:jc w:val="left"/>
+      </w:pPr>
+    </w:p>
+    <w:p>
+      <w:pPr>
+        <w:pStyle w:val="Text"/>
+        <w:jc w:val="left"/>
+      </w:pPr>
+    </w:p>
+    <w:p>
+      <w:pPr>
+        <w:pStyle w:val="Text"/>
+        <w:jc w:val="left"/>
+      </w:pPr>
+    </w:p>
+    <w:p>
+      <w:pPr>
+        <w:pStyle w:val="Text"/>
+        <w:jc w:val="left"/>
+      </w:pPr>
+    </w:p>
+    <w:p>
+      <w:pPr>
+        <w:pStyle w:val="Text"/>
+        <w:jc w:val="left"/>
+      </w:pPr>
+    </w:p>
+    <w:p>
+      <w:pPr>
+        <w:pStyle w:val="Text"/>
+        <w:jc w:val="left"/>
+      </w:pPr>
+    </w:p>
+    <w:p>
+      <w:pPr>
+        <w:pStyle w:val="Text"/>
+        <w:jc w:val="left"/>
+      </w:pPr>
+    </w:p>
+    <w:p>
+      <w:pPr>
+        <w:pStyle w:val="Text"/>
+        <w:jc w:val="left"/>
+      </w:pPr>
+    </w:p>
+    <w:p>
+      <w:pPr>
+        <w:pStyle w:val="Text"/>
+        <w:jc w:val="left"/>
+      </w:pPr>
+    </w:p>
+    <w:p>
+      <w:pPr>
+        <w:pStyle w:val="Text"/>
+        <w:jc w:val="left"/>
+      </w:pPr>
+    </w:p>
+    <w:p>
+      <w:pPr>
+        <w:pStyle w:val="Text"/>
+        <w:jc w:val="left"/>
+      </w:pPr>
+    </w:p>
+    <w:p>
+      <w:pPr>
+        <w:pStyle w:val="Text"/>
+        <w:jc w:val="left"/>
+      </w:pPr>
+    </w:p>
+    <w:p>
+      <w:pPr>
+        <w:pStyle w:val="Text"/>
+        <w:jc w:val="left"/>
+      </w:pPr>
+    </w:p>
+    <w:p>
+      <w:pPr>
+        <w:pStyle w:val="Text"/>
+      </w:pPr>
+    </w:p>
+    <w:p>
+      <w:pPr>
+        <w:pStyle w:val="Text"/>
+      </w:pPr>
+    </w:p>
+    <w:p>
+      <w:pPr>
+        <w:pStyle w:val="Text"/>
+      </w:pPr>
+    </w:p>
+    <w:p>
+      <w:pPr>
+        <w:pStyle w:val="Text"/>
+      </w:pPr>
+    </w:p>
+    <w:p>
+      <w:pPr>
+        <w:pStyle w:val="Text"/>
+      </w:pPr>
+    </w:p>
+    <w:p>
+      <w:pPr>
+        <w:pStyle w:val="Text"/>
+      </w:pPr>
+    </w:p>
+    <w:p>
+      <w:pPr>
+        <w:pStyle w:val="Text"/>
+      </w:pPr>
+    </w:p>
+    <w:p>
+      <w:pPr>
+        <w:pStyle w:val="Text"/>
+      </w:pPr>
+    </w:p>
+    <w:p>
+      <w:pPr>
+        <w:pStyle w:val="Text"/>
+      </w:pPr>
+    </w:p>
+    <w:p>
+      <w:pPr>
+        <w:pStyle w:val="Text"/>
+      </w:pPr>
+    </w:p>
+    <w:p>
+      <w:pPr>
+        <w:pStyle w:val="Text"/>
+      </w:pPr>
+    </w:p>
+    <w:p>
+      <w:pPr>
+        <w:pStyle w:val="Text"/>
+      </w:pPr>
+    </w:p>
+    <w:p>
+      <w:pPr>
+        <w:pStyle w:val="Text"/>
+      </w:pPr>
+    </w:p>
+    <w:p>
+      <w:pPr>
+        <w:pStyle w:val="Text"/>
+      </w:pPr>
+    </w:p>
+    <w:p>
+      <w:pPr>
+        <w:pStyle w:val="Text"/>
+      </w:pPr>
+    </w:p>
+    <w:p>
+      <w:pPr>
+        <w:pStyle w:val="Text"/>
+      </w:pPr>
+    </w:p>
+    <w:p>
+      <w:pPr>
+        <w:pStyle w:val="Text"/>
+      </w:pPr>
+    </w:p>
+    <w:p>
+      <w:pPr>
+        <w:pStyle w:val="Text"/>
+      </w:pPr>
+    </w:p>
+    <w:p>
+      <w:pPr>
+        <w:pStyle w:val="Text"/>
+      </w:pPr>
+    </w:p>
+    <w:p>
+      <w:pPr>
+        <w:pStyle w:val="Text"/>
+      </w:pPr>
+    </w:p>
+    <w:p>
+      <w:pPr>
+        <w:pStyle w:val="Text"/>
+      </w:pPr>
+    </w:p>
+    <w:p>
+      <w:pPr>
+        <w:pStyle w:val="Text"/>
+      </w:pPr>
+    </w:p>
+    <w:p>
+      <w:pPr>
+        <w:pStyle w:val="Text"/>
+      </w:pPr>
+    </w:p>
+    <w:p>
+      <w:pPr>
+        <w:pStyle w:val="Text"/>
+      </w:pPr>
+    </w:p>
+    <w:p>
+      <w:pPr>
+        <w:pStyle w:val="Text"/>
+      </w:pPr>
+    </w:p>
+    <w:p>
+      <w:pPr>
+        <w:pStyle w:val="Text"/>
+      </w:pPr>
+    </w:p>
+    <w:p>
+      <w:pPr>
+        <w:pStyle w:val="Text"/>
+      </w:pPr>
+    </w:p>
+    <w:p>
+      <w:pPr>
+        <w:pStyle w:val="Text"/>
+      </w:pPr>
+    </w:p>
+    <w:p>
+      <w:pPr>
+        <w:pStyle w:val="Text"/>
+      </w:pPr>
+    </w:p>
+    <w:p>
+      <w:pPr>
+        <w:pStyle w:val="Text"/>
+      </w:pPr>
+    </w:p>
+    <w:p>
+      <w:pPr>
+        <w:pStyle w:val="Text"/>
+      </w:pPr>
+    </w:p>
+    <w:p>
+      <w:pPr>
+        <w:pStyle w:val="Text"/>
+      </w:pPr>
+    </w:p>
+    <w:p>
+      <w:pPr>
+        <w:pStyle w:val="Text"/>
+      </w:pPr>
+    </w:p>
+    <w:p>
+      <w:pPr>
+        <w:pStyle w:val="Text"/>
+      </w:pPr>
+    </w:p>
+    <w:p>
+      <w:pPr>
+        <w:pStyle w:val="Text"/>
+      </w:pPr>
+    </w:p>
+    <w:p>
+      <w:pPr>
+        <w:pStyle w:val="Text"/>
+      </w:pPr>
+    </w:p>
+    <w:p>
+      <w:pPr>
+        <w:pStyle w:val="Text"/>
+      </w:pPr>
+    </w:p>
+    <w:p>
+      <w:pPr>
+        <w:pStyle w:val="Text"/>
+      </w:pPr>
+    </w:p>
+    <w:p>
+      <w:pPr>
+        <w:pStyle w:val="Text"/>
+      </w:pPr>
+    </w:p>
+    <w:p>
+      <w:pPr>
+        <w:pStyle w:val="Text"/>
+      </w:pPr>
+    </w:p>
+    <w:p>
+      <w:pPr>
+        <w:pStyle w:val="Text"/>
+      </w:pPr>
+    </w:p>
+    <w:p>
+      <w:pPr>
+        <w:pStyle w:val="Text"/>
+      </w:pPr>
+    </w:p>
+    <w:p>
+      <w:pPr>
+        <w:pStyle w:val="Text"/>
+      </w:pPr>
+    </w:p>
+    <w:p>
+      <w:pPr>
+        <w:pStyle w:val="Text"/>
+      </w:pPr>
+    </w:p>
+    <w:p>
+      <w:pPr>
+        <w:pStyle w:val="Text"/>
+      </w:pPr>
+    </w:p>
+    <w:p>
+      <w:pPr>
+        <w:pStyle w:val="Text"/>
+      </w:pPr>
+    </w:p>
+    <w:p>
+      <w:pPr>
+        <w:pStyle w:val="Text"/>
+      </w:pPr>
+    </w:p>
+    <w:p>
+      <w:pPr>
+        <w:pStyle w:val="Text"/>
+      </w:pPr>
+    </w:p>
+    <w:p>
+      <w:pPr>
+        <w:pStyle w:val="Text"/>
+      </w:pPr>
+    </w:p>
+    <w:p>
+      <w:pPr>
+        <w:pStyle w:val="Text"/>
+      </w:pPr>
+    </w:p>
+    <w:p>
+      <w:pPr>
+        <w:pStyle w:val="Text"/>
+      </w:pPr>
+    </w:p>
+    <w:p>
+      <w:pPr>
+        <w:pStyle w:val="Text"/>
+      </w:pPr>
+    </w:p>
+    <w:p>
+      <w:pPr>
+        <w:pStyle w:val="Text"/>
+      </w:pPr>
+    </w:p>
+    <w:p>
+      <w:pPr>
+        <w:pStyle w:val="Text"/>
+      </w:pPr>
+    </w:p>
+    <w:p>
+      <w:pPr>
+        <w:pStyle w:val="Text"/>
+      </w:pPr>
+    </w:p>
+    <w:p>
+      <w:pPr>
+        <w:pStyle w:val="Text"/>
+      </w:pPr>
+    </w:p>
+    <w:p>
+      <w:pPr>
+        <w:pStyle w:val="Text"/>
+      </w:pPr>
+    </w:p>
+    <w:p>
+      <w:pPr>
+        <w:pStyle w:val="Kop1"/>
+      </w:pPr>
+      <w:r>
+        <w:t>User study</w:t>
+      </w:r>
+      <w:r>
+        <w:t xml:space="preserve"> </w:t>
+      </w:r>
+      <w:r>
+        <w:rPr>
+          <w:color w:val="FF0000"/>
+          <w:sz w:val="16"/>
+          <w:szCs w:val="16"/>
+        </w:rPr>
+        <w:t>(NEED TO DO)</w:t>
+      </w:r>
+    </w:p>
+    <w:p>
+      <w:pPr>
+        <w:pStyle w:val="Text"/>
+      </w:pPr>
+      <w:r>
+        <w:t>TEMPLATE</w:t>
+      </w:r>
+    </w:p>
+    <w:p>
+      <w:pPr>
+        <w:pStyle w:val="Kop1"/>
+      </w:pPr>
+      <w:r>
+        <w:t>Result</w:t>
+      </w:r>
+    </w:p>
+    <w:p>
+      <w:pPr>
+        <w:ind w:firstLine="202"/>
+        <w:jc w:val="both"/>
+      </w:pPr>
+      <w:r>
+        <w:t>TEMPLATE</w:t>
+      </w:r>
+    </w:p>
+    <w:p>
+      <w:pPr>
+        <w:pStyle w:val="Kop1"/>
+      </w:pPr>
+      <w:r>
+        <w:t>Discussion</w:t>
+      </w:r>
+      <w:r>
+        <w:t xml:space="preserve"> </w:t>
+      </w:r>
+      <w:r>
+        <w:rPr>
+          <w:color w:val="FF0000"/>
+          <w:sz w:val="16"/>
+          <w:szCs w:val="16"/>
+        </w:rPr>
+        <w:t>(NEED TO DO)</w:t>
+      </w:r>
+    </w:p>
+    <w:p>
+      <w:pPr>
+        <w:ind w:firstLine="202"/>
+        <w:jc w:val="both"/>
+      </w:pPr>
+      <w:r>
+        <w:t>TEMPLATE</w:t>
+      </w:r>
+    </w:p>
+    <w:p>
+      <w:pPr>
+        <w:pStyle w:val="Kop1"/>
+      </w:pPr>
+      <w:r>
+        <w:t>Conclusion</w:t>
+      </w:r>
+      <w:r>
+        <w:t xml:space="preserve"> </w:t>
+      </w:r>
+      <w:r>
+        <w:rPr>
+          <w:color w:val="FF0000"/>
+          <w:sz w:val="16"/>
+          <w:szCs w:val="16"/>
+        </w:rPr>
+        <w:t>(NEED TO DO)</w:t>
+      </w:r>
+    </w:p>
+    <w:p>
+      <w:pPr>
+        <w:ind w:firstLine="202"/>
+        <w:jc w:val="both"/>
+      </w:pPr>
+      <w:r>
+        <w:t>TEMPLATE</w:t>
+      </w:r>
+    </w:p>
+    <w:p>
+      <w:pPr>
+        <w:pStyle w:val="Kop1"/>
+      </w:pPr>
+      <w:r>
+        <w:t>Acknowledgments</w:t>
+      </w:r>
+    </w:p>
+    <w:p>
+      <w:pPr>
+        <w:ind w:firstLine="202"/>
+        <w:jc w:val="both"/>
+      </w:pPr>
+      <w:r>
+        <w:t>TEMPLATE</w:t>
+      </w:r>
+      <w:r>
+        <w:t xml:space="preserve"> </w:t>
+      </w:r>
+    </w:p>
+    <w:p>
+      <w:pPr>
+        <w:pStyle w:val="ReferenceHead"/>
+      </w:pPr>
+      <w:r>
+        <w:t>References</w:t>
+      </w:r>
+    </w:p>
+    <w:p>
+      <w:pPr>
+        <w:pStyle w:val="References"/>
         <w:rPr>
           <w:lang w:val="en-GB" w:eastAsia="nl-BE"/>
         </w:rPr>
@@ -2206,6 +2417,9 @@
           <w:cols w:num="2" w:space="288"/>
         </w:sectPr>
       </w:pPr>
+      <w:r>
+        <w:t>TEMPLATE</w:t>
+      </w:r>
     </w:p>
     <w:p>
       <w:pPr>
@@ -2258,6 +2472,7 @@
     </w:p>
   </w:footnote>
   <w:footnote w:id="1">
+    <w:p/>
     <w:p>
       <w:pPr>
         <w:pStyle w:val="Voetnoottekst"/>
@@ -3057,6 +3272,119 @@
     </w:lvl>
   </w:abstractNum>
   <w:abstractNum w:abstractNumId="16" w15:restartNumberingAfterBreak="0">
+    <w:nsid w:val="23F367CC"/>
+    <w:multiLevelType w:val="hybridMultilevel"/>
+    <w:tmpl w:val="82DEE514"/>
+    <w:lvl w:ilvl="0" w:tplc="08130001">
+      <w:start w:val="1"/>
+      <w:numFmt w:val="bullet"/>
+      <w:lvlText w:val=""/>
+      <w:lvlJc w:val="left"/>
+      <w:pPr>
+        <w:ind w:left="720" w:hanging="360"/>
+      </w:pPr>
+      <w:rPr>
+        <w:rFonts w:ascii="Symbol" w:hAnsi="Symbol" w:hint="default"/>
+      </w:rPr>
+    </w:lvl>
+    <w:lvl w:ilvl="1" w:tplc="08130003" w:tentative="1">
+      <w:start w:val="1"/>
+      <w:numFmt w:val="bullet"/>
+      <w:lvlText w:val="o"/>
+      <w:lvlJc w:val="left"/>
+      <w:pPr>
+        <w:ind w:left="1440" w:hanging="360"/>
+      </w:pPr>
+      <w:rPr>
+        <w:rFonts w:ascii="Courier New" w:hAnsi="Courier New" w:cs="Courier New" w:hint="default"/>
+      </w:rPr>
+    </w:lvl>
+    <w:lvl w:ilvl="2" w:tplc="08130005" w:tentative="1">
+      <w:start w:val="1"/>
+      <w:numFmt w:val="bullet"/>
+      <w:lvlText w:val=""/>
+      <w:lvlJc w:val="left"/>
+      <w:pPr>
+        <w:ind w:left="2160" w:hanging="360"/>
+      </w:pPr>
+      <w:rPr>
+        <w:rFonts w:ascii="Wingdings" w:hAnsi="Wingdings" w:hint="default"/>
+      </w:rPr>
+    </w:lvl>
+    <w:lvl w:ilvl="3" w:tplc="08130001" w:tentative="1">
+      <w:start w:val="1"/>
+      <w:numFmt w:val="bullet"/>
+      <w:lvlText w:val=""/>
+      <w:lvlJc w:val="left"/>
+      <w:pPr>
+        <w:ind w:left="2880" w:hanging="360"/>
+      </w:pPr>
+      <w:rPr>
+        <w:rFonts w:ascii="Symbol" w:hAnsi="Symbol" w:hint="default"/>
+      </w:rPr>
+    </w:lvl>
+    <w:lvl w:ilvl="4" w:tplc="08130003" w:tentative="1">
+      <w:start w:val="1"/>
+      <w:numFmt w:val="bullet"/>
+      <w:lvlText w:val="o"/>
+      <w:lvlJc w:val="left"/>
+      <w:pPr>
+        <w:ind w:left="3600" w:hanging="360"/>
+      </w:pPr>
+      <w:rPr>
+        <w:rFonts w:ascii="Courier New" w:hAnsi="Courier New" w:cs="Courier New" w:hint="default"/>
+      </w:rPr>
+    </w:lvl>
+    <w:lvl w:ilvl="5" w:tplc="08130005" w:tentative="1">
+      <w:start w:val="1"/>
+      <w:numFmt w:val="bullet"/>
+      <w:lvlText w:val=""/>
+      <w:lvlJc w:val="left"/>
+      <w:pPr>
+        <w:ind w:left="4320" w:hanging="360"/>
+      </w:pPr>
+      <w:rPr>
+        <w:rFonts w:ascii="Wingdings" w:hAnsi="Wingdings" w:hint="default"/>
+      </w:rPr>
+    </w:lvl>
+    <w:lvl w:ilvl="6" w:tplc="08130001" w:tentative="1">
+      <w:start w:val="1"/>
+      <w:numFmt w:val="bullet"/>
+      <w:lvlText w:val=""/>
+      <w:lvlJc w:val="left"/>
+      <w:pPr>
+        <w:ind w:left="5040" w:hanging="360"/>
+      </w:pPr>
+      <w:rPr>
+        <w:rFonts w:ascii="Symbol" w:hAnsi="Symbol" w:hint="default"/>
+      </w:rPr>
+    </w:lvl>
+    <w:lvl w:ilvl="7" w:tplc="08130003" w:tentative="1">
+      <w:start w:val="1"/>
+      <w:numFmt w:val="bullet"/>
+      <w:lvlText w:val="o"/>
+      <w:lvlJc w:val="left"/>
+      <w:pPr>
+        <w:ind w:left="5760" w:hanging="360"/>
+      </w:pPr>
+      <w:rPr>
+        <w:rFonts w:ascii="Courier New" w:hAnsi="Courier New" w:cs="Courier New" w:hint="default"/>
+      </w:rPr>
+    </w:lvl>
+    <w:lvl w:ilvl="8" w:tplc="08130005" w:tentative="1">
+      <w:start w:val="1"/>
+      <w:numFmt w:val="bullet"/>
+      <w:lvlText w:val=""/>
+      <w:lvlJc w:val="left"/>
+      <w:pPr>
+        <w:ind w:left="6480" w:hanging="360"/>
+      </w:pPr>
+      <w:rPr>
+        <w:rFonts w:ascii="Wingdings" w:hAnsi="Wingdings" w:hint="default"/>
+      </w:rPr>
+    </w:lvl>
+  </w:abstractNum>
+  <w:abstractNum w:abstractNumId="17" w15:restartNumberingAfterBreak="0">
     <w:nsid w:val="2517274C"/>
     <w:multiLevelType w:val="singleLevel"/>
     <w:tmpl w:val="04090011"/>
@@ -3073,7 +3401,7 @@
       </w:pPr>
     </w:lvl>
   </w:abstractNum>
-  <w:abstractNum w:abstractNumId="17" w15:restartNumberingAfterBreak="0">
+  <w:abstractNum w:abstractNumId="18" w15:restartNumberingAfterBreak="0">
     <w:nsid w:val="2D234D8B"/>
     <w:multiLevelType w:val="singleLevel"/>
     <w:tmpl w:val="0409000F"/>
@@ -3090,7 +3418,7 @@
       </w:pPr>
     </w:lvl>
   </w:abstractNum>
-  <w:abstractNum w:abstractNumId="18" w15:restartNumberingAfterBreak="0">
+  <w:abstractNum w:abstractNumId="19" w15:restartNumberingAfterBreak="0">
     <w:nsid w:val="2F8B23F8"/>
     <w:multiLevelType w:val="singleLevel"/>
     <w:tmpl w:val="12CEED98"/>
@@ -3105,7 +3433,7 @@
       </w:pPr>
     </w:lvl>
   </w:abstractNum>
-  <w:abstractNum w:abstractNumId="19" w15:restartNumberingAfterBreak="0">
+  <w:abstractNum w:abstractNumId="20" w15:restartNumberingAfterBreak="0">
     <w:nsid w:val="348E781A"/>
     <w:multiLevelType w:val="hybridMultilevel"/>
     <w:tmpl w:val="9BCC8506"/>
@@ -3218,7 +3546,7 @@
       </w:rPr>
     </w:lvl>
   </w:abstractNum>
-  <w:abstractNum w:abstractNumId="20" w15:restartNumberingAfterBreak="0">
+  <w:abstractNum w:abstractNumId="21" w15:restartNumberingAfterBreak="0">
     <w:nsid w:val="37347E93"/>
     <w:multiLevelType w:val="hybridMultilevel"/>
     <w:tmpl w:val="35CADE76"/>
@@ -3307,7 +3635,7 @@
       </w:pPr>
     </w:lvl>
   </w:abstractNum>
-  <w:abstractNum w:abstractNumId="21" w15:restartNumberingAfterBreak="0">
+  <w:abstractNum w:abstractNumId="22" w15:restartNumberingAfterBreak="0">
     <w:nsid w:val="3A877D64"/>
     <w:multiLevelType w:val="singleLevel"/>
     <w:tmpl w:val="5DA6FC16"/>
@@ -3325,7 +3653,7 @@
       </w:pPr>
     </w:lvl>
   </w:abstractNum>
-  <w:abstractNum w:abstractNumId="22" w15:restartNumberingAfterBreak="0">
+  <w:abstractNum w:abstractNumId="23" w15:restartNumberingAfterBreak="0">
     <w:nsid w:val="3AAC1CFC"/>
     <w:multiLevelType w:val="singleLevel"/>
     <w:tmpl w:val="3A8EC28E"/>
@@ -3342,7 +3670,7 @@
       </w:pPr>
     </w:lvl>
   </w:abstractNum>
-  <w:abstractNum w:abstractNumId="23" w15:restartNumberingAfterBreak="0">
+  <w:abstractNum w:abstractNumId="24" w15:restartNumberingAfterBreak="0">
     <w:nsid w:val="44775830"/>
     <w:multiLevelType w:val="hybridMultilevel"/>
     <w:tmpl w:val="3E4A0EB2"/>
@@ -3431,7 +3759,7 @@
       </w:pPr>
     </w:lvl>
   </w:abstractNum>
-  <w:abstractNum w:abstractNumId="24" w15:restartNumberingAfterBreak="0">
+  <w:abstractNum w:abstractNumId="25" w15:restartNumberingAfterBreak="0">
     <w:nsid w:val="47332F9F"/>
     <w:multiLevelType w:val="singleLevel"/>
     <w:tmpl w:val="488EC81A"/>
@@ -3446,7 +3774,7 @@
       </w:pPr>
     </w:lvl>
   </w:abstractNum>
-  <w:abstractNum w:abstractNumId="25" w15:restartNumberingAfterBreak="0">
+  <w:abstractNum w:abstractNumId="26" w15:restartNumberingAfterBreak="0">
     <w:nsid w:val="48301EFA"/>
     <w:multiLevelType w:val="hybridMultilevel"/>
     <w:tmpl w:val="39DC1FF8"/>
@@ -3532,7 +3860,120 @@
       </w:pPr>
     </w:lvl>
   </w:abstractNum>
-  <w:abstractNum w:abstractNumId="26" w15:restartNumberingAfterBreak="0">
+  <w:abstractNum w:abstractNumId="27" w15:restartNumberingAfterBreak="0">
+    <w:nsid w:val="4C2F7299"/>
+    <w:multiLevelType w:val="hybridMultilevel"/>
+    <w:tmpl w:val="2F58B802"/>
+    <w:lvl w:ilvl="0" w:tplc="08130001">
+      <w:start w:val="1"/>
+      <w:numFmt w:val="bullet"/>
+      <w:lvlText w:val=""/>
+      <w:lvlJc w:val="left"/>
+      <w:pPr>
+        <w:ind w:left="720" w:hanging="360"/>
+      </w:pPr>
+      <w:rPr>
+        <w:rFonts w:ascii="Symbol" w:hAnsi="Symbol" w:hint="default"/>
+      </w:rPr>
+    </w:lvl>
+    <w:lvl w:ilvl="1" w:tplc="08130003" w:tentative="1">
+      <w:start w:val="1"/>
+      <w:numFmt w:val="bullet"/>
+      <w:lvlText w:val="o"/>
+      <w:lvlJc w:val="left"/>
+      <w:pPr>
+        <w:ind w:left="1440" w:hanging="360"/>
+      </w:pPr>
+      <w:rPr>
+        <w:rFonts w:ascii="Courier New" w:hAnsi="Courier New" w:cs="Courier New" w:hint="default"/>
+      </w:rPr>
+    </w:lvl>
+    <w:lvl w:ilvl="2" w:tplc="08130005" w:tentative="1">
+      <w:start w:val="1"/>
+      <w:numFmt w:val="bullet"/>
+      <w:lvlText w:val=""/>
+      <w:lvlJc w:val="left"/>
+      <w:pPr>
+        <w:ind w:left="2160" w:hanging="360"/>
+      </w:pPr>
+      <w:rPr>
+        <w:rFonts w:ascii="Wingdings" w:hAnsi="Wingdings" w:hint="default"/>
+      </w:rPr>
+    </w:lvl>
+    <w:lvl w:ilvl="3" w:tplc="08130001" w:tentative="1">
+      <w:start w:val="1"/>
+      <w:numFmt w:val="bullet"/>
+      <w:lvlText w:val=""/>
+      <w:lvlJc w:val="left"/>
+      <w:pPr>
+        <w:ind w:left="2880" w:hanging="360"/>
+      </w:pPr>
+      <w:rPr>
+        <w:rFonts w:ascii="Symbol" w:hAnsi="Symbol" w:hint="default"/>
+      </w:rPr>
+    </w:lvl>
+    <w:lvl w:ilvl="4" w:tplc="08130003" w:tentative="1">
+      <w:start w:val="1"/>
+      <w:numFmt w:val="bullet"/>
+      <w:lvlText w:val="o"/>
+      <w:lvlJc w:val="left"/>
+      <w:pPr>
+        <w:ind w:left="3600" w:hanging="360"/>
+      </w:pPr>
+      <w:rPr>
+        <w:rFonts w:ascii="Courier New" w:hAnsi="Courier New" w:cs="Courier New" w:hint="default"/>
+      </w:rPr>
+    </w:lvl>
+    <w:lvl w:ilvl="5" w:tplc="08130005" w:tentative="1">
+      <w:start w:val="1"/>
+      <w:numFmt w:val="bullet"/>
+      <w:lvlText w:val=""/>
+      <w:lvlJc w:val="left"/>
+      <w:pPr>
+        <w:ind w:left="4320" w:hanging="360"/>
+      </w:pPr>
+      <w:rPr>
+        <w:rFonts w:ascii="Wingdings" w:hAnsi="Wingdings" w:hint="default"/>
+      </w:rPr>
+    </w:lvl>
+    <w:lvl w:ilvl="6" w:tplc="08130001" w:tentative="1">
+      <w:start w:val="1"/>
+      <w:numFmt w:val="bullet"/>
+      <w:lvlText w:val=""/>
+      <w:lvlJc w:val="left"/>
+      <w:pPr>
+        <w:ind w:left="5040" w:hanging="360"/>
+      </w:pPr>
+      <w:rPr>
+        <w:rFonts w:ascii="Symbol" w:hAnsi="Symbol" w:hint="default"/>
+      </w:rPr>
+    </w:lvl>
+    <w:lvl w:ilvl="7" w:tplc="08130003" w:tentative="1">
+      <w:start w:val="1"/>
+      <w:numFmt w:val="bullet"/>
+      <w:lvlText w:val="o"/>
+      <w:lvlJc w:val="left"/>
+      <w:pPr>
+        <w:ind w:left="5760" w:hanging="360"/>
+      </w:pPr>
+      <w:rPr>
+        <w:rFonts w:ascii="Courier New" w:hAnsi="Courier New" w:cs="Courier New" w:hint="default"/>
+      </w:rPr>
+    </w:lvl>
+    <w:lvl w:ilvl="8" w:tplc="08130005" w:tentative="1">
+      <w:start w:val="1"/>
+      <w:numFmt w:val="bullet"/>
+      <w:lvlText w:val=""/>
+      <w:lvlJc w:val="left"/>
+      <w:pPr>
+        <w:ind w:left="6480" w:hanging="360"/>
+      </w:pPr>
+      <w:rPr>
+        <w:rFonts w:ascii="Wingdings" w:hAnsi="Wingdings" w:hint="default"/>
+      </w:rPr>
+    </w:lvl>
+  </w:abstractNum>
+  <w:abstractNum w:abstractNumId="28" w15:restartNumberingAfterBreak="0">
     <w:nsid w:val="4D0B59CF"/>
     <w:multiLevelType w:val="singleLevel"/>
     <w:tmpl w:val="4A4223A6"/>
@@ -3547,7 +3988,7 @@
       </w:pPr>
     </w:lvl>
   </w:abstractNum>
-  <w:abstractNum w:abstractNumId="27" w15:restartNumberingAfterBreak="0">
+  <w:abstractNum w:abstractNumId="29" w15:restartNumberingAfterBreak="0">
     <w:nsid w:val="55630736"/>
     <w:multiLevelType w:val="singleLevel"/>
     <w:tmpl w:val="0BEC9FB0"/>
@@ -3562,7 +4003,120 @@
       </w:pPr>
     </w:lvl>
   </w:abstractNum>
-  <w:abstractNum w:abstractNumId="28" w15:restartNumberingAfterBreak="0">
+  <w:abstractNum w:abstractNumId="30" w15:restartNumberingAfterBreak="0">
+    <w:nsid w:val="5CF149F1"/>
+    <w:multiLevelType w:val="hybridMultilevel"/>
+    <w:tmpl w:val="CAEA0B56"/>
+    <w:lvl w:ilvl="0" w:tplc="08130001">
+      <w:start w:val="1"/>
+      <w:numFmt w:val="bullet"/>
+      <w:lvlText w:val=""/>
+      <w:lvlJc w:val="left"/>
+      <w:pPr>
+        <w:ind w:left="922" w:hanging="360"/>
+      </w:pPr>
+      <w:rPr>
+        <w:rFonts w:ascii="Symbol" w:hAnsi="Symbol" w:hint="default"/>
+      </w:rPr>
+    </w:lvl>
+    <w:lvl w:ilvl="1" w:tplc="08130003" w:tentative="1">
+      <w:start w:val="1"/>
+      <w:numFmt w:val="bullet"/>
+      <w:lvlText w:val="o"/>
+      <w:lvlJc w:val="left"/>
+      <w:pPr>
+        <w:ind w:left="1642" w:hanging="360"/>
+      </w:pPr>
+      <w:rPr>
+        <w:rFonts w:ascii="Courier New" w:hAnsi="Courier New" w:cs="Courier New" w:hint="default"/>
+      </w:rPr>
+    </w:lvl>
+    <w:lvl w:ilvl="2" w:tplc="08130005" w:tentative="1">
+      <w:start w:val="1"/>
+      <w:numFmt w:val="bullet"/>
+      <w:lvlText w:val=""/>
+      <w:lvlJc w:val="left"/>
+      <w:pPr>
+        <w:ind w:left="2362" w:hanging="360"/>
+      </w:pPr>
+      <w:rPr>
+        <w:rFonts w:ascii="Wingdings" w:hAnsi="Wingdings" w:hint="default"/>
+      </w:rPr>
+    </w:lvl>
+    <w:lvl w:ilvl="3" w:tplc="08130001" w:tentative="1">
+      <w:start w:val="1"/>
+      <w:numFmt w:val="bullet"/>
+      <w:lvlText w:val=""/>
+      <w:lvlJc w:val="left"/>
+      <w:pPr>
+        <w:ind w:left="3082" w:hanging="360"/>
+      </w:pPr>
+      <w:rPr>
+        <w:rFonts w:ascii="Symbol" w:hAnsi="Symbol" w:hint="default"/>
+      </w:rPr>
+    </w:lvl>
+    <w:lvl w:ilvl="4" w:tplc="08130003" w:tentative="1">
+      <w:start w:val="1"/>
+      <w:numFmt w:val="bullet"/>
+      <w:lvlText w:val="o"/>
+      <w:lvlJc w:val="left"/>
+      <w:pPr>
+        <w:ind w:left="3802" w:hanging="360"/>
+      </w:pPr>
+      <w:rPr>
+        <w:rFonts w:ascii="Courier New" w:hAnsi="Courier New" w:cs="Courier New" w:hint="default"/>
+      </w:rPr>
+    </w:lvl>
+    <w:lvl w:ilvl="5" w:tplc="08130005" w:tentative="1">
+      <w:start w:val="1"/>
+      <w:numFmt w:val="bullet"/>
+      <w:lvlText w:val=""/>
+      <w:lvlJc w:val="left"/>
+      <w:pPr>
+        <w:ind w:left="4522" w:hanging="360"/>
+      </w:pPr>
+      <w:rPr>
+        <w:rFonts w:ascii="Wingdings" w:hAnsi="Wingdings" w:hint="default"/>
+      </w:rPr>
+    </w:lvl>
+    <w:lvl w:ilvl="6" w:tplc="08130001" w:tentative="1">
+      <w:start w:val="1"/>
+      <w:numFmt w:val="bullet"/>
+      <w:lvlText w:val=""/>
+      <w:lvlJc w:val="left"/>
+      <w:pPr>
+        <w:ind w:left="5242" w:hanging="360"/>
+      </w:pPr>
+      <w:rPr>
+        <w:rFonts w:ascii="Symbol" w:hAnsi="Symbol" w:hint="default"/>
+      </w:rPr>
+    </w:lvl>
+    <w:lvl w:ilvl="7" w:tplc="08130003" w:tentative="1">
+      <w:start w:val="1"/>
+      <w:numFmt w:val="bullet"/>
+      <w:lvlText w:val="o"/>
+      <w:lvlJc w:val="left"/>
+      <w:pPr>
+        <w:ind w:left="5962" w:hanging="360"/>
+      </w:pPr>
+      <w:rPr>
+        <w:rFonts w:ascii="Courier New" w:hAnsi="Courier New" w:cs="Courier New" w:hint="default"/>
+      </w:rPr>
+    </w:lvl>
+    <w:lvl w:ilvl="8" w:tplc="08130005" w:tentative="1">
+      <w:start w:val="1"/>
+      <w:numFmt w:val="bullet"/>
+      <w:lvlText w:val=""/>
+      <w:lvlJc w:val="left"/>
+      <w:pPr>
+        <w:ind w:left="6682" w:hanging="360"/>
+      </w:pPr>
+      <w:rPr>
+        <w:rFonts w:ascii="Wingdings" w:hAnsi="Wingdings" w:hint="default"/>
+      </w:rPr>
+    </w:lvl>
+  </w:abstractNum>
+  <w:abstractNum w:abstractNumId="31" w15:restartNumberingAfterBreak="0">
     <w:nsid w:val="5FD25018"/>
     <w:multiLevelType w:val="hybridMultilevel"/>
     <w:tmpl w:val="D3ACF4DA"/>
@@ -3675,7 +4229,7 @@
       </w:rPr>
     </w:lvl>
   </w:abstractNum>
-  <w:abstractNum w:abstractNumId="29" w15:restartNumberingAfterBreak="0">
+  <w:abstractNum w:abstractNumId="32" w15:restartNumberingAfterBreak="0">
     <w:nsid w:val="63A278F9"/>
     <w:multiLevelType w:val="hybridMultilevel"/>
     <w:tmpl w:val="972E2B60"/>
@@ -3761,7 +4315,7 @@
       </w:pPr>
     </w:lvl>
   </w:abstractNum>
-  <w:abstractNum w:abstractNumId="30" w15:restartNumberingAfterBreak="0">
+  <w:abstractNum w:abstractNumId="33" w15:restartNumberingAfterBreak="0">
     <w:nsid w:val="66767F3E"/>
     <w:multiLevelType w:val="hybridMultilevel"/>
     <w:tmpl w:val="8D709588"/>
@@ -3874,7 +4428,7 @@
       </w:rPr>
     </w:lvl>
   </w:abstractNum>
-  <w:abstractNum w:abstractNumId="31" w15:restartNumberingAfterBreak="0">
+  <w:abstractNum w:abstractNumId="34" w15:restartNumberingAfterBreak="0">
     <w:nsid w:val="67A74F84"/>
     <w:multiLevelType w:val="hybridMultilevel"/>
     <w:tmpl w:val="86F84B50"/>
@@ -3987,7 +4541,7 @@
       </w:rPr>
     </w:lvl>
   </w:abstractNum>
-  <w:abstractNum w:abstractNumId="32" w15:restartNumberingAfterBreak="0">
+  <w:abstractNum w:abstractNumId="35" w15:restartNumberingAfterBreak="0">
     <w:nsid w:val="6DC3293B"/>
     <w:multiLevelType w:val="singleLevel"/>
     <w:tmpl w:val="A28C3CCC"/>
@@ -4007,7 +4561,7 @@
       </w:rPr>
     </w:lvl>
   </w:abstractNum>
-  <w:abstractNum w:abstractNumId="33" w15:restartNumberingAfterBreak="0">
+  <w:abstractNum w:abstractNumId="36" w15:restartNumberingAfterBreak="0">
     <w:nsid w:val="70C21745"/>
     <w:multiLevelType w:val="hybridMultilevel"/>
     <w:tmpl w:val="C5AA9EB4"/>
@@ -4093,7 +4647,7 @@
       </w:pPr>
     </w:lvl>
   </w:abstractNum>
-  <w:abstractNum w:abstractNumId="34" w15:restartNumberingAfterBreak="0">
+  <w:abstractNum w:abstractNumId="37" w15:restartNumberingAfterBreak="0">
     <w:nsid w:val="722C3FDB"/>
     <w:multiLevelType w:val="hybridMultilevel"/>
     <w:tmpl w:val="E0222B8A"/>
@@ -4179,7 +4733,7 @@
       </w:pPr>
     </w:lvl>
   </w:abstractNum>
-  <w:abstractNum w:abstractNumId="35" w15:restartNumberingAfterBreak="0">
+  <w:abstractNum w:abstractNumId="38" w15:restartNumberingAfterBreak="0">
     <w:nsid w:val="750A417B"/>
     <w:multiLevelType w:val="hybridMultilevel"/>
     <w:tmpl w:val="78D28260"/>
@@ -4265,7 +4819,7 @@
       </w:pPr>
     </w:lvl>
   </w:abstractNum>
-  <w:abstractNum w:abstractNumId="36" w15:restartNumberingAfterBreak="0">
+  <w:abstractNum w:abstractNumId="39" w15:restartNumberingAfterBreak="0">
     <w:nsid w:val="75CE3AEE"/>
     <w:multiLevelType w:val="hybridMultilevel"/>
     <w:tmpl w:val="A03C883C"/>
@@ -4354,7 +4908,7 @@
       </w:pPr>
     </w:lvl>
   </w:abstractNum>
-  <w:abstractNum w:abstractNumId="37" w15:restartNumberingAfterBreak="0">
+  <w:abstractNum w:abstractNumId="40" w15:restartNumberingAfterBreak="0">
     <w:nsid w:val="77E315E9"/>
     <w:multiLevelType w:val="singleLevel"/>
     <w:tmpl w:val="0BEC9FB0"/>
@@ -4373,10 +4927,10 @@
     <w:abstractNumId w:val="11"/>
   </w:num>
   <w:num w:numId="2" w16cid:durableId="1062412549">
-    <w:abstractNumId w:val="18"/>
+    <w:abstractNumId w:val="19"/>
   </w:num>
   <w:num w:numId="3" w16cid:durableId="1827628349">
-    <w:abstractNumId w:val="18"/>
+    <w:abstractNumId w:val="19"/>
     <w:lvlOverride w:ilvl="0">
       <w:lvl w:ilvl="0">
         <w:start w:val="1"/>
@@ -4391,7 +4945,7 @@
     </w:lvlOverride>
   </w:num>
   <w:num w:numId="4" w16cid:durableId="506091267">
-    <w:abstractNumId w:val="18"/>
+    <w:abstractNumId w:val="19"/>
     <w:lvlOverride w:ilvl="0">
       <w:lvl w:ilvl="0">
         <w:start w:val="1"/>
@@ -4406,7 +4960,7 @@
     </w:lvlOverride>
   </w:num>
   <w:num w:numId="5" w16cid:durableId="2132431494">
-    <w:abstractNumId w:val="18"/>
+    <w:abstractNumId w:val="19"/>
     <w:lvlOverride w:ilvl="0">
       <w:lvl w:ilvl="0">
         <w:start w:val="1"/>
@@ -4421,10 +4975,10 @@
     </w:lvlOverride>
   </w:num>
   <w:num w:numId="6" w16cid:durableId="1252197239">
-    <w:abstractNumId w:val="24"/>
+    <w:abstractNumId w:val="25"/>
   </w:num>
   <w:num w:numId="7" w16cid:durableId="160198946">
-    <w:abstractNumId w:val="24"/>
+    <w:abstractNumId w:val="25"/>
     <w:lvlOverride w:ilvl="0">
       <w:lvl w:ilvl="0">
         <w:start w:val="1"/>
@@ -4439,7 +4993,7 @@
     </w:lvlOverride>
   </w:num>
   <w:num w:numId="8" w16cid:durableId="1289235687">
-    <w:abstractNumId w:val="24"/>
+    <w:abstractNumId w:val="25"/>
     <w:lvlOverride w:ilvl="0">
       <w:lvl w:ilvl="0">
         <w:start w:val="1"/>
@@ -4454,7 +5008,7 @@
     </w:lvlOverride>
   </w:num>
   <w:num w:numId="9" w16cid:durableId="1887642637">
-    <w:abstractNumId w:val="24"/>
+    <w:abstractNumId w:val="25"/>
     <w:lvlOverride w:ilvl="0">
       <w:lvl w:ilvl="0">
         <w:start w:val="1"/>
@@ -4469,7 +5023,7 @@
     </w:lvlOverride>
   </w:num>
   <w:num w:numId="10" w16cid:durableId="742947830">
-    <w:abstractNumId w:val="24"/>
+    <w:abstractNumId w:val="25"/>
     <w:lvlOverride w:ilvl="0">
       <w:lvl w:ilvl="0">
         <w:start w:val="1"/>
@@ -4484,7 +5038,7 @@
     </w:lvlOverride>
   </w:num>
   <w:num w:numId="11" w16cid:durableId="1355350946">
-    <w:abstractNumId w:val="24"/>
+    <w:abstractNumId w:val="25"/>
     <w:lvlOverride w:ilvl="0">
       <w:lvl w:ilvl="0">
         <w:start w:val="1"/>
@@ -4499,31 +5053,31 @@
     </w:lvlOverride>
   </w:num>
   <w:num w:numId="12" w16cid:durableId="1181045426">
-    <w:abstractNumId w:val="21"/>
+    <w:abstractNumId w:val="22"/>
   </w:num>
   <w:num w:numId="13" w16cid:durableId="71632929">
     <w:abstractNumId w:val="15"/>
   </w:num>
   <w:num w:numId="14" w16cid:durableId="1127747604">
-    <w:abstractNumId w:val="27"/>
+    <w:abstractNumId w:val="29"/>
   </w:num>
   <w:num w:numId="15" w16cid:durableId="2035498823">
-    <w:abstractNumId w:val="26"/>
+    <w:abstractNumId w:val="28"/>
   </w:num>
   <w:num w:numId="16" w16cid:durableId="882787736">
-    <w:abstractNumId w:val="37"/>
+    <w:abstractNumId w:val="40"/>
   </w:num>
   <w:num w:numId="17" w16cid:durableId="812915235">
+    <w:abstractNumId w:val="18"/>
+  </w:num>
+  <w:num w:numId="18" w16cid:durableId="1370958047">
     <w:abstractNumId w:val="17"/>
   </w:num>
-  <w:num w:numId="18" w16cid:durableId="1370958047">
-    <w:abstractNumId w:val="16"/>
-  </w:num>
   <w:num w:numId="19" w16cid:durableId="44109314">
-    <w:abstractNumId w:val="32"/>
+    <w:abstractNumId w:val="35"/>
   </w:num>
   <w:num w:numId="20" w16cid:durableId="407314623">
-    <w:abstractNumId w:val="22"/>
+    <w:abstractNumId w:val="23"/>
   </w:num>
   <w:num w:numId="21" w16cid:durableId="1284263477">
     <w:abstractNumId w:val="11"/>
@@ -4556,28 +5110,28 @@
     </w:lvlOverride>
   </w:num>
   <w:num w:numId="22" w16cid:durableId="2038267722">
-    <w:abstractNumId w:val="36"/>
+    <w:abstractNumId w:val="39"/>
   </w:num>
   <w:num w:numId="23" w16cid:durableId="627470095">
-    <w:abstractNumId w:val="35"/>
+    <w:abstractNumId w:val="38"/>
   </w:num>
   <w:num w:numId="24" w16cid:durableId="1140342442">
-    <w:abstractNumId w:val="25"/>
+    <w:abstractNumId w:val="26"/>
   </w:num>
   <w:num w:numId="25" w16cid:durableId="1226644762">
-    <w:abstractNumId w:val="34"/>
+    <w:abstractNumId w:val="37"/>
   </w:num>
   <w:num w:numId="26" w16cid:durableId="1216577189">
     <w:abstractNumId w:val="13"/>
   </w:num>
   <w:num w:numId="27" w16cid:durableId="2013869684">
-    <w:abstractNumId w:val="33"/>
+    <w:abstractNumId w:val="36"/>
   </w:num>
   <w:num w:numId="28" w16cid:durableId="1227574037">
-    <w:abstractNumId w:val="20"/>
+    <w:abstractNumId w:val="21"/>
   </w:num>
   <w:num w:numId="29" w16cid:durableId="959804185">
-    <w:abstractNumId w:val="23"/>
+    <w:abstractNumId w:val="24"/>
   </w:num>
   <w:num w:numId="30" w16cid:durableId="1486318917">
     <w:abstractNumId w:val="10"/>
@@ -4616,22 +5170,31 @@
     <w:abstractNumId w:val="14"/>
   </w:num>
   <w:num w:numId="42" w16cid:durableId="2065526001">
-    <w:abstractNumId w:val="19"/>
+    <w:abstractNumId w:val="20"/>
   </w:num>
   <w:num w:numId="43" w16cid:durableId="942569595">
-    <w:abstractNumId w:val="29"/>
+    <w:abstractNumId w:val="32"/>
   </w:num>
   <w:num w:numId="44" w16cid:durableId="1609702991">
-    <w:abstractNumId w:val="30"/>
+    <w:abstractNumId w:val="33"/>
   </w:num>
   <w:num w:numId="45" w16cid:durableId="769742599">
-    <w:abstractNumId w:val="28"/>
+    <w:abstractNumId w:val="31"/>
   </w:num>
   <w:num w:numId="46" w16cid:durableId="65343364">
-    <w:abstractNumId w:val="31"/>
+    <w:abstractNumId w:val="34"/>
   </w:num>
   <w:num w:numId="47" w16cid:durableId="1017736048">
     <w:abstractNumId w:val="12"/>
+  </w:num>
+  <w:num w:numId="48" w16cid:durableId="508832944">
+    <w:abstractNumId w:val="16"/>
+  </w:num>
+  <w:num w:numId="49" w16cid:durableId="1102073028">
+    <w:abstractNumId w:val="27"/>
+  </w:num>
+  <w:num w:numId="50" w16cid:durableId="199898250">
+    <w:abstractNumId w:val="30"/>
   </w:num>
 </w:numbering>
 </file>
@@ -5721,6 +6284,21 @@
       <w:contextualSpacing/>
     </w:pPr>
   </w:style>
+  <w:style w:type="table" w:styleId="Tabelraster">
+    <w:name w:val="Table Grid"/>
+    <w:basedOn w:val="Standaardtabel"/>
+    <w:rsid w:val="00A73C83"/>
+    <w:tblPr>
+      <w:tblBorders>
+        <w:top w:val="single" w:sz="4" w:space="0" w:color="auto"/>
+        <w:left w:val="single" w:sz="4" w:space="0" w:color="auto"/>
+        <w:bottom w:val="single" w:sz="4" w:space="0" w:color="auto"/>
+        <w:right w:val="single" w:sz="4" w:space="0" w:color="auto"/>
+        <w:insideH w:val="single" w:sz="4" w:space="0" w:color="auto"/>
+        <w:insideV w:val="single" w:sz="4" w:space="0" w:color="auto"/>
+      </w:tblBorders>
+    </w:tblPr>
+  </w:style>
 </w:styles>
 </file>
 

</xml_diff>

<commit_message>
added new part in article
</commit_message>
<xml_diff>
--- a/Verslagen/article_BP_INF_Gielkens.docx
+++ b/Verslagen/article_BP_INF_Gielkens.docx
@@ -1800,21 +1800,309 @@
     </w:p>
     <w:p>
       <w:pPr>
-        <w:pStyle w:val="Text"/>
+        <w:pStyle w:val="Kop2"/>
+      </w:pPr>
+      <w:r>
+        <w:t>Application</w:t>
+      </w:r>
+    </w:p>
+    <w:p>
+      <w:pPr>
+        <w:ind w:firstLine="202"/>
+      </w:pPr>
+      <w:r>
+        <w:t>This application presents an integrated platform for the real-time and retrospective monitoring of four key physiological parameters: heart rate, galvanic skin response (GSR), blood oxygen saturation (SpO₂), and respiration rate. The design emphasizes usability and interpretability, employing tailored data visualizations for each parameter to facilitate user comprehension regardless of technical expertise.</w:t>
+      </w:r>
+    </w:p>
+    <w:p>
+      <w:pPr>
+        <w:ind w:firstLine="202"/>
+      </w:pPr>
+      <w:r>
+        <w:t xml:space="preserve">An initial functionality introduced was a user account system, enabling organizations to deploy the monitoring tool without procuring an individual device for each employee. By allowing multiple users to authenticate on a shared device, this design minimizes capital expenditure and operational overhead. Consequently, organizations can allocate a single hardware unit to a cohort of users, who may access it </w:t>
+      </w:r>
+      <w:r>
+        <w:t>whenever they need</w:t>
+      </w:r>
+      <w:r>
+        <w:t xml:space="preserve"> to assess their physiological parameters. This shared‐device paradigm not only reduces per‐user costs </w:t>
+      </w:r>
+      <w:r>
+        <w:lastRenderedPageBreak/>
+        <w:t>but also enhances the overall accessibility of the system, thereby facilitating broader adoption within resource‐constrained settings.</w:t>
+      </w:r>
+    </w:p>
+    <w:p>
+      <w:pPr>
+        <w:ind w:firstLine="202"/>
+      </w:pPr>
+      <w:r>
+        <w:t>During the initial configuration process, first-time users are prompted to enter their age, which is used solely to estimate their maximum heart rate. This value is calculated using established physiological formulas commonly employed in health research (e.g., 220 minus age), and forms the basis for defining heart rate zones displayed in the application's radial gauge visualization. These zones are color-coded to distinguish between resting, moderate, and elevated exertion levels, enabling intuitive interpretation of cardiovascular status. Additionally, the setup process includes a brief baseline measurement phase, during which the user's resting respiration rate, average heart rate, and average GSR are recorded. These baseline values are critical for personalizing the application’s stress level detection, as both resting respiration and GSR serve as inputs to the stress estimation algorithm, allowing the system to adapt to individual physiological norms.</w:t>
+      </w:r>
+    </w:p>
+    <w:p>
+      <w:pPr>
+        <w:ind w:firstLine="202"/>
+      </w:pPr>
+      <w:r>
+        <w:t>Heart rate</w:t>
+      </w:r>
+      <w:r>
+        <w:t xml:space="preserve">, </w:t>
+      </w:r>
+      <w:r>
+        <w:t>respiration rate</w:t>
+      </w:r>
+      <w:r>
+        <w:t xml:space="preserve"> and GSR</w:t>
+      </w:r>
+      <w:r>
+        <w:t xml:space="preserve"> are visualized through radial gauges, offering immediate, intuitive feedback on current values in relation to established healthy ranges. </w:t>
+      </w:r>
+      <w:r>
+        <w:t>The heart rate</w:t>
+      </w:r>
+      <w:r>
+        <w:t xml:space="preserve"> gauge incorporate</w:t>
+      </w:r>
+      <w:r>
+        <w:t>s</w:t>
+      </w:r>
+      <w:r>
+        <w:t xml:space="preserve"> color gradients to present normal, cautionary, and critical thresholds, thereby enabling users to assess their physiological status in an instance. SpO₂ levels are conveyed via a progress bar with dynamic color coding, providing instant recognition of safe versus concerning levels. These visualization choices are informed by established principles in usability research, particularly the efficacy of graphical representations in enhancing comprehension and anomaly detection in health monitoring contexts.</w:t>
+      </w:r>
+    </w:p>
+    <w:p>
+      <w:pPr>
+        <w:ind w:firstLine="202"/>
+      </w:pPr>
+      <w:r>
+        <w:t>A central feature of the application is the stress indicator, which integrates data from GSR and respiration rate to estimate the user’s current stress level</w:t>
+      </w:r>
+      <w:r>
+        <w:t>.</w:t>
+      </w:r>
+      <w:r>
+        <w:t xml:space="preserve"> </w:t>
+      </w:r>
+      <w:r>
+        <w:t>Research shows that GSR and respiration rate are valuable for stress detection, but does not establish specific threshold values for stress states.</w:t>
+      </w:r>
+      <w:r>
+        <w:t xml:space="preserve"> The focus of this research is the usability and not the algorithms or best values. For this reason, a “dummy” value for the critical GSR and respiratory rate is used.</w:t>
+      </w:r>
+      <w:r>
+        <w:t xml:space="preserve"> </w:t>
+      </w:r>
+      <w:r>
+        <w:t>This approach enables the evaluation of interface usability independent of clinical validation.</w:t>
+      </w:r>
+      <w:r>
+        <w:t xml:space="preserve"> The resulting</w:t>
+      </w:r>
+      <w:r>
+        <w:t xml:space="preserve"> composite measure is communicated using a straightforward color-coded scheme—green, orange, or red—supplemented by a dialog box offering interpretive guidance. This approach ensures that feedback remains both transparent and actionable, supporting informed user response.</w:t>
+      </w:r>
+    </w:p>
+    <w:p>
+      <w:pPr>
+        <w:ind w:firstLine="202"/>
+      </w:pPr>
+      <w:r>
+        <w:t xml:space="preserve">To facilitate longitudinal health tracking, the application incorporates a history section for each monitored parameter. </w:t>
+      </w:r>
+      <w:r>
+        <w:t xml:space="preserve">This page is easily accessed by a button below each parameter. </w:t>
+      </w:r>
+      <w:r>
+        <w:t>Users may toggle between graphical and</w:t>
+      </w:r>
+      <w:r>
+        <w:t xml:space="preserve"> t</w:t>
+      </w:r>
+      <w:r>
+        <w:t xml:space="preserve">able-based data </w:t>
+      </w:r>
+      <w:r>
+        <w:t xml:space="preserve">presentations and select predefined </w:t>
+      </w:r>
+      <w:r>
+        <w:t>time-based</w:t>
+      </w:r>
+      <w:r>
+        <w:t xml:space="preserve"> filters (e.g., “Today,” “Last 7 Days,” “Last 30 Days”) to </w:t>
+      </w:r>
+      <w:r>
+        <w:t>adjust</w:t>
+      </w:r>
+      <w:r>
+        <w:t xml:space="preserve"> the scope of displayed data. These filters are implemented buttons positioned at the top of the interface, a design decision intended to preserve vertical screen space and maintain interface clarity on mobile devices. This configuration supports rapid, low-effort navigation and minimizes cognitive load, thereby enhancing overall usability.</w:t>
+      </w:r>
+      <w:r>
+        <w:t xml:space="preserve"> </w:t>
+      </w:r>
+      <w:r>
+        <w:t xml:space="preserve">The application adopts a data visualization approach similar to Samsung </w:t>
+      </w:r>
+      <w:r>
+        <w:t>Health for representing weekly and monthly trends, specifically by using bar graphs that display the minimum and maximum values for each day. This method provides a clear and compact summary of daily fluctuations without overwhelming the user with excessive detail. By showing a daily range rather than individual data points, the graph highlights variability and outliers while maintaining visual simplicity—especially important when multiple days are displayed on limited screen space. This technique facilitates quick comparisons across days, helping users identify patterns such as consistently elevated stress or irregular physiological responses. It is particularly effective for mobile interfaces, where space constraints demand concise yet meaningful visualizations. Moreover, using bars rather than line charts in this context avoids visual clutter and promotes interpretability, aligning with established best practices in mobile health data design. Inspired by Samsung Health’s proven interface, this approach balances information density with user comprehension, supporting both daily check-ins and longer-term trend analysis.</w:t>
+      </w:r>
+    </w:p>
+    <w:p>
+      <w:pPr>
+        <w:ind w:firstLine="202"/>
+      </w:pPr>
+      <w:r>
+        <w:t xml:space="preserve">To further enhance user comprehension and </w:t>
+      </w:r>
+      <w:r>
+        <w:t>create</w:t>
+      </w:r>
+      <w:r>
+        <w:t xml:space="preserve"> trust in the system, the application includes a dedicated information panel for each health metric. This panel can be accessed via an info button on each parameter’s screen and provides clear, concise explanations of what each physiological metric represents (e.g., heart rate, GSR, SpO₂, respiration rate), why it is important for health, and how the measurement is obtained by the device.</w:t>
+      </w:r>
+    </w:p>
+    <w:p>
+      <w:pPr>
+        <w:ind w:firstLine="202"/>
+      </w:pPr>
+      <w:r>
+        <w:t>The information panel serves two purposes. First, it empowers users</w:t>
+      </w:r>
+      <w:r>
+        <w:t xml:space="preserve"> </w:t>
+      </w:r>
+      <w:r>
+        <w:t>to understand the significance of their readings. This transparency clarifies health data, making the app more accessible and reducing confusion around unfamiliar terms. Second, by explaining the sensor methods and the physiological basis for each metric, the panel helps users understand the reliability and limitations of the measurements. Together, these features help prevent the “</w:t>
+      </w:r>
+      <w:proofErr w:type="spellStart"/>
+      <w:r>
+        <w:t>blackboxing</w:t>
+      </w:r>
+      <w:proofErr w:type="spellEnd"/>
+      <w:r>
+        <w:t>” that remains a common issue in current health monitoring applications.</w:t>
+      </w:r>
+    </w:p>
+    <w:p>
+      <w:pPr>
+        <w:ind w:firstLine="202"/>
+      </w:pPr>
+      <w:r>
+        <w:t>The initial user onboarding process is designed to personalize the application experience. During first-time setup, users are prompted to specify individual baseline values for heart rate, GSR and respiratory rate. This calibration step ensures that subsequent alerts and visual feedback are tailored to the user’s unique physiological profile, thereby enhancing the accuracy and personal relevance of the system’s insights.</w:t>
+      </w:r>
+    </w:p>
+    <w:p>
+      <w:pPr>
+        <w:ind w:firstLine="202"/>
+      </w:pPr>
+      <w:r>
+        <w:t>Through the combination of adaptive visualizations, personalized feedback mechanisms, and user-centered interface design, this application aims to make physiological health monitoring both accessible and meaningful. The integration of intuitive interaction patterns with evidence-based visualization strategies supports a broad spectrum of user needs, from casual self-assessment to more systematic health tracking.</w:t>
+      </w:r>
+    </w:p>
+    <w:p>
+      <w:pPr>
+        <w:pStyle w:val="Text"/>
+        <w:ind w:firstLine="0"/>
         <w:jc w:val="left"/>
       </w:pPr>
     </w:p>
     <w:p>
       <w:pPr>
+        <w:pStyle w:val="Kop2"/>
+      </w:pPr>
+      <w:r>
+        <w:t>Usability principles</w:t>
+      </w:r>
+    </w:p>
+    <w:p>
+      <w:pPr>
         <w:pStyle w:val="Text"/>
         <w:jc w:val="left"/>
       </w:pPr>
+      <w:hyperlink r:id="rId9" w:history="1">
+        <w:r>
+          <w:rPr>
+            <w:rStyle w:val="Hyperlink"/>
+          </w:rPr>
+          <w:t>https://www.nngroup.com/articles/ten-usability-heuristics/</w:t>
+        </w:r>
+      </w:hyperlink>
     </w:p>
     <w:p>
       <w:pPr>
         <w:pStyle w:val="Text"/>
         <w:jc w:val="left"/>
       </w:pPr>
+    </w:p>
+    <w:p>
+      <w:pPr>
+        <w:pStyle w:val="Text"/>
+      </w:pPr>
+      <w:r>
+        <w:t xml:space="preserve">User-Centricity: The design is centered around the needs and abilities of your target users, employing familiar language, clear </w:t>
+      </w:r>
+      <w:r>
+        <w:lastRenderedPageBreak/>
+        <w:t>icons, and intuitive navigation so users can interact with the app regardless of their technical background.</w:t>
+      </w:r>
+    </w:p>
+    <w:p>
+      <w:pPr>
+        <w:pStyle w:val="Text"/>
+      </w:pPr>
+      <w:r>
+        <w:t>Consistency and Standards: Visual elements such as gauges, progress bars, and color codes are used consistently throughout the app. This adherence to common design patterns and conventions helps users quickly learn how to use different features and reduces confusion.</w:t>
+      </w:r>
+    </w:p>
+    <w:p>
+      <w:pPr>
+        <w:pStyle w:val="Text"/>
+      </w:pPr>
+      <w:r>
+        <w:t>Visibility of System Status: Real-time feedback is provided through dynamic gauges and progress bars, ensuring users are always aware of the current state of their health parameters and the system itself.</w:t>
+      </w:r>
+    </w:p>
+    <w:p>
+      <w:pPr>
+        <w:pStyle w:val="Text"/>
+      </w:pPr>
+      <w:r>
+        <w:t>Simplicity and Minimalism: The interface is intentionally uncluttered, showing only essential information and controls. This reduces cognitive load and helps users focus on key tasks, such as measuring or interpreting their health data.</w:t>
+      </w:r>
+    </w:p>
+    <w:p>
+      <w:pPr>
+        <w:pStyle w:val="Text"/>
+      </w:pPr>
+      <w:r>
+        <w:t>Match Between System and Real World: The app uses real-world metaphors (e.g., gauges resembling analog dials) and everyday language, making it easier for users to understand the meaning of their data and actions.</w:t>
+      </w:r>
+    </w:p>
+    <w:p>
+      <w:pPr>
+        <w:pStyle w:val="Text"/>
+      </w:pPr>
+      <w:r>
+        <w:t>Error Prevention and Recovery: The design includes clear feedback for actions like device pairing, and uses constraints and confirmation dialogs to minimize user errors and guide them in resolving issues if they occur.</w:t>
+      </w:r>
+    </w:p>
+    <w:p>
+      <w:pPr>
+        <w:pStyle w:val="Text"/>
+      </w:pPr>
+      <w:r>
+        <w:t>Flexibility and Efficiency: Features like customizable thresholds and filters allow users to personalize their experience and quickly access relevant data, supporting both novice and experienced users.</w:t>
+      </w:r>
+    </w:p>
+    <w:p>
+      <w:pPr>
+        <w:pStyle w:val="Text"/>
+        <w:jc w:val="left"/>
+      </w:pPr>
+      <w:r>
+        <w:t>Ease of Learning: The onboarding process guides first-time users step-by-step, ensuring that even those unfamiliar with health monitoring technology can set up and use the app effectively</w:t>
+      </w:r>
     </w:p>
     <w:p>
       <w:pPr>
@@ -2410,7 +2698,7 @@
           <w:lang w:val="en-GB" w:eastAsia="nl-BE"/>
         </w:rPr>
         <w:sectPr>
-          <w:headerReference w:type="default" r:id="rId9"/>
+          <w:headerReference w:type="default" r:id="rId10"/>
           <w:type w:val="continuous"/>
           <w:pgSz w:w="12240" w:h="15840" w:code="1"/>
           <w:pgMar w:top="1008" w:right="936" w:bottom="1008" w:left="936" w:header="432" w:footer="432" w:gutter="0"/>
@@ -5770,6 +6058,7 @@
   <w:style w:type="character" w:default="1" w:styleId="Standaardalinea-lettertype">
     <w:name w:val="Default Paragraph Font"/>
     <w:uiPriority w:val="1"/>
+    <w:semiHidden/>
     <w:unhideWhenUsed/>
   </w:style>
   <w:style w:type="table" w:default="1" w:styleId="Standaardtabel">

</xml_diff>

<commit_message>
poster and article modifications
</commit_message>
<xml_diff>
--- a/Verslagen/article_BP_INF_Gielkens.docx
+++ b/Verslagen/article_BP_INF_Gielkens.docx
@@ -292,20 +292,64 @@
         <w:rPr>
           <w:lang w:val="en-GB"/>
         </w:rPr>
-        <w:t xml:space="preserve"> the development of a portable and miniaturized stress measurement device using physiological sensors interfaced with an Arduino Nano ESP32. With the inclusion of a MAX30102 optical heart rate sensor and a Grove - GSR Sensor for skin conductivity measurement, the device can capture real-time biometric readings of stress levels. Such physiological signals provide valuable feedback on an individual's stress response and allow for constant monitoring of well-being during work activity.</w:t>
-      </w:r>
-    </w:p>
-    <w:p>
-      <w:pPr>
-        <w:pStyle w:val="Text"/>
+        <w:t xml:space="preserve"> the development of a portable and miniaturized stress measurement device using physiological sensors interfaced with an Arduino Nano ESP32. With the inclusion of a MAX30102 optical heart rate sensor a Grove - GSR Sensor for skin conductivity measurement</w:t>
+      </w:r>
+      <w:r>
         <w:rPr>
           <w:lang w:val="en-GB"/>
         </w:rPr>
-      </w:pPr>
+        <w:t xml:space="preserve"> and a </w:t>
+      </w:r>
+      <w:proofErr w:type="spellStart"/>
       <w:r>
         <w:rPr>
           <w:lang w:val="en-GB"/>
         </w:rPr>
+        <w:t>Plux</w:t>
+      </w:r>
+      <w:proofErr w:type="spellEnd"/>
+      <w:r>
+        <w:rPr>
+          <w:lang w:val="en-GB"/>
+        </w:rPr>
+        <w:t xml:space="preserve"> Piezo-Electric Respiration (PZT) </w:t>
+      </w:r>
+      <w:r>
+        <w:rPr>
+          <w:lang w:val="en-GB"/>
+        </w:rPr>
+        <w:t>s</w:t>
+      </w:r>
+      <w:r>
+        <w:rPr>
+          <w:lang w:val="en-GB"/>
+        </w:rPr>
+        <w:t>ensor</w:t>
+      </w:r>
+      <w:r>
+        <w:rPr>
+          <w:lang w:val="en-GB"/>
+        </w:rPr>
+        <w:t xml:space="preserve"> for respiration</w:t>
+      </w:r>
+      <w:r>
+        <w:rPr>
+          <w:lang w:val="en-GB"/>
+        </w:rPr>
+        <w:t>, the device can capture real-time biometric readings of stress levels. Such physiological signals provide valuable feedback on an individual's stress response and allow for constant monitoring of well-being during work activity.</w:t>
+      </w:r>
+    </w:p>
+    <w:p>
+      <w:pPr>
+        <w:pStyle w:val="Text"/>
+        <w:rPr>
+          <w:lang w:val="en-GB"/>
+        </w:rPr>
+      </w:pPr>
+      <w:r>
+        <w:rPr>
+          <w:lang w:val="en-GB"/>
+        </w:rPr>
         <w:t xml:space="preserve">The aim of this project is to create and implement a system that not only collects data but also presents it in a useful format through a </w:t>
       </w:r>
       <w:r>
@@ -324,21 +368,19 @@
         <w:rPr>
           <w:lang w:val="en-GB"/>
         </w:rPr>
-        <w:t xml:space="preserve">real-time heart rate and </w:t>
-      </w:r>
-      <w:proofErr w:type="spellStart"/>
+        <w:t>real-time heart rate and</w:t>
+      </w:r>
       <w:r>
         <w:rPr>
           <w:lang w:val="en-GB"/>
         </w:rPr>
-        <w:t>and</w:t>
-      </w:r>
-      <w:proofErr w:type="spellEnd"/>
+        <w:t xml:space="preserve"> </w:t>
+      </w:r>
       <w:r>
         <w:rPr>
           <w:lang w:val="en-GB"/>
         </w:rPr>
-        <w:t xml:space="preserve"> skin conductance data</w:t>
+        <w:t>skin conductance data</w:t>
       </w:r>
       <w:r>
         <w:rPr>

</xml_diff>

<commit_message>
updated article and poster
</commit_message>
<xml_diff>
--- a/Verslagen/article_BP_INF_Gielkens.docx
+++ b/Verslagen/article_BP_INF_Gielkens.docx
@@ -280,155 +280,96 @@
         <w:rPr>
           <w:lang w:val="en-GB"/>
         </w:rPr>
-        <w:t xml:space="preserve">This thesis </w:t>
-      </w:r>
-      <w:r>
+        <w:t>This thesis explores the development of a small and portable device for monitoring a person's well-being while performing work activity. There are commercial alternatives like smartwatches, but they are expensive, not widely accessible, or not transparent in their operation. An inexpensive and versatile solution is therefore necessary. This project entails the construction of a well-being toolkit based on Arduino technology, with emphasis on determining the physiological parameters best suited to monitor stress or general well-being, including heart rate and skin conductance.</w:t>
+      </w:r>
+    </w:p>
+    <w:p>
+      <w:pPr>
+        <w:pStyle w:val="Text"/>
         <w:rPr>
           <w:lang w:val="en-GB"/>
         </w:rPr>
-        <w:t>focuses on</w:t>
-      </w:r>
+      </w:pPr>
       <w:r>
         <w:rPr>
           <w:lang w:val="en-GB"/>
         </w:rPr>
-        <w:t xml:space="preserve"> the development of a portable and miniaturized stress measurement device using physiological sensors interfaced with an Arduino Nano ESP32. With the inclusion of a MAX30102 optical heart rate sensor a Grove - GSR Sensor for skin conductivity measurement</w:t>
+        <w:t xml:space="preserve">The aim of this project is to create and implement a system that not only collects data but also presents it in a useful format through a </w:t>
       </w:r>
       <w:r>
         <w:rPr>
           <w:lang w:val="en-GB"/>
         </w:rPr>
-        <w:t xml:space="preserve"> and a </w:t>
-      </w:r>
-      <w:proofErr w:type="spellStart"/>
+        <w:t>dedicated</w:t>
+      </w:r>
       <w:r>
         <w:rPr>
           <w:lang w:val="en-GB"/>
         </w:rPr>
-        <w:t>Plux</w:t>
-      </w:r>
-      <w:proofErr w:type="spellEnd"/>
+        <w:t xml:space="preserve"> application. </w:t>
+      </w:r>
+      <w:r>
+        <w:t>The application will enable users to monitor their well-being real-time by measuring relevant physiological parameters such as heart rate and skin conductance.</w:t>
+      </w:r>
       <w:r>
         <w:rPr>
           <w:lang w:val="en-GB"/>
         </w:rPr>
-        <w:t xml:space="preserve"> Piezo-Electric Respiration (PZT) </w:t>
+        <w:t xml:space="preserve"> The hardware and software</w:t>
       </w:r>
       <w:r>
         <w:rPr>
           <w:lang w:val="en-GB"/>
         </w:rPr>
-        <w:t>s</w:t>
+        <w:t xml:space="preserve"> </w:t>
       </w:r>
       <w:r>
         <w:rPr>
           <w:lang w:val="en-GB"/>
         </w:rPr>
-        <w:t>ensor</w:t>
+        <w:t xml:space="preserve">in this </w:t>
       </w:r>
       <w:r>
         <w:rPr>
           <w:lang w:val="en-GB"/>
         </w:rPr>
-        <w:t xml:space="preserve"> for respiration</w:t>
+        <w:t xml:space="preserve">project </w:t>
       </w:r>
       <w:r>
         <w:rPr>
           <w:lang w:val="en-GB"/>
         </w:rPr>
-        <w:t>, the device can capture real-time biometric readings of stress levels. Such physiological signals provide valuable feedback on an individual's stress response and allow for constant monitoring of well-being during work activity.</w:t>
-      </w:r>
-    </w:p>
-    <w:p>
-      <w:pPr>
-        <w:pStyle w:val="Text"/>
+        <w:t>are designed</w:t>
+      </w:r>
+      <w:r>
         <w:rPr>
           <w:lang w:val="en-GB"/>
         </w:rPr>
-      </w:pPr>
+        <w:t xml:space="preserve"> to </w:t>
+      </w:r>
       <w:r>
         <w:rPr>
           <w:lang w:val="en-GB"/>
         </w:rPr>
-        <w:t xml:space="preserve">The aim of this project is to create and implement a system that not only collects data but also presents it in a useful format through a </w:t>
+        <w:t>provide</w:t>
       </w:r>
       <w:r>
         <w:rPr>
           <w:lang w:val="en-GB"/>
         </w:rPr>
-        <w:t>dedicated</w:t>
+        <w:t xml:space="preserve"> a </w:t>
       </w:r>
       <w:r>
         <w:rPr>
           <w:lang w:val="en-GB"/>
         </w:rPr>
-        <w:t xml:space="preserve"> application. The application will enable users to </w:t>
+        <w:t>user friendly</w:t>
       </w:r>
       <w:r>
         <w:rPr>
           <w:lang w:val="en-GB"/>
         </w:rPr>
-        <w:t>real-time heart rate and</w:t>
-      </w:r>
-      <w:r>
-        <w:rPr>
-          <w:lang w:val="en-GB"/>
-        </w:rPr>
-        <w:t xml:space="preserve"> </w:t>
-      </w:r>
-      <w:r>
-        <w:rPr>
-          <w:lang w:val="en-GB"/>
-        </w:rPr>
-        <w:t>skin conductance data</w:t>
-      </w:r>
-      <w:r>
-        <w:rPr>
-          <w:lang w:val="en-GB"/>
-        </w:rPr>
-        <w:t>. The hardware and software</w:t>
-      </w:r>
-      <w:r>
-        <w:rPr>
-          <w:lang w:val="en-GB"/>
-        </w:rPr>
-        <w:t xml:space="preserve"> </w:t>
-      </w:r>
-      <w:r>
-        <w:rPr>
-          <w:lang w:val="en-GB"/>
-        </w:rPr>
-        <w:t xml:space="preserve">in this </w:t>
-      </w:r>
-      <w:r>
-        <w:rPr>
-          <w:lang w:val="en-GB"/>
-        </w:rPr>
-        <w:t xml:space="preserve">project </w:t>
-      </w:r>
-      <w:r>
-        <w:rPr>
-          <w:lang w:val="en-GB"/>
-        </w:rPr>
-        <w:t>are designed</w:t>
-      </w:r>
-      <w:r>
-        <w:rPr>
-          <w:lang w:val="en-GB"/>
-        </w:rPr>
-        <w:t xml:space="preserve"> to </w:t>
-      </w:r>
-      <w:r>
-        <w:rPr>
-          <w:lang w:val="en-GB"/>
-        </w:rPr>
-        <w:t>provide</w:t>
-      </w:r>
-      <w:r>
-        <w:rPr>
-          <w:lang w:val="en-GB"/>
-        </w:rPr>
-        <w:t xml:space="preserve"> a simple tool for measuring workplace well-being.</w:t>
+        <w:t xml:space="preserve"> tool for measuring workplace well-being.</w:t>
       </w:r>
     </w:p>
     <w:p>
@@ -510,35 +451,7 @@
           <w:sz w:val="16"/>
           <w:szCs w:val="16"/>
         </w:rPr>
-        <w:t>(NEED TO DO)</w:t>
-      </w:r>
-    </w:p>
-    <w:p>
-      <w:pPr>
-        <w:pStyle w:val="Kop2"/>
-      </w:pPr>
-      <w:r>
-        <w:t>TEMPLATE</w:t>
-      </w:r>
-    </w:p>
-    <w:p>
-      <w:pPr>
-        <w:pStyle w:val="Kop1"/>
-        <w:jc w:val="left"/>
-      </w:pPr>
-      <w:bookmarkStart w:id="1" w:name="_Hlk197360526"/>
-      <w:r>
-        <w:t>Methods and materials</w:t>
-      </w:r>
-      <w:r>
-        <w:t xml:space="preserve"> </w:t>
-      </w:r>
-      <w:r>
-        <w:rPr>
-          <w:sz w:val="16"/>
-          <w:szCs w:val="16"/>
-        </w:rPr>
-        <w:t xml:space="preserve"> </w:t>
+        <w:t xml:space="preserve">(NEED TO </w:t>
       </w:r>
       <w:r>
         <w:rPr>
@@ -546,7 +459,36 @@
           <w:sz w:val="16"/>
           <w:szCs w:val="16"/>
         </w:rPr>
-        <w:t>(STARTED BUT NOT FINISHED)</w:t>
+        <w:t>ADD</w:t>
+      </w:r>
+      <w:r>
+        <w:rPr>
+          <w:color w:val="FF0000"/>
+          <w:sz w:val="16"/>
+          <w:szCs w:val="16"/>
+        </w:rPr>
+        <w:t>)</w:t>
+      </w:r>
+    </w:p>
+    <w:p>
+      <w:pPr>
+        <w:pStyle w:val="Kop2"/>
+      </w:pPr>
+      <w:r>
+        <w:t>TEMPLATE</w:t>
+      </w:r>
+    </w:p>
+    <w:p>
+      <w:pPr>
+        <w:pStyle w:val="Kop1"/>
+        <w:jc w:val="left"/>
+      </w:pPr>
+      <w:bookmarkStart w:id="1" w:name="_Hlk197360526"/>
+      <w:r>
+        <w:t>Methods and materials</w:t>
+      </w:r>
+      <w:r>
+        <w:t xml:space="preserve"> </w:t>
       </w:r>
     </w:p>
     <w:p>
@@ -610,7 +552,13 @@
         <w:t xml:space="preserve">smartphone that runs software to </w:t>
       </w:r>
       <w:r>
-        <w:t>present and visualize the stress level and the measurements. Other criteria for choosing this microcontroller include:</w:t>
+        <w:t>present and visualize the stress level and the measurements.</w:t>
+      </w:r>
+      <w:r>
+        <w:t xml:space="preserve"> </w:t>
+      </w:r>
+      <w:r>
+        <w:t>Other criteria for choosing this microcontroller include:</w:t>
       </w:r>
     </w:p>
     <w:p>
@@ -732,6 +680,15 @@
         </w:rPr>
         <w:t>.</w:t>
       </w:r>
+      <w:r>
+        <w:rPr>
+          <w:lang w:val="en-GB"/>
+        </w:rPr>
+        <w:t xml:space="preserve"> </w:t>
+      </w:r>
+      <w:r>
+        <w:t>A consolidated overview of all sensors used in this system and their integration with the Arduino Nano ESP32 is presented in table 1.</w:t>
+      </w:r>
     </w:p>
     <w:p>
       <w:pPr>
@@ -740,6 +697,9 @@
       <w:r>
         <w:t>MAX30102</w:t>
       </w:r>
+      <w:r>
+        <w:t>: heart rate and oxygen saturation sensor</w:t>
+      </w:r>
     </w:p>
     <w:p>
       <w:pPr>
@@ -805,14 +765,11 @@
         <w:ind w:firstLine="202"/>
       </w:pPr>
       <w:r>
+        <w:lastRenderedPageBreak/>
         <w:t>The sensor includes LEDs, photodetectors and low-noise electronics capable of ambient light rejection.</w:t>
       </w:r>
       <w:r>
-        <w:t xml:space="preserve"> Although it contains ambient light rejection, it is still advised to limit the </w:t>
-      </w:r>
-      <w:r>
-        <w:lastRenderedPageBreak/>
-        <w:t xml:space="preserve">ambient light interference to </w:t>
+        <w:t xml:space="preserve"> Although it contains ambient light rejection, it is still advised to limit the ambient light interference to </w:t>
       </w:r>
       <w:r>
         <w:t>ensure measurement accuracy</w:t>
@@ -860,6 +817,9 @@
       <w:r>
         <w:t>GSR Sensor</w:t>
       </w:r>
+      <w:r>
+        <w:t>: skin conductance sensor</w:t>
+      </w:r>
     </w:p>
     <w:p>
       <w:pPr>
@@ -932,6 +892,9 @@
       </w:r>
       <w:r>
         <w:t>Sensor</w:t>
+      </w:r>
+      <w:r>
+        <w:t>: respiration rate</w:t>
       </w:r>
     </w:p>
     <w:p>
@@ -1532,7 +1495,10 @@
         <w:jc w:val="left"/>
       </w:pPr>
       <w:r>
-        <w:t>For BLE communication a custom BLE GATT service is implemented using the following UUIDs:</w:t>
+        <w:t xml:space="preserve">For BLE communication a custom BLE GATT service is </w:t>
+      </w:r>
+      <w:r>
+        <w:t>implemented using the following UUIDs:</w:t>
       </w:r>
     </w:p>
     <w:p>
@@ -1578,10 +1544,7 @@
         <w:t>Data Characteristic (UUID: 2A6E)</w:t>
       </w:r>
       <w:r>
-        <w:t xml:space="preserve">: Used to </w:t>
-      </w:r>
-      <w:r>
-        <w:t>transmit sensor data (HR, SpO₂, GSR, and respiration).</w:t>
+        <w:t>: Used to transmit sensor data (HR, SpO₂, GSR, and respiration).</w:t>
       </w:r>
     </w:p>
     <w:p>
@@ -1729,7 +1692,19 @@
         <w:t>MAX30102</w:t>
       </w:r>
       <w:r>
-        <w:t xml:space="preserve">: Samples 100 values each from red and IR channels, processed by </w:t>
+        <w:t>: Samples 100 values</w:t>
+      </w:r>
+      <w:r>
+        <w:t xml:space="preserve"> in a time frame of 500ms</w:t>
+      </w:r>
+      <w:r>
+        <w:t xml:space="preserve"> with a short delay in between reads</w:t>
+      </w:r>
+      <w:r>
+        <w:t>,</w:t>
+      </w:r>
+      <w:r>
+        <w:t xml:space="preserve"> each from red and IR channels, processed by </w:t>
       </w:r>
       <w:proofErr w:type="spellStart"/>
       <w:r>
@@ -1757,7 +1732,13 @@
         <w:t>GSR</w:t>
       </w:r>
       <w:r>
-        <w:t>: Samples the analog input 40 times with a short delay between reads and calculates the average value.</w:t>
+        <w:t>: Samples the analog input 40 times</w:t>
+      </w:r>
+      <w:r>
+        <w:t xml:space="preserve"> over 200ms</w:t>
+      </w:r>
+      <w:r>
+        <w:t xml:space="preserve"> with a short delay between reads and calculates the average value.</w:t>
       </w:r>
     </w:p>
     <w:p>
@@ -1853,7 +1834,7 @@
         <w:ind w:firstLine="202"/>
       </w:pPr>
       <w:r>
-        <w:t>This application presents an integrated platform for the real-time and retrospective monitoring of four key physiological parameters: heart rate, galvanic skin response (GSR), blood oxygen saturation (SpO₂), and respiration rate. The design emphasizes usability and interpretability, employing tailored data visualizations for each parameter to facilitate user comprehension regardless of technical expertise.</w:t>
+        <w:t>This software offers a unified platform for the simultaneous monitoring of four key physiological parameters: heart rate, galvanic skin response (GSR), blood oxygen saturation (SpO₂), and respiration rate, in real-time and retrospectively. The program is designed with an emphasis on usability and interpretability, employing customized data visualizations for each parameter to be easily understood by users independent of technical background.</w:t>
       </w:r>
     </w:p>
     <w:p>
@@ -1861,17 +1842,11 @@
         <w:ind w:firstLine="202"/>
       </w:pPr>
       <w:r>
-        <w:t xml:space="preserve">An initial functionality introduced was a user account system, enabling organizations to deploy the monitoring tool without procuring an individual device for each employee. By allowing multiple users to authenticate on a shared device, this design minimizes capital expenditure and operational overhead. Consequently, organizations can allocate a single hardware unit to a cohort of users, who may access it </w:t>
-      </w:r>
-      <w:r>
-        <w:t>whenever they need</w:t>
-      </w:r>
-      <w:r>
-        <w:t xml:space="preserve"> to assess their physiological parameters. This shared‐device paradigm not only reduces per‐user costs </w:t>
+        <w:t xml:space="preserve">A key functionality that was introduced is a user account system, which allows organizations to deploy the monitoring tool without needing to purchase an individual device for each </w:t>
       </w:r>
       <w:r>
         <w:lastRenderedPageBreak/>
-        <w:t>but also enhances the overall accessibility of the system, thereby facilitating broader adoption within resource‐constrained settings.</w:t>
+        <w:t>employee. The design allows multiple users to log in on a shared device, thus saving both capital expenditures and operating costs. Consequently, organizations can assign one hardware unit to be used by a group of users, who can use it at their convenience to assess their physiological measurements. The shared-device model not only reduces the cost per user but also enhances the overall accessibility of the system, thereby enhancing broader adoption in resource-scarce settings.</w:t>
       </w:r>
     </w:p>
     <w:p>
@@ -1879,7 +1854,13 @@
         <w:ind w:firstLine="202"/>
       </w:pPr>
       <w:r>
-        <w:t>During the initial configuration process, first-time users are prompted to enter their age, which is used solely to estimate their maximum heart rate. This value is calculated using established physiological formulas commonly employed in health research (e.g., 220 minus age), and forms the basis for defining heart rate zones displayed in the application's radial gauge visualization. These zones are color-coded to distinguish between resting, moderate, and elevated exertion levels, enabling intuitive interpretation of cardiovascular status. Additionally, the setup process includes a brief baseline measurement phase, during which the user's resting respiration rate, average heart rate, and average GSR are recorded. These baseline values are critical for personalizing the application’s stress level detection, as both resting respiration and GSR serve as inputs to the stress estimation algorithm, allowing the system to adapt to individual physiological norms.</w:t>
+        <w:t xml:space="preserve">As part of the initial setup process, new users are prompted to enter their age, which is used for the purpose of estimating maximum heart rate. It is determined using standard physiological formulas that are commonly applied in health research (e.g., </w:t>
+      </w:r>
+      <w:r>
+        <w:t>208-0.7*age</w:t>
+      </w:r>
+      <w:r>
+        <w:t xml:space="preserve">), and serves as the basis for the calculation of heart rate zones represented in the application's radial gauge visualization. These areas are color-coded to distinguish between resting, moderate, and increased levels of exertion, permitting intuitive evaluation of cardiovascular status. </w:t>
       </w:r>
     </w:p>
     <w:p>
@@ -1887,31 +1868,13 @@
         <w:ind w:firstLine="202"/>
       </w:pPr>
       <w:r>
-        <w:t>Heart rate</w:t>
-      </w:r>
-      <w:r>
-        <w:t xml:space="preserve">, </w:t>
-      </w:r>
-      <w:r>
-        <w:t>respiration rate</w:t>
-      </w:r>
-      <w:r>
-        <w:t xml:space="preserve"> and GSR</w:t>
-      </w:r>
-      <w:r>
-        <w:t xml:space="preserve"> are visualized through radial gauges, offering immediate, intuitive feedback on current values in relation to established healthy ranges. </w:t>
-      </w:r>
-      <w:r>
-        <w:t>The heart rate</w:t>
-      </w:r>
-      <w:r>
-        <w:t xml:space="preserve"> gauge incorporate</w:t>
-      </w:r>
-      <w:r>
-        <w:t>s</w:t>
-      </w:r>
-      <w:r>
-        <w:t xml:space="preserve"> color gradients to present normal, cautionary, and critical thresholds, thereby enabling users to assess their physiological status in an instance. SpO₂ levels are conveyed via a progress bar with dynamic color coding, providing instant recognition of safe versus concerning levels. These visualization choices are informed by established principles in usability research, particularly the efficacy of graphical representations in enhancing comprehension and anomaly detection in health monitoring contexts.</w:t>
+        <w:t xml:space="preserve">Further, the </w:t>
+      </w:r>
+      <w:r>
+        <w:t>configuration</w:t>
+      </w:r>
+      <w:r>
+        <w:t xml:space="preserve"> process includes a brief baseline measurement period during which the user's resting respiratory rate, mean heart rate, and mean GSR are recorded. These baselines are necessary to individualize the application's detection of stress level, as both resting respiration and GSR are inputs to the stress estimation algorithm, which allows the system to adapt to the physiological norms of each user.</w:t>
       </w:r>
     </w:p>
     <w:p>
@@ -1919,6 +1882,14 @@
         <w:ind w:firstLine="202"/>
       </w:pPr>
       <w:r>
+        <w:t>Heart rate, respiration rate and GSR are shown using radial gauges, offering immediate, intuitive indication of current value versus set healthy ranges. A color gradient across normal, warning, and critical levels is implemented for the heart rate gauge, enabling users to assess their physiological state at a glance. SpO₂ levels are shown by a progress bar with dynamic color coding, enabling instant recognition of safe from problem levels</w:t>
+      </w:r>
+    </w:p>
+    <w:p>
+      <w:pPr>
+        <w:ind w:firstLine="202"/>
+      </w:pPr>
+      <w:r>
         <w:t>A central feature of the application is the stress indicator, which integrates data from GSR and respiration rate to estimate the user’s current stress level</w:t>
       </w:r>
       <w:r>
@@ -1951,43 +1922,10 @@
         <w:ind w:firstLine="202"/>
       </w:pPr>
       <w:r>
-        <w:t xml:space="preserve">To facilitate longitudinal health tracking, the application incorporates a history section for each monitored parameter. </w:t>
-      </w:r>
-      <w:r>
-        <w:t xml:space="preserve">This page is easily accessed by a button below each parameter. </w:t>
-      </w:r>
-      <w:r>
-        <w:t>Users may toggle between graphical and</w:t>
-      </w:r>
-      <w:r>
-        <w:t xml:space="preserve"> t</w:t>
-      </w:r>
-      <w:r>
-        <w:t xml:space="preserve">able-based data </w:t>
-      </w:r>
-      <w:r>
-        <w:t xml:space="preserve">presentations and select predefined </w:t>
-      </w:r>
-      <w:r>
-        <w:t>time-based</w:t>
-      </w:r>
-      <w:r>
-        <w:t xml:space="preserve"> filters (e.g., “Today,” “Last 7 Days,” “Last 30 Days”) to </w:t>
-      </w:r>
-      <w:r>
-        <w:t>adjust</w:t>
-      </w:r>
-      <w:r>
-        <w:t xml:space="preserve"> the scope of displayed data. These filters are implemented buttons positioned at the top of the interface, a design decision intended to preserve vertical screen space and maintain interface clarity on mobile devices. This configuration supports rapid, low-effort navigation and minimizes cognitive load, thereby enhancing overall usability.</w:t>
-      </w:r>
-      <w:r>
-        <w:t xml:space="preserve"> </w:t>
-      </w:r>
-      <w:r>
-        <w:t xml:space="preserve">The application adopts a data visualization approach similar to Samsung </w:t>
-      </w:r>
-      <w:r>
-        <w:t>Health for representing weekly and monthly trends, specifically by using bar graphs that display the minimum and maximum values for each day. This method provides a clear and compact summary of daily fluctuations without overwhelming the user with excessive detail. By showing a daily range rather than individual data points, the graph highlights variability and outliers while maintaining visual simplicity—especially important when multiple days are displayed on limited screen space. This technique facilitates quick comparisons across days, helping users identify patterns such as consistently elevated stress or irregular physiological responses. It is particularly effective for mobile interfaces, where space constraints demand concise yet meaningful visualizations. Moreover, using bars rather than line charts in this context avoids visual clutter and promotes interpretability, aligning with established best practices in mobile health data design. Inspired by Samsung Health’s proven interface, this approach balances information density with user comprehension, supporting both daily check-ins and longer-term trend analysis.</w:t>
+        <w:t xml:space="preserve">To enable longitudinal health tracking, the app features a history page for each parameter tracked. The screen is easily accessible by a button below each parameter. The user can toggle between graphical and tabular data presentation formats and select pre-established time-based filters ("Today," "Last 7 Days," "Last 30 Days") to modify the data range displayed. They are introduced as buttons positioned at the top of the interface, a design decision intended to preserve vertical screen space and interface legibility on handheld devices. The layout supports fast, low-effort navigation and minimizes cognitive load, thereby enhancing overall usability. The </w:t>
+      </w:r>
+      <w:r>
+        <w:t>application follows the same data visualization strategy as Samsung Health for displaying monthly and weekly trends, namely by utilizing bar graphs to represent the minimum and maximum value for each day. This is a method of providing a concise and easy-to-understand overview of daily variations without bombarding the user with excessive information. The graph emphasizes variability and outliers by plotting a day-to-day range instead of specific data points, thereby preserving visual clarity, which is necessary in case numerous days are plotted within small screen space. The approach enables users to compare easily between days and to spot trends. It is especially useful for mobile devices, where spatial constraints imply short but significant visual representations are required. Moreover, the utilization of bars over line graphs here avoids visual clutter and promotes interpretability, in accordance with proven best practices in mobile health data design. Taking a cue from the effective interface of Samsung Health, this approach balances information density with user comprehension, supporting both day-to-day check-ins as well as longer-term trend analysis.</w:t>
       </w:r>
     </w:p>
     <w:p>
@@ -2009,13 +1947,7 @@
         <w:ind w:firstLine="202"/>
       </w:pPr>
       <w:r>
-        <w:t>The information panel serves two purposes. First, it empowers users</w:t>
-      </w:r>
-      <w:r>
-        <w:t xml:space="preserve"> </w:t>
-      </w:r>
-      <w:r>
-        <w:t>to understand the significance of their readings. This transparency clarifies health data, making the app more accessible and reducing confusion around unfamiliar terms. Second, by explaining the sensor methods and the physiological basis for each metric, the panel helps users understand the reliability and limitations of the measurements. Together, these features help prevent the “</w:t>
+        <w:t>The information panel serves two purposes. First, it allows users to understand the significance of their readings. Such transparency explains health information, making the app more accessible and reducing confusion over unknown terms. Second, by explaining the sensor methods and the physiological basis for each measurement, the panel helps users understand the accuracy and limitations of the measurements. Together, these features help to reduce the "</w:t>
       </w:r>
       <w:proofErr w:type="spellStart"/>
       <w:r>
@@ -2023,31 +1955,23 @@
       </w:r>
       <w:proofErr w:type="spellEnd"/>
       <w:r>
-        <w:t>” that remains a common issue in current health monitoring applications.</w:t>
-      </w:r>
-    </w:p>
-    <w:p>
-      <w:pPr>
-        <w:ind w:firstLine="202"/>
-      </w:pPr>
-      <w:r>
-        <w:t>The initial user onboarding process is designed to personalize the application experience. During first-time setup, users are prompted to specify individual baseline values for heart rate, GSR and respiratory rate. This calibration step ensures that subsequent alerts and visual feedback are tailored to the user’s unique physiological profile, thereby enhancing the accuracy and personal relevance of the system’s insights.</w:t>
-      </w:r>
-    </w:p>
-    <w:p>
-      <w:pPr>
-        <w:ind w:firstLine="202"/>
-      </w:pPr>
-      <w:r>
-        <w:t>Through the combination of adaptive visualizations, personalized feedback mechanisms, and user-centered interface design, this application aims to make physiological health monitoring both accessible and meaningful. The integration of intuitive interaction patterns with evidence-based visualization strategies supports a broad spectrum of user needs, from casual self-assessment to more systematic health tracking.</w:t>
-      </w:r>
-    </w:p>
-    <w:p>
-      <w:pPr>
-        <w:pStyle w:val="Text"/>
-        <w:ind w:firstLine="0"/>
+        <w:t>" effect that remains a common issue among health monitoring apps today.</w:t>
+      </w:r>
+    </w:p>
+    <w:p>
+      <w:pPr>
+        <w:pStyle w:val="Text"/>
         <w:jc w:val="left"/>
       </w:pPr>
+      <w:r>
+        <w:t>By coupling adaptive visualizations, personalized feedback mechanisms, and an interface design centered on the user, this application endeavors to render physiological health monitoring both possible and understandable. The pairing of natural interaction mechanisms with visualization techniques </w:t>
+      </w:r>
+      <w:r>
+        <w:t>aims to facilitate</w:t>
+      </w:r>
+      <w:r>
+        <w:t> a wide range of user requirements, from casual self-evaluation to more structured health monitoring.</w:t>
+      </w:r>
     </w:p>
     <w:p>
       <w:pPr>
@@ -2055,6 +1979,9 @@
       </w:pPr>
       <w:r>
         <w:t>Usability principles</w:t>
+      </w:r>
+      <w:r>
+        <w:t xml:space="preserve"> used</w:t>
       </w:r>
     </w:p>
     <w:p>
@@ -2082,26 +2009,23 @@
         <w:pStyle w:val="Text"/>
       </w:pPr>
       <w:r>
-        <w:t xml:space="preserve">User-Centricity: The design is centered around the needs and abilities of your target users, employing familiar language, clear </w:t>
-      </w:r>
+        <w:t>User-Centricity: The design is centered around the needs and abilities of your target users, employing familiar language, clear icons, and intuitive navigation so users can interact with the app regardless of their technical background.</w:t>
+      </w:r>
+    </w:p>
+    <w:p>
+      <w:pPr>
+        <w:pStyle w:val="Text"/>
+      </w:pPr>
+      <w:r>
+        <w:t>Consistency and Standards: Visual elements such as gauges, progress bars, and color codes are used consistently throughout the app. This adherence to common design patterns and conventions helps users quickly learn how to use different features and reduces confusion.</w:t>
+      </w:r>
+    </w:p>
+    <w:p>
+      <w:pPr>
+        <w:pStyle w:val="Text"/>
+      </w:pPr>
       <w:r>
         <w:lastRenderedPageBreak/>
-        <w:t>icons, and intuitive navigation so users can interact with the app regardless of their technical background.</w:t>
-      </w:r>
-    </w:p>
-    <w:p>
-      <w:pPr>
-        <w:pStyle w:val="Text"/>
-      </w:pPr>
-      <w:r>
-        <w:t>Consistency and Standards: Visual elements such as gauges, progress bars, and color codes are used consistently throughout the app. This adherence to common design patterns and conventions helps users quickly learn how to use different features and reduces confusion.</w:t>
-      </w:r>
-    </w:p>
-    <w:p>
-      <w:pPr>
-        <w:pStyle w:val="Text"/>
-      </w:pPr>
-      <w:r>
         <w:t>Visibility of System Status: Real-time feedback is provided through dynamic gauges and progress bars, ensuring users are always aware of the current state of their health parameters and the system itself.</w:t>
       </w:r>
     </w:p>
@@ -2637,6 +2561,7 @@
         <w:pStyle w:val="Kop1"/>
       </w:pPr>
       <w:r>
+        <w:lastRenderedPageBreak/>
         <w:t>Result</w:t>
       </w:r>
     </w:p>
@@ -6100,7 +6025,6 @@
   <w:style w:type="character" w:default="1" w:styleId="Standaardalinea-lettertype">
     <w:name w:val="Default Paragraph Font"/>
     <w:uiPriority w:val="1"/>
-    <w:semiHidden/>
     <w:unhideWhenUsed/>
   </w:style>
   <w:style w:type="table" w:default="1" w:styleId="Standaardtabel">

</xml_diff>

<commit_message>
further updates to paper
</commit_message>
<xml_diff>
--- a/Verslagen/article_BP_INF_Gielkens.docx
+++ b/Verslagen/article_BP_INF_Gielkens.docx
@@ -34,7 +34,10 @@
         <w:framePr w:wrap="notBeside"/>
       </w:pPr>
       <w:r>
-        <w:t>Tool for measuring welfare parameters</w:t>
+        <w:t>Designing a t</w:t>
+      </w:r>
+      <w:r>
+        <w:t>ool for measuring welfare parameters</w:t>
       </w:r>
       <w:r>
         <w:rPr>
@@ -75,89 +78,154 @@
           <w:i/>
           <w:iCs/>
         </w:rPr>
-        <w:t xml:space="preserve">Student, </w:t>
-      </w:r>
-      <w:proofErr w:type="spellStart"/>
+        <w:t>Student, UHasselt &amp; KU Leuven</w:t>
+      </w:r>
       <w:r>
         <w:rPr>
           <w:i/>
           <w:iCs/>
         </w:rPr>
-        <w:t>UHasselt</w:t>
-      </w:r>
-      <w:proofErr w:type="spellEnd"/>
+        <w:br/>
+      </w:r>
+      <w:r>
+        <w:t xml:space="preserve">Dr. </w:t>
+      </w:r>
+      <w:r>
+        <w:t>Eva Geurts</w:t>
+      </w:r>
+      <w:r>
+        <w:t xml:space="preserve"> (Promotor), Prof. Dr. </w:t>
+      </w:r>
+      <w:r>
+        <w:t>Gustavo Rovelo Ruiz</w:t>
+      </w:r>
+      <w:r>
+        <w:t xml:space="preserve"> (</w:t>
+      </w:r>
+      <w:r>
+        <w:t>Co-promotor</w:t>
+      </w:r>
+      <w:r>
+        <w:t>)</w:t>
+      </w:r>
+    </w:p>
+    <w:p>
+      <w:pPr>
+        <w:pStyle w:val="Abstract"/>
+      </w:pPr>
       <w:r>
         <w:rPr>
           <w:i/>
           <w:iCs/>
         </w:rPr>
-        <w:t xml:space="preserve"> &amp; KU Leuven</w:t>
-      </w:r>
+        <w:t>Abstract</w:t>
+      </w:r>
+      <w:r>
+        <w:t>—</w:t>
+      </w:r>
+      <w:r>
+        <w:t xml:space="preserve"> </w:t>
+      </w:r>
+      <w:r>
+        <w:t xml:space="preserve">Employee wellness is ever more recognized as a vital factor in workplace productivity and job satisfaction, yet low-cost and accessible solutions for monitoring </w:t>
+      </w:r>
+      <w:r>
+        <w:t>health metrics</w:t>
+      </w:r>
+      <w:r>
+        <w:t xml:space="preserve"> are limited. The article details the design and implementation of a low-cost and portable real-time measuring device for important physiological parameters</w:t>
+      </w:r>
+      <w:r>
+        <w:t xml:space="preserve"> like</w:t>
+      </w:r>
+      <w:r>
+        <w:t xml:space="preserve"> </w:t>
+      </w:r>
+      <w:r>
+        <w:t>heart rate, blood oxygen level (SpO₂), galvanic skin response (GSR), and respiration rate</w:t>
+      </w:r>
+      <w:r>
+        <w:t xml:space="preserve"> by </w:t>
+      </w:r>
+      <w:r>
+        <w:t xml:space="preserve">using an Arduino Nano ESP32 microcontroller. The system employs calibrated sensors and transmits data in Bluetooth Low Energy to a </w:t>
+      </w:r>
+      <w:r>
+        <w:t>custom</w:t>
+      </w:r>
+      <w:r>
+        <w:t xml:space="preserve"> mobile application, which includes user-friendly graphical visualizations and multi-user capability for organizational deployment. Design focuses on usability, accessibility, and flexibility, with baseline calibration and color-coded feedback to facilitate interpretation by non-specialists. In contrast to </w:t>
+      </w:r>
+      <w:r>
+        <w:t>commercial</w:t>
+      </w:r>
+      <w:r>
+        <w:t xml:space="preserve"> solutions, this open and extensible toolkit provides a transparent and affordable approach to workplace well-being monitoring. The program establishes a basis for more general use of physiological </w:t>
+      </w:r>
+      <w:r>
+        <w:t>health</w:t>
+      </w:r>
+      <w:r>
+        <w:t xml:space="preserve"> </w:t>
+      </w:r>
+      <w:r>
+        <w:t>assement</w:t>
+      </w:r>
+      <w:r>
+        <w:t xml:space="preserve"> and is a stepping-stone for follow-on research and development in occupational health technology.</w:t>
+      </w:r>
+    </w:p>
+    <w:p/>
+    <w:p>
+      <w:pPr>
+        <w:pStyle w:val="IndexTerms"/>
+      </w:pPr>
+      <w:bookmarkStart w:id="0" w:name="PointTmp"/>
       <w:r>
         <w:rPr>
           <w:i/>
           <w:iCs/>
         </w:rPr>
-        <w:br/>
-      </w:r>
-      <w:r>
-        <w:t xml:space="preserve">Dr. </w:t>
-      </w:r>
-      <w:r>
-        <w:t>Eva Geurts</w:t>
-      </w:r>
-      <w:r>
-        <w:t xml:space="preserve"> (Promotor), Prof. Dr. </w:t>
-      </w:r>
-      <w:r>
-        <w:t>Gustavo Rovelo Ruiz</w:t>
-      </w:r>
-      <w:r>
-        <w:t xml:space="preserve"> (</w:t>
-      </w:r>
-      <w:r>
-        <w:t>Co-promotor</w:t>
-      </w:r>
-      <w:r>
-        <w:t>)</w:t>
-      </w:r>
-    </w:p>
-    <w:p>
-      <w:pPr>
-        <w:pStyle w:val="Abstract"/>
-      </w:pPr>
-      <w:r>
-        <w:rPr>
-          <w:i/>
-          <w:iCs/>
-        </w:rPr>
-        <w:t>Abstract</w:t>
+        <w:t>Index Terms</w:t>
       </w:r>
       <w:r>
         <w:t>—</w:t>
       </w:r>
       <w:r>
+        <w:t>H</w:t>
+      </w:r>
+      <w:r>
+        <w:t>ealth metrics</w:t>
+      </w:r>
+      <w:r>
+        <w:t>,</w:t>
+      </w:r>
+      <w:r>
         <w:t xml:space="preserve"> </w:t>
       </w:r>
-    </w:p>
-    <w:p/>
-    <w:p>
-      <w:pPr>
-        <w:pStyle w:val="IndexTerms"/>
-      </w:pPr>
-      <w:bookmarkStart w:id="0" w:name="PointTmp"/>
-      <w:r>
-        <w:rPr>
-          <w:i/>
-          <w:iCs/>
-        </w:rPr>
-        <w:t>Index Terms</w:t>
-      </w:r>
-      <w:r>
-        <w:t>—</w:t>
+      <w:r>
+        <w:t>mobile application</w:t>
+      </w:r>
+      <w:r>
+        <w:t>,</w:t>
       </w:r>
       <w:r>
         <w:t xml:space="preserve"> </w:t>
+      </w:r>
+      <w:r>
+        <w:t>portable</w:t>
+      </w:r>
+      <w:r>
+        <w:t xml:space="preserve"> devices, </w:t>
+      </w:r>
+      <w:r>
+        <w:t>physiological sensors,</w:t>
+      </w:r>
+      <w:r>
+        <w:t xml:space="preserve"> </w:t>
+      </w:r>
+      <w:r>
+        <w:t>workplace well-being</w:t>
       </w:r>
     </w:p>
     <w:bookmarkEnd w:id="0"/>
@@ -437,8 +505,8 @@
     <w:p>
       <w:pPr>
         <w:pStyle w:val="Kop1"/>
-        <w:jc w:val="left"/>
-      </w:pPr>
+      </w:pPr>
+      <w:bookmarkStart w:id="1" w:name="_Hlk198298748"/>
       <w:r>
         <w:t>Related work</w:t>
       </w:r>
@@ -475,20 +543,154 @@
         <w:pStyle w:val="Kop2"/>
       </w:pPr>
       <w:r>
-        <w:t>TEMPLATE</w:t>
+        <w:t>Stress Detection using Galvanic Skin Response: An Android Application</w:t>
+      </w:r>
+      <w:r>
+        <w:t xml:space="preserve"> (</w:t>
+      </w:r>
+      <w:hyperlink r:id="rId8" w:history="1">
+        <w:r>
+          <w:rPr>
+            <w:rStyle w:val="Hyperlink"/>
+          </w:rPr>
+          <w:t>https://iopscience.iop.org/article/10.1088/1742-6596/1372/1/012001/meta</w:t>
+        </w:r>
+      </w:hyperlink>
+      <w:r>
+        <w:t>)</w:t>
+      </w:r>
+    </w:p>
+    <w:p>
+      <w:pPr>
+        <w:ind w:firstLine="202"/>
+        <w:jc w:val="both"/>
+      </w:pPr>
+      <w:r>
+        <w:t xml:space="preserve">Navea et al. (2019) presented an Android application that uses </w:t>
+      </w:r>
+      <w:r>
+        <w:t>GSR</w:t>
+      </w:r>
+      <w:r>
+        <w:t xml:space="preserve"> for detecting stress levels when mobile texting. The application measures skin conductance, reflecting sweat gland activity regulated by the sympathetic nervous system. They found extremely minimal stress across texting sessions with no noteworthy effects of phone model or session length. The results of the application were similar to those achieved by utilizing the commercially produced eSense GSR device, thus proving its effectiveness in real-time stress measurement. While the study focused mainly on stress levels while using mobile phones, it highlights the potential of GSR-enabled mobile apps as convenient and affordable tools for tracking emotional states. In contrast, this thesis extends the application range by integrating different physiological sensors into a generalized, low-cost user friendly system for more extensive use in workplace and daily environments, even for non-expert users.</w:t>
+      </w:r>
+    </w:p>
+    <w:p>
+      <w:r>
+        <w:br w:type="page"/>
+      </w:r>
+    </w:p>
+    <w:p>
+      <w:pPr>
+        <w:pStyle w:val="Kop2"/>
+      </w:pPr>
+      <w:r>
+        <w:lastRenderedPageBreak/>
+        <w:t>Stress detection in daily life scenarios using smartphones and wearable sensors: A survey</w:t>
+      </w:r>
+      <w:r>
+        <w:t xml:space="preserve"> (</w:t>
+      </w:r>
+      <w:hyperlink r:id="rId9" w:history="1">
+        <w:r>
+          <w:rPr>
+            <w:rStyle w:val="Hyperlink"/>
+          </w:rPr>
+          <w:t>https://www.sciencedirect.com/science/article/pii/S1532046419300577</w:t>
+        </w:r>
+      </w:hyperlink>
+      <w:r>
+        <w:t>)</w:t>
+      </w:r>
+    </w:p>
+    <w:p>
+      <w:pPr>
+        <w:ind w:firstLine="202"/>
+        <w:jc w:val="both"/>
+      </w:pPr>
+      <w:r>
+        <w:t>Recent developments in stress detection using smartphones and wearable sensors have enabled the measurement of stress in daily life, beyond the controlled laboratory environment. Arnrich and Cem (2019) report the incorporation of physiological sensors such as heart rate and electrodermal activity (GSR) with contextual information obtained from smartphones (e.g., location and usage patterns). They point out that the fusion of these different kinds of data renders the stress detection models not only more accurate but also more robust under realistic, everyday conditions.</w:t>
+      </w:r>
+    </w:p>
+    <w:p>
+      <w:pPr>
+        <w:ind w:firstLine="202"/>
+        <w:jc w:val="both"/>
+      </w:pPr>
+      <w:r>
+        <w:t>The survey also touches on machine learning for stress detection automatically, with the note that both personalized models and multimodal data fusion are essential in handling individual variability in stress reaction. Challenges in translating laboratory-based techniques to daily life, such as sensor noise and user compliance, are noted by the authors, who stress the need for unobtrusive and easy-to-use systems.</w:t>
+      </w:r>
+    </w:p>
+    <w:p>
+      <w:pPr>
+        <w:ind w:firstLine="202"/>
+        <w:jc w:val="both"/>
+      </w:pPr>
+      <w:r>
+        <w:t>This work presents a multi-sensor system integrating heart rate, GSR, blood oxygen saturation, and respiration rate into one low-cost device with an accompanying multi-user, user-friendly application. The system supports real-time and retrospective monitoring, subject-specific calibration, and emphasizes clean data visualization and education, making stress monitoring more accessible and understandable in the workplace</w:t>
+      </w:r>
+      <w:r>
+        <w:t>.</w:t>
+      </w:r>
+      <w:bookmarkEnd w:id="1"/>
+    </w:p>
+    <w:p/>
+    <w:p>
+      <w:pPr>
+        <w:pStyle w:val="Kop2"/>
+      </w:pPr>
+      <w:r>
+        <w:t>A Critical Review of Consumer Wearables, Mobile Applications, and Equipment for Providing Biofeedback, Monitoring Stress, and Sleep in Physically Active Populations</w:t>
+      </w:r>
+      <w:r>
+        <w:t xml:space="preserve"> (</w:t>
+      </w:r>
+      <w:hyperlink r:id="rId10" w:history="1">
+        <w:r>
+          <w:rPr>
+            <w:rStyle w:val="Hyperlink"/>
+          </w:rPr>
+          <w:t>https://www.frontiersin.org/journals/physiology/articles/10.3389/fphys.2018.00743/full</w:t>
+        </w:r>
+      </w:hyperlink>
+      <w:r>
+        <w:t>)</w:t>
+      </w:r>
+    </w:p>
+    <w:p>
+      <w:pPr>
+        <w:ind w:firstLine="202"/>
+        <w:jc w:val="both"/>
+      </w:pPr>
+      <w:r>
+        <w:t xml:space="preserve">Peake et al. (2018) undertook a critical review of consumer-worn technologies and mobile applications aimed at the measurement of biofeedback, stress, and sleep in physically active groups. The review analyzed more than 70 commercially available technologies based on their purported functions, validation procedures, reliability, and consumer appropriateness. The result was that merely 5% of the technologies had been independently validated, whereas more than half had not received any scientific review at all. The authors stress the need to match technological advancements with practical requirements and refer to the drawbacks of most existing solutions, such as high expense, lack of verification, and complexity in data interpretation without expertise. These observations </w:t>
+      </w:r>
+      <w:r>
+        <w:t>support</w:t>
+      </w:r>
+      <w:r>
+        <w:t xml:space="preserve"> the </w:t>
+      </w:r>
+      <w:r>
+        <w:t>motivation</w:t>
+      </w:r>
+      <w:r>
+        <w:t xml:space="preserve"> of this thesis, which is to offer a more affordable and cost-effective </w:t>
+      </w:r>
+      <w:r>
+        <w:t>health</w:t>
+      </w:r>
+      <w:r>
+        <w:t>-monitoring tool based on physiological sensors and an effective and clear user interface.</w:t>
       </w:r>
     </w:p>
     <w:p>
       <w:pPr>
         <w:pStyle w:val="Kop1"/>
-        <w:jc w:val="left"/>
-      </w:pPr>
-      <w:bookmarkStart w:id="1" w:name="_Hlk197360526"/>
+      </w:pPr>
+      <w:bookmarkStart w:id="2" w:name="_Hlk197360526"/>
       <w:r>
         <w:t>Methods and materials</w:t>
-      </w:r>
-      <w:r>
-        <w:t xml:space="preserve"> </w:t>
       </w:r>
     </w:p>
     <w:p>
@@ -499,6 +701,7 @@
           <w:numId w:val="0"/>
         </w:numPr>
         <w:ind w:firstLine="202"/>
+        <w:jc w:val="both"/>
         <w:rPr>
           <w:i w:val="0"/>
           <w:iCs w:val="0"/>
@@ -509,7 +712,42 @@
           <w:i w:val="0"/>
           <w:iCs w:val="0"/>
         </w:rPr>
-        <w:t>This section describes the hardware configuration and software architecture of the wearable stress measurement system. The system is built around an ESP32 microcontroller and incorporates multiple physiological sensors to capture heart rate, blood oxygen saturation (SpO₂), galvanic skin response (GSR), and respiratory activity. The sensor data is processed locally and transmitted via Bluetooth Low Energy (BLE) to a mobile application for visualization and analysis.</w:t>
+        <w:t xml:space="preserve">This section describes the hardware configuration and software architecture of the wearable </w:t>
+      </w:r>
+      <w:r>
+        <w:rPr>
+          <w:i w:val="0"/>
+          <w:iCs w:val="0"/>
+        </w:rPr>
+        <w:t>health</w:t>
+      </w:r>
+      <w:r>
+        <w:rPr>
+          <w:i w:val="0"/>
+          <w:iCs w:val="0"/>
+        </w:rPr>
+        <w:t xml:space="preserve"> measurement system. The system is built around an ESP32 microcontroller and incorporates multiple physiological sensors to capture heart </w:t>
+      </w:r>
+      <w:r>
+        <w:rPr>
+          <w:i w:val="0"/>
+          <w:iCs w:val="0"/>
+        </w:rPr>
+        <w:t xml:space="preserve">rate, blood oxygen saturation (SpO₂), </w:t>
+      </w:r>
+      <w:r>
+        <w:rPr>
+          <w:i w:val="0"/>
+          <w:iCs w:val="0"/>
+        </w:rPr>
+        <w:t>GSR</w:t>
+      </w:r>
+      <w:r>
+        <w:rPr>
+          <w:i w:val="0"/>
+          <w:iCs w:val="0"/>
+        </w:rPr>
+        <w:t>, and respiratory activity. The sensor data is processed locally and transmitted via Bluetooth Low Energy (BLE) to a mobile application for visualization and analysis.</w:t>
       </w:r>
     </w:p>
     <w:p>
@@ -523,6 +761,7 @@
     <w:p>
       <w:pPr>
         <w:ind w:firstLine="202"/>
+        <w:jc w:val="both"/>
       </w:pPr>
       <w:r>
         <w:t>The stress measuring device is powered by an Arduino Nano ESP32</w:t>
@@ -552,7 +791,13 @@
         <w:t xml:space="preserve">smartphone that runs software to </w:t>
       </w:r>
       <w:r>
-        <w:t>present and visualize the stress level and the measurements.</w:t>
+        <w:t xml:space="preserve">present and visualize the stress level and the </w:t>
+      </w:r>
+      <w:r>
+        <w:t xml:space="preserve">related </w:t>
+      </w:r>
+      <w:r>
+        <w:t>measurements.</w:t>
       </w:r>
       <w:r>
         <w:t xml:space="preserve"> </w:t>
@@ -564,6 +809,7 @@
     <w:p>
       <w:pPr>
         <w:ind w:firstLine="202"/>
+        <w:jc w:val="both"/>
       </w:pPr>
     </w:p>
     <w:p>
@@ -573,6 +819,7 @@
           <w:ilvl w:val="0"/>
           <w:numId w:val="47"/>
         </w:numPr>
+        <w:jc w:val="both"/>
       </w:pPr>
       <w:r>
         <w:t>Compact size</w:t>
@@ -585,6 +832,7 @@
           <w:ilvl w:val="0"/>
           <w:numId w:val="47"/>
         </w:numPr>
+        <w:jc w:val="both"/>
       </w:pPr>
       <w:r>
         <w:t>Low power consumption</w:t>
@@ -597,6 +845,7 @@
           <w:ilvl w:val="0"/>
           <w:numId w:val="47"/>
         </w:numPr>
+        <w:jc w:val="both"/>
       </w:pPr>
       <w:r>
         <w:t>Dual-core processor</w:t>
@@ -612,6 +861,7 @@
           <w:ilvl w:val="0"/>
           <w:numId w:val="47"/>
         </w:numPr>
+        <w:jc w:val="both"/>
       </w:pPr>
       <w:r>
         <w:t>I2C interface</w:t>
@@ -641,11 +891,13 @@
     <w:p>
       <w:pPr>
         <w:pStyle w:val="Lijstalinea"/>
+        <w:jc w:val="both"/>
       </w:pPr>
     </w:p>
     <w:p>
       <w:pPr>
         <w:ind w:firstLine="202"/>
+        <w:jc w:val="both"/>
         <w:rPr>
           <w:lang w:val="en-GB"/>
         </w:rPr>
@@ -693,6 +945,7 @@
     <w:p>
       <w:pPr>
         <w:pStyle w:val="Kop2"/>
+        <w:jc w:val="both"/>
       </w:pPr>
       <w:r>
         <w:t>MAX30102</w:t>
@@ -704,6 +957,7 @@
     <w:p>
       <w:pPr>
         <w:ind w:firstLine="202"/>
+        <w:jc w:val="both"/>
       </w:pPr>
       <w:r>
         <w:t>The MAX30102 is an optical biosensor that measures the subject</w:t>
@@ -763,221 +1017,216 @@
     <w:p>
       <w:pPr>
         <w:ind w:firstLine="202"/>
+        <w:jc w:val="both"/>
+      </w:pPr>
+      <w:r>
+        <w:t>The sensor includes LEDs, photodetectors and low-noise electronics capable of ambient light rejection.</w:t>
+      </w:r>
+      <w:r>
+        <w:t xml:space="preserve"> Although it contains ambient light rejection, it is still advised to limit the ambient light interference to </w:t>
+      </w:r>
+      <w:r>
+        <w:t>ensure measurement accuracy</w:t>
+      </w:r>
+      <w:r>
+        <w:t>.</w:t>
+      </w:r>
+      <w:r>
+        <w:t xml:space="preserve"> </w:t>
+      </w:r>
+      <w:r>
+        <w:t>The sensor uses both a red and an infrared (IR) LED to extract heart rate and SpO₂ via signal processing</w:t>
+      </w:r>
+      <w:r>
+        <w:t>.</w:t>
+      </w:r>
+    </w:p>
+    <w:p>
+      <w:pPr>
+        <w:ind w:firstLine="202"/>
+        <w:jc w:val="both"/>
+      </w:pPr>
+      <w:r>
+        <w:t>The sensor is initialized with a sampling rate of 100 Hz and is read in sequences of 100 samples to calculate the heart rate and SpO</w:t>
+      </w:r>
+      <w:r>
+        <w:rPr>
+          <w:vertAlign w:val="subscript"/>
+        </w:rPr>
+        <w:t>2</w:t>
+      </w:r>
+      <w:r>
+        <w:t xml:space="preserve"> using an open source algorithm</w:t>
+      </w:r>
+      <w:r>
+        <w:t>.</w:t>
+      </w:r>
+    </w:p>
+    <w:p>
+      <w:pPr>
+        <w:pStyle w:val="Kop2"/>
+        <w:jc w:val="both"/>
+      </w:pPr>
+      <w:r>
+        <w:t xml:space="preserve">Grove </w:t>
+      </w:r>
+      <w:r>
+        <w:t>GSR Sensor</w:t>
+      </w:r>
+      <w:r>
+        <w:t>: skin conductance sensor</w:t>
+      </w:r>
+    </w:p>
+    <w:p>
+      <w:pPr>
+        <w:ind w:firstLine="202"/>
+        <w:jc w:val="both"/>
+      </w:pPr>
+      <w:r>
+        <w:t>The GSR sensor measure</w:t>
+      </w:r>
+      <w:r>
+        <w:t>s</w:t>
+      </w:r>
+      <w:r>
+        <w:t xml:space="preserve"> the skin conductance</w:t>
+      </w:r>
+      <w:r>
+        <w:t xml:space="preserve"> between two electrodes</w:t>
+      </w:r>
+      <w:r>
+        <w:t xml:space="preserve">, which varies with sweat activity. </w:t>
+      </w:r>
+      <w:r>
+        <w:t>Since skin conductance is linked to autonomic nervous system activity, it serves as a reliable indicator of stress.</w:t>
+      </w:r>
+    </w:p>
+    <w:p>
+      <w:pPr>
+        <w:ind w:firstLine="202"/>
+        <w:jc w:val="both"/>
+      </w:pPr>
+      <w:r>
+        <w:t xml:space="preserve">It works by placing two electrodes on the skin (usually fingers) and applying a small amount of voltage. </w:t>
+      </w:r>
+      <w:r>
+        <w:t>The resulting conductance is measured, with higher values indicating increased sweat gland activity</w:t>
+      </w:r>
+      <w:r>
+        <w:t>.</w:t>
+      </w:r>
+      <w:r>
+        <w:t xml:space="preserve"> </w:t>
+      </w:r>
+      <w:r>
+        <w:t>This can be the result of elevated stress levels</w:t>
+      </w:r>
+      <w:r>
+        <w:t>.</w:t>
+      </w:r>
+    </w:p>
+    <w:p>
+      <w:pPr>
+        <w:ind w:firstLine="202"/>
+        <w:jc w:val="both"/>
+      </w:pPr>
+      <w:r>
+        <w:t>The sensor outputs an analog voltage which is read using the pin A2 on the ESP32. An average over 40 samples is calculated to lessen the impact of fluctuations.</w:t>
+      </w:r>
+    </w:p>
+    <w:p>
+      <w:pPr>
+        <w:pStyle w:val="Kop2"/>
+        <w:jc w:val="both"/>
       </w:pPr>
       <w:r>
         <w:lastRenderedPageBreak/>
-        <w:t>The sensor includes LEDs, photodetectors and low-noise electronics capable of ambient light rejection.</w:t>
-      </w:r>
-      <w:r>
-        <w:t xml:space="preserve"> Although it contains ambient light rejection, it is still advised to limit the ambient light interference to </w:t>
-      </w:r>
-      <w:r>
-        <w:t>ensure measurement accuracy</w:t>
-      </w:r>
-      <w:r>
-        <w:t>.</w:t>
+        <w:t>Plux Piezo-Electric Respiration</w:t>
+      </w:r>
+      <w:r>
+        <w:t xml:space="preserve"> (PZT) </w:t>
+      </w:r>
+      <w:r>
+        <w:t>Sensor</w:t>
+      </w:r>
+      <w:r>
+        <w:t>: respiration rate</w:t>
+      </w:r>
+    </w:p>
+    <w:p>
+      <w:pPr>
+        <w:pStyle w:val="Text"/>
+      </w:pPr>
+      <w:r>
+        <w:t xml:space="preserve">The </w:t>
+      </w:r>
+      <w:r>
+        <w:t>Plux PZT Sensor</w:t>
       </w:r>
       <w:r>
         <w:t xml:space="preserve"> </w:t>
       </w:r>
       <w:r>
-        <w:t>The sensor uses both a red and an infrared (IR) LED to extract heart rate and SpO₂ via signal processing</w:t>
-      </w:r>
-      <w:r>
-        <w:t>.</w:t>
-      </w:r>
-    </w:p>
-    <w:p>
-      <w:pPr>
-        <w:ind w:firstLine="202"/>
-      </w:pPr>
-      <w:r>
-        <w:t>The sensor is initialized with a sampling rate of 100 Hz and is read in sequences of 100 samples to calculate the heart rate and SpO</w:t>
-      </w:r>
-      <w:r>
-        <w:rPr>
-          <w:vertAlign w:val="subscript"/>
-        </w:rPr>
-        <w:t>2</w:t>
-      </w:r>
-      <w:r>
-        <w:t xml:space="preserve"> using an open source algorithm</w:t>
-      </w:r>
-      <w:r>
-        <w:t>.</w:t>
-      </w:r>
-    </w:p>
-    <w:p>
-      <w:pPr>
-        <w:pStyle w:val="Kop2"/>
-      </w:pPr>
-      <w:r>
-        <w:t xml:space="preserve">Grove </w:t>
-      </w:r>
-      <w:r>
-        <w:t>GSR Sensor</w:t>
-      </w:r>
-      <w:r>
-        <w:t>: skin conductance sensor</w:t>
-      </w:r>
-    </w:p>
-    <w:p>
-      <w:pPr>
-        <w:ind w:firstLine="202"/>
-      </w:pPr>
-      <w:r>
-        <w:t>The Galvanic Skin Response (GSR) sensor measure</w:t>
-      </w:r>
-      <w:r>
-        <w:t>s</w:t>
-      </w:r>
-      <w:r>
-        <w:t xml:space="preserve"> the skin conductance</w:t>
-      </w:r>
-      <w:r>
-        <w:t xml:space="preserve"> between two electrodes</w:t>
-      </w:r>
-      <w:r>
-        <w:t xml:space="preserve">, which varies with sweat activity. </w:t>
-      </w:r>
-      <w:r>
-        <w:t>Since skin conductance is linked to autonomic nervous system activity, it serves as a reliable indicator of stress.</w:t>
-      </w:r>
-    </w:p>
-    <w:p>
-      <w:pPr>
-        <w:ind w:firstLine="202"/>
-      </w:pPr>
-      <w:r>
-        <w:t xml:space="preserve">It works by placing two electrodes on the skin (usually fingers) and applying a small amount of voltage. </w:t>
-      </w:r>
-      <w:r>
-        <w:t>The resulting conductance is measured, with higher values indicating increased sweat gland activity</w:t>
-      </w:r>
-      <w:r>
-        <w:t>.</w:t>
+        <w:t>is a</w:t>
+      </w:r>
+      <w:r>
+        <w:t xml:space="preserve"> sensor</w:t>
       </w:r>
       <w:r>
         <w:t xml:space="preserve"> </w:t>
       </w:r>
       <w:r>
-        <w:t>This can be the result of elevated stress levels</w:t>
-      </w:r>
-      <w:r>
-        <w:t>.</w:t>
-      </w:r>
-    </w:p>
-    <w:p>
-      <w:pPr>
-        <w:ind w:firstLine="202"/>
-      </w:pPr>
-      <w:r>
-        <w:t>The sensor outputs an analog voltage which is read using the pin A2 on the ESP32. An average over 40 samples is calculated to lessen the impact of fluctuations.</w:t>
-      </w:r>
-    </w:p>
-    <w:p>
-      <w:pPr>
-        <w:pStyle w:val="Kop2"/>
-      </w:pPr>
-      <w:proofErr w:type="spellStart"/>
-      <w:r>
-        <w:t>Plux</w:t>
-      </w:r>
-      <w:proofErr w:type="spellEnd"/>
-      <w:r>
-        <w:t xml:space="preserve"> Piezo-Electric Respiration</w:t>
-      </w:r>
-      <w:r>
-        <w:t xml:space="preserve"> (PZT) </w:t>
-      </w:r>
-      <w:r>
-        <w:t>Sensor</w:t>
-      </w:r>
-      <w:r>
-        <w:t>: respiration rate</w:t>
+        <w:t>that is capable of gathering basic respiration data. It includes a chest-belt with a buil</w:t>
+      </w:r>
+      <w:r>
+        <w:t>t</w:t>
+      </w:r>
+      <w:r>
+        <w:t xml:space="preserve">-in </w:t>
+      </w:r>
+      <w:r>
+        <w:t xml:space="preserve">piezoelectric </w:t>
+      </w:r>
+      <w:r>
+        <w:t>sensing element (</w:t>
+      </w:r>
+      <w:r>
+        <w:t xml:space="preserve">piezoelectric </w:t>
+      </w:r>
+      <w:r>
+        <w:t>film</w:t>
+      </w:r>
+      <w:r>
+        <w:t xml:space="preserve">) that gathers data by measuring </w:t>
+      </w:r>
+      <w:r>
+        <w:t xml:space="preserve">respiratory motion. The sensor detects mechanical deformation of the sensor caused by </w:t>
+      </w:r>
+      <w:r>
+        <w:t>changes in thoracic or abdominal volume</w:t>
+      </w:r>
+      <w:r>
+        <w:t xml:space="preserve"> when breathing.</w:t>
+      </w:r>
+      <w:r>
+        <w:t xml:space="preserve"> </w:t>
+      </w:r>
+    </w:p>
+    <w:p>
+      <w:pPr>
+        <w:pStyle w:val="Text"/>
+      </w:pPr>
+      <w:r>
+        <w:t>The signal is read using the analog pin A0. A peak detection algorithm is used over a 60-second window to count the inhalations made within a minute. This results in a value</w:t>
+      </w:r>
+      <w:r>
+        <w:t xml:space="preserve"> for breaths per minute (BPM).</w:t>
       </w:r>
     </w:p>
     <w:p>
       <w:pPr>
         <w:pStyle w:val="Text"/>
         <w:jc w:val="left"/>
-      </w:pPr>
-      <w:r>
-        <w:t xml:space="preserve">The </w:t>
-      </w:r>
-      <w:proofErr w:type="spellStart"/>
-      <w:r>
-        <w:t>Plux</w:t>
-      </w:r>
-      <w:proofErr w:type="spellEnd"/>
-      <w:r>
-        <w:t xml:space="preserve"> PZT Sensor</w:t>
-      </w:r>
-      <w:r>
-        <w:t xml:space="preserve"> </w:t>
-      </w:r>
-      <w:r>
-        <w:t>is a</w:t>
-      </w:r>
-      <w:r>
-        <w:t xml:space="preserve"> sensor</w:t>
-      </w:r>
-      <w:r>
-        <w:t xml:space="preserve"> </w:t>
-      </w:r>
-      <w:r>
-        <w:t>that is capable of gathering basic respiration data. It includes a chest-belt with a buil</w:t>
-      </w:r>
-      <w:r>
-        <w:t>t</w:t>
-      </w:r>
-      <w:r>
-        <w:t xml:space="preserve">-in </w:t>
-      </w:r>
-      <w:r>
-        <w:t xml:space="preserve">piezoelectric </w:t>
-      </w:r>
-      <w:r>
-        <w:t>sensing element (</w:t>
-      </w:r>
-      <w:r>
-        <w:t xml:space="preserve">piezoelectric </w:t>
-      </w:r>
-      <w:r>
-        <w:t>film</w:t>
-      </w:r>
-      <w:r>
-        <w:t xml:space="preserve">) that gathers data by measuring </w:t>
-      </w:r>
-      <w:r>
-        <w:t xml:space="preserve">respiratory motion. The sensor detects mechanical deformation of the sensor caused by </w:t>
-      </w:r>
-      <w:r>
-        <w:t>changes in thoracic or abdominal volume</w:t>
-      </w:r>
-      <w:r>
-        <w:t xml:space="preserve"> when breathing.</w:t>
-      </w:r>
-      <w:r>
-        <w:t xml:space="preserve"> </w:t>
-      </w:r>
-    </w:p>
-    <w:p>
-      <w:pPr>
-        <w:pStyle w:val="Text"/>
-        <w:jc w:val="left"/>
-      </w:pPr>
-      <w:r>
-        <w:t>The signal is read using the analog pin A0. A peak detection algorithm is used over a 60-second window to count the inhalations made within a minute. This results in a value</w:t>
-      </w:r>
-      <w:r>
-        <w:t xml:space="preserve"> for breaths per minute (BPM).</w:t>
-      </w:r>
-    </w:p>
-    <w:p>
-      <w:pPr>
-        <w:pStyle w:val="Text"/>
-        <w:jc w:val="left"/>
         <w:rPr>
           <w:color w:val="548DD4" w:themeColor="text2" w:themeTint="99"/>
         </w:rPr>
@@ -988,7 +1237,7 @@
         </w:rPr>
         <w:t>(</w:t>
       </w:r>
-      <w:hyperlink r:id="rId8" w:history="1">
+      <w:hyperlink r:id="rId11" w:history="1">
         <w:r>
           <w:rPr>
             <w:rStyle w:val="Hyperlink"/>
@@ -1339,21 +1588,12 @@
                 <w:szCs w:val="18"/>
               </w:rPr>
             </w:pPr>
-            <w:proofErr w:type="spellStart"/>
             <w:r>
               <w:rPr>
                 <w:sz w:val="18"/>
                 <w:szCs w:val="18"/>
               </w:rPr>
-              <w:t>Plux</w:t>
-            </w:r>
-            <w:proofErr w:type="spellEnd"/>
-            <w:r>
-              <w:rPr>
-                <w:sz w:val="18"/>
-                <w:szCs w:val="18"/>
-              </w:rPr>
-              <w:t xml:space="preserve"> PZT Sensor</w:t>
+              <w:t>Plux PZT Sensor</w:t>
             </w:r>
           </w:p>
         </w:tc>
@@ -1483,7 +1723,6 @@
     <w:p>
       <w:pPr>
         <w:pStyle w:val="Text"/>
-        <w:jc w:val="left"/>
       </w:pPr>
       <w:r>
         <w:t>The firmware is written in C++ using the Arduino framework. The software handles sensor initialization, data acquisition, BLE communication, and command handling.</w:t>
@@ -1492,19 +1731,14 @@
     <w:p>
       <w:pPr>
         <w:pStyle w:val="Text"/>
-        <w:jc w:val="left"/>
-      </w:pPr>
-      <w:r>
-        <w:t xml:space="preserve">For BLE communication a custom BLE GATT service is </w:t>
-      </w:r>
-      <w:r>
-        <w:t>implemented using the following UUIDs:</w:t>
+      </w:pPr>
+      <w:r>
+        <w:t>For BLE communication a custom BLE GATT service is implemented using the following UUIDs:</w:t>
       </w:r>
     </w:p>
     <w:p>
       <w:pPr>
         <w:pStyle w:val="Text"/>
-        <w:jc w:val="left"/>
       </w:pPr>
     </w:p>
     <w:p>
@@ -1514,7 +1748,6 @@
           <w:ilvl w:val="0"/>
           <w:numId w:val="48"/>
         </w:numPr>
-        <w:jc w:val="left"/>
       </w:pPr>
       <w:r>
         <w:rPr>
@@ -1534,7 +1767,6 @@
           <w:ilvl w:val="0"/>
           <w:numId w:val="48"/>
         </w:numPr>
-        <w:jc w:val="left"/>
       </w:pPr>
       <w:r>
         <w:rPr>
@@ -1554,7 +1786,6 @@
           <w:ilvl w:val="0"/>
           <w:numId w:val="48"/>
         </w:numPr>
-        <w:jc w:val="left"/>
       </w:pPr>
       <w:r>
         <w:rPr>
@@ -1571,13 +1802,11 @@
       <w:pPr>
         <w:pStyle w:val="Text"/>
         <w:ind w:firstLine="0"/>
-        <w:jc w:val="left"/>
       </w:pPr>
     </w:p>
     <w:p>
       <w:pPr>
         <w:pStyle w:val="Text"/>
-        <w:jc w:val="left"/>
       </w:pPr>
       <w:r>
         <w:t>The ESP32 is programmed to be able to support following commands:</w:t>
@@ -1587,7 +1816,6 @@
       <w:pPr>
         <w:pStyle w:val="Text"/>
         <w:ind w:firstLine="0"/>
-        <w:jc w:val="left"/>
       </w:pPr>
     </w:p>
     <w:p>
@@ -1597,7 +1825,6 @@
           <w:ilvl w:val="0"/>
           <w:numId w:val="49"/>
         </w:numPr>
-        <w:jc w:val="left"/>
       </w:pPr>
       <w:r>
         <w:rPr>
@@ -1617,7 +1844,6 @@
           <w:ilvl w:val="0"/>
           <w:numId w:val="49"/>
         </w:numPr>
-        <w:jc w:val="left"/>
       </w:pPr>
       <w:r>
         <w:rPr>
@@ -1637,7 +1863,6 @@
           <w:ilvl w:val="0"/>
           <w:numId w:val="49"/>
         </w:numPr>
-        <w:jc w:val="left"/>
       </w:pPr>
       <w:r>
         <w:rPr>
@@ -1653,13 +1878,11 @@
     <w:p>
       <w:pPr>
         <w:pStyle w:val="Text"/>
-        <w:jc w:val="left"/>
       </w:pPr>
     </w:p>
     <w:p>
       <w:pPr>
         <w:pStyle w:val="Text"/>
-        <w:jc w:val="left"/>
       </w:pPr>
       <w:r>
         <w:t xml:space="preserve">Each sensor is handled by a dedicated function that enables sensor data acquisition. </w:t>
@@ -1672,7 +1895,6 @@
       <w:pPr>
         <w:pStyle w:val="Text"/>
         <w:ind w:firstLine="0"/>
-        <w:jc w:val="left"/>
       </w:pPr>
     </w:p>
     <w:p>
@@ -1682,7 +1904,6 @@
           <w:ilvl w:val="0"/>
           <w:numId w:val="50"/>
         </w:numPr>
-        <w:jc w:val="left"/>
       </w:pPr>
       <w:r>
         <w:rPr>
@@ -1704,15 +1925,7 @@
         <w:t>,</w:t>
       </w:r>
       <w:r>
-        <w:t xml:space="preserve"> each from red and IR channels, processed by </w:t>
-      </w:r>
-      <w:proofErr w:type="spellStart"/>
-      <w:r>
-        <w:t>maxim_heart_rate_and_oxygen_saturation</w:t>
-      </w:r>
-      <w:proofErr w:type="spellEnd"/>
-      <w:r>
-        <w:t>().</w:t>
+        <w:t xml:space="preserve"> each from red and IR channels, processed by maxim_heart_rate_and_oxygen_saturation().</w:t>
       </w:r>
     </w:p>
     <w:p>
@@ -1722,7 +1935,6 @@
           <w:ilvl w:val="0"/>
           <w:numId w:val="50"/>
         </w:numPr>
-        <w:jc w:val="left"/>
       </w:pPr>
       <w:r>
         <w:rPr>
@@ -1748,7 +1960,6 @@
           <w:ilvl w:val="0"/>
           <w:numId w:val="50"/>
         </w:numPr>
-        <w:jc w:val="left"/>
       </w:pPr>
       <w:r>
         <w:rPr>
@@ -1765,7 +1976,6 @@
       <w:pPr>
         <w:pStyle w:val="Text"/>
         <w:ind w:firstLine="0"/>
-        <w:jc w:val="left"/>
         <w:rPr>
           <w:b/>
           <w:bCs/>
@@ -1775,24 +1985,14 @@
     <w:p>
       <w:pPr>
         <w:pStyle w:val="Text"/>
-        <w:jc w:val="left"/>
-      </w:pPr>
-      <w:r>
-        <w:t xml:space="preserve">To avoid conflicts, the sensor readings are performed sequentially, particularly for analog inputs. A delay of 100 </w:t>
-      </w:r>
-      <w:proofErr w:type="spellStart"/>
-      <w:r>
-        <w:t>ms</w:t>
-      </w:r>
-      <w:proofErr w:type="spellEnd"/>
-      <w:r>
-        <w:t xml:space="preserve"> is introduced in the main loop to ensure system responsiveness and allow BLE event handling.</w:t>
+      </w:pPr>
+      <w:r>
+        <w:t>To avoid conflicts, the sensor readings are performed sequentially, particularly for analog inputs. A delay of 100 ms is introduced in the main loop to ensure system responsiveness and allow BLE event handling.</w:t>
       </w:r>
     </w:p>
     <w:p>
       <w:pPr>
         <w:pStyle w:val="Text"/>
-        <w:jc w:val="left"/>
       </w:pPr>
       <w:r>
         <w:t xml:space="preserve">After each data acquisition, </w:t>
@@ -1812,18 +2012,18 @@
       <w:r>
         <w:t>) which is sent to the BLE client via a notification.</w:t>
       </w:r>
-      <w:bookmarkEnd w:id="1"/>
+      <w:bookmarkEnd w:id="2"/>
     </w:p>
     <w:p>
       <w:pPr>
         <w:pStyle w:val="Text"/>
         <w:ind w:firstLine="0"/>
-        <w:jc w:val="left"/>
       </w:pPr>
     </w:p>
     <w:p>
       <w:pPr>
         <w:pStyle w:val="Kop2"/>
+        <w:jc w:val="both"/>
       </w:pPr>
       <w:r>
         <w:t>Application</w:t>
@@ -1832,164 +2032,195 @@
     <w:p>
       <w:pPr>
         <w:ind w:firstLine="202"/>
-      </w:pPr>
-      <w:r>
-        <w:t>This software offers a unified platform for the simultaneous monitoring of four key physiological parameters: heart rate, galvanic skin response (GSR), blood oxygen saturation (SpO₂), and respiration rate, in real-time and retrospectively. The program is designed with an emphasis on usability and interpretability, employing customized data visualizations for each parameter to be easily understood by users independent of technical background.</w:t>
+        <w:jc w:val="both"/>
+      </w:pPr>
+      <w:r>
+        <w:t>This software offers a unified platform for the simultaneous monitoring of four key physiological parameters: heart rate, GSR, blood oxygen saturation (SpO₂), and respiration rate, in real-time and retrospectively. The program is designed with an emphasis on usability and interpretability, employing customized data visualizations for each parameter to be easily understood by users independent of technical background.</w:t>
       </w:r>
     </w:p>
     <w:p>
       <w:pPr>
         <w:ind w:firstLine="202"/>
-      </w:pPr>
-      <w:r>
-        <w:t xml:space="preserve">A key functionality that was introduced is a user account system, which allows organizations to deploy the monitoring tool without needing to purchase an individual device for each </w:t>
-      </w:r>
+        <w:jc w:val="both"/>
+      </w:pPr>
+      <w:r>
+        <w:t>A key functionality that was introduced is a user account system, which allows organizations to deploy the monitoring tool without needing to purchase an individual device for each employee. The design allows multiple users to log in on a shared device, thus saving both capital expenditures and operating costs. Consequently, organizations can assign one hardware unit to be used by a group of users, who can use it at their convenience to assess their physiological measurements. The shared-device model not only reduces the cost per user but also enhances the overall accessibility of the system, thereby enhancing broader adoption in resource-scarce settings.</w:t>
+      </w:r>
+    </w:p>
+    <w:p>
+      <w:pPr>
+        <w:ind w:firstLine="202"/>
+        <w:jc w:val="both"/>
+      </w:pPr>
+      <w:r>
+        <w:t xml:space="preserve">As part of the initial setup process, new users are prompted to enter their age, which is used for the purpose of estimating maximum heart rate. It is determined using standard physiological formulas that are commonly applied in health research (e.g., </w:t>
+      </w:r>
+      <w:r>
+        <w:t>208-0.7*age</w:t>
+      </w:r>
+      <w:r>
+        <w:t>)</w:t>
+      </w:r>
+      <w:r>
+        <w:t xml:space="preserve"> (</w:t>
+      </w:r>
+      <w:hyperlink r:id="rId12" w:history="1">
+        <w:r>
+          <w:rPr>
+            <w:rStyle w:val="Hyperlink"/>
+          </w:rPr>
+          <w:t>https://journals.viamedica.pl/folia_cardiologica/article/view/92507</w:t>
+        </w:r>
+      </w:hyperlink>
+      <w:r>
+        <w:t xml:space="preserve">) </w:t>
+      </w:r>
+      <w:r>
+        <w:t xml:space="preserve">, and serves as the basis for the calculation of heart rate zones represented in the application's radial gauge visualization. These areas are color-coded to distinguish between resting, moderate, and increased levels of exertion, permitting intuitive evaluation of cardiovascular status. </w:t>
+      </w:r>
+    </w:p>
+    <w:p>
+      <w:pPr>
+        <w:ind w:firstLine="202"/>
+        <w:jc w:val="both"/>
+      </w:pPr>
+      <w:r>
+        <w:t xml:space="preserve">Further, the </w:t>
+      </w:r>
+      <w:r>
+        <w:t>configuration</w:t>
+      </w:r>
+      <w:r>
+        <w:t xml:space="preserve"> process includes a brief baseline measurement period during which the user's resting respiratory rate, mean heart rate, and mean GSR are recorded. These baselines are necessary to individualize the application's detection of stress level, as both resting respiration and GSR are inputs to the stress estimation algorithm, which allows the system to adapt to the physiological norms of each user.</w:t>
+      </w:r>
+    </w:p>
+    <w:p>
+      <w:pPr>
+        <w:ind w:firstLine="202"/>
+        <w:jc w:val="both"/>
+      </w:pPr>
       <w:r>
         <w:lastRenderedPageBreak/>
-        <w:t>employee. The design allows multiple users to log in on a shared device, thus saving both capital expenditures and operating costs. Consequently, organizations can assign one hardware unit to be used by a group of users, who can use it at their convenience to assess their physiological measurements. The shared-device model not only reduces the cost per user but also enhances the overall accessibility of the system, thereby enhancing broader adoption in resource-scarce settings.</w:t>
+        <w:t>Heart rate, respiration rate and GSR are shown using radial gauges, offering immediate, intuitive indication of current value versus set healthy ranges. A color gradient across normal, warning, and critical levels is implemented for the heart rate gauge, enabling users to assess their physiological state at a glance. SpO₂ levels are shown by a progress bar with dynamic color coding, enabling instant recognition of safe from problem levels</w:t>
       </w:r>
     </w:p>
     <w:p>
       <w:pPr>
         <w:ind w:firstLine="202"/>
-      </w:pPr>
-      <w:r>
-        <w:t xml:space="preserve">As part of the initial setup process, new users are prompted to enter their age, which is used for the purpose of estimating maximum heart rate. It is determined using standard physiological formulas that are commonly applied in health research (e.g., </w:t>
-      </w:r>
-      <w:r>
-        <w:t>208-0.7*age</w:t>
-      </w:r>
-      <w:r>
-        <w:t xml:space="preserve">), and serves as the basis for the calculation of heart rate zones represented in the application's radial gauge visualization. These areas are color-coded to distinguish between resting, moderate, and increased levels of exertion, permitting intuitive evaluation of cardiovascular status. </w:t>
+        <w:jc w:val="both"/>
+      </w:pPr>
+      <w:r>
+        <w:t xml:space="preserve">A central feature of the application is </w:t>
+      </w:r>
+      <w:r>
+        <w:t>indicating stress</w:t>
+      </w:r>
+      <w:r>
+        <w:t>, which integrates data from GSR and respiration rate to estimate the user’s current stress level</w:t>
+      </w:r>
+      <w:r>
+        <w:t>.</w:t>
+      </w:r>
+      <w:r>
+        <w:t xml:space="preserve"> </w:t>
+      </w:r>
+      <w:r>
+        <w:t>Research shows that GSR and respiration rate are valuable for stress detection, but does not establish specific threshold values for stress states.</w:t>
+      </w:r>
+      <w:r>
+        <w:t xml:space="preserve"> The focus of this research is the usability and not the algorithms or best values. For this reason, a “dummy” value for the critical GSR and respiratory rate is used.</w:t>
+      </w:r>
+      <w:r>
+        <w:t xml:space="preserve"> </w:t>
+      </w:r>
+      <w:r>
+        <w:t>This approach enables the evaluation of interface usability independent of clinical validation.</w:t>
+      </w:r>
+      <w:r>
+        <w:t xml:space="preserve"> The resulting</w:t>
+      </w:r>
+      <w:r>
+        <w:t xml:space="preserve"> composite measure is communicated using a straightforward color-coded scheme—green, orange, or red—supplemented by a dialog box offering interpretive guidance. This approach ensures that feedback remains both transparent and actionable, supporting informed user response.</w:t>
       </w:r>
     </w:p>
     <w:p>
       <w:pPr>
         <w:ind w:firstLine="202"/>
-      </w:pPr>
-      <w:r>
-        <w:t xml:space="preserve">Further, the </w:t>
-      </w:r>
-      <w:r>
-        <w:t>configuration</w:t>
-      </w:r>
-      <w:r>
-        <w:t xml:space="preserve"> process includes a brief baseline measurement period during which the user's resting respiratory rate, mean heart rate, and mean GSR are recorded. These baselines are necessary to individualize the application's detection of stress level, as both resting respiration and GSR are inputs to the stress estimation algorithm, which allows the system to adapt to the physiological norms of each user.</w:t>
+        <w:jc w:val="both"/>
+      </w:pPr>
+      <w:r>
+        <w:t>To enable longitudinal health tracking, the app features a history page for each parameter tracked. The screen is easily accessible by a button below each parameter. The user can toggle between graphical and tabular data presentation formats and select pre-established time-based filters ("Today," "Last 7 Days," "Last 30 Days") to modify the data range displayed. They are introduced as buttons positioned at the top of the interface, a design decision intended to preserve vertical screen space and interface legibility on handheld devices. The layout supports fast, low-effort navigation and minimizes cognitive load, thereby enhancing overall usability. The application follows the same data visualization strategy as Samsung Health</w:t>
+      </w:r>
+      <w:r>
+        <w:t xml:space="preserve"> (</w:t>
+      </w:r>
+      <w:hyperlink r:id="rId13" w:history="1">
+        <w:r>
+          <w:rPr>
+            <w:rStyle w:val="Hyperlink"/>
+          </w:rPr>
+          <w:t>https://www.samsung.com/nl/apps/samsung-health/?srsltid=AfmBOooJKtwJCQacqPGU1X9D35zN7cRpG8v84B7khVgoM3ZQlFHcImtg</w:t>
+        </w:r>
+      </w:hyperlink>
+      <w:r>
+        <w:t xml:space="preserve">) </w:t>
+      </w:r>
+      <w:r>
+        <w:t>for displaying monthly and weekly trends, namely by utilizing bar graphs to represent the minimum and maximum value for each day. This is a method of providing a concise and easy-to-understand overview of daily variations without bombarding the user with excessive information. The graph emphasizes variability and outliers by plotting a day-to-day range instead of specific data points, thereby preserving visual clarity, which is necessary in case numerous days are plotted within small screen space. The approach enables users to compare easily between days and to spot trends. It is especially useful for mobile devices, where spatial constraints imply short but significant visual representations are required. Moreover, the utilization of bars over line graphs here avoids visual clutter and promotes interpretability, in accordance with proven best practices in mobile health data design. Taking a cue from the effective interface of Samsung Health, this approach balances information density with user comprehension, supporting both day-to-day check-ins as well as longer-term trend analysis.</w:t>
       </w:r>
     </w:p>
     <w:p>
       <w:pPr>
         <w:ind w:firstLine="202"/>
-      </w:pPr>
-      <w:r>
-        <w:t>Heart rate, respiration rate and GSR are shown using radial gauges, offering immediate, intuitive indication of current value versus set healthy ranges. A color gradient across normal, warning, and critical levels is implemented for the heart rate gauge, enabling users to assess their physiological state at a glance. SpO₂ levels are shown by a progress bar with dynamic color coding, enabling instant recognition of safe from problem levels</w:t>
-      </w:r>
-    </w:p>
-    <w:p>
-      <w:pPr>
-        <w:ind w:firstLine="202"/>
-      </w:pPr>
-      <w:r>
-        <w:t>A central feature of the application is the stress indicator, which integrates data from GSR and respiration rate to estimate the user’s current stress level</w:t>
+        <w:jc w:val="both"/>
+      </w:pPr>
+      <w:r>
+        <w:t xml:space="preserve">To further enhance user comprehension and </w:t>
+      </w:r>
+      <w:r>
+        <w:t>create</w:t>
+      </w:r>
+      <w:r>
+        <w:t xml:space="preserve"> trust in the system, the application includes a dedicated information panel for each health metric. This panel can be accessed via an info button on each parameter’s screen and provides clear, concise explanations of what each physiological metric </w:t>
+      </w:r>
+      <w:r>
+        <w:t>represents (e.g., heart rate, GSR, SpO₂, respiration rate), why it is important for health, and how the measurement is obtained by the device.</w:t>
+      </w:r>
+      <w:r>
+        <w:t xml:space="preserve"> </w:t>
+      </w:r>
+      <w:r>
+        <w:t>The information panel serves two purposes. First, it allows users to understand the significance of their readings. Such transparency explains health information, making the app more accessible and reducing confusion over unknown terms. Second, by explaining the sensor methods and the physiological basis for each measurement, the panel helps users understand the accuracy and limitations of the measurements. Together, these features help to reduce the "blackboxing" effect that remains a common issue among health monitoring apps today.</w:t>
+      </w:r>
+    </w:p>
+    <w:p>
+      <w:pPr>
+        <w:pStyle w:val="Text"/>
+      </w:pPr>
+      <w:r>
+        <w:t>Through the use of adaptive graphical visualisations, individualised feedback systems, and interface design with the user in mind, this application seeks to make physiological health monitoring both feasible and accessible. The combination of easy-to-use interactive methods with visualisation techniques is designed to accommodate a broad variety of user needs, extending from informal self-monitoring to more structured health monitoring</w:t>
       </w:r>
       <w:r>
         <w:t>.</w:t>
       </w:r>
-      <w:r>
-        <w:t xml:space="preserve"> </w:t>
-      </w:r>
-      <w:r>
-        <w:t>Research shows that GSR and respiration rate are valuable for stress detection, but does not establish specific threshold values for stress states.</w:t>
-      </w:r>
-      <w:r>
-        <w:t xml:space="preserve"> The focus of this research is the usability and not the algorithms or best values. For this reason, a “dummy” value for the critical GSR and respiratory rate is used.</w:t>
-      </w:r>
-      <w:r>
-        <w:t xml:space="preserve"> </w:t>
-      </w:r>
-      <w:r>
-        <w:t>This approach enables the evaluation of interface usability independent of clinical validation.</w:t>
-      </w:r>
-      <w:r>
-        <w:t xml:space="preserve"> The resulting</w:t>
-      </w:r>
-      <w:r>
-        <w:t xml:space="preserve"> composite measure is communicated using a straightforward color-coded scheme—green, orange, or red—supplemented by a dialog box offering interpretive guidance. This approach ensures that feedback remains both transparent and actionable, supporting informed user response.</w:t>
-      </w:r>
-    </w:p>
-    <w:p>
-      <w:pPr>
-        <w:ind w:firstLine="202"/>
-      </w:pPr>
-      <w:r>
-        <w:t xml:space="preserve">To enable longitudinal health tracking, the app features a history page for each parameter tracked. The screen is easily accessible by a button below each parameter. The user can toggle between graphical and tabular data presentation formats and select pre-established time-based filters ("Today," "Last 7 Days," "Last 30 Days") to modify the data range displayed. They are introduced as buttons positioned at the top of the interface, a design decision intended to preserve vertical screen space and interface legibility on handheld devices. The layout supports fast, low-effort navigation and minimizes cognitive load, thereby enhancing overall usability. The </w:t>
-      </w:r>
-      <w:r>
-        <w:t>application follows the same data visualization strategy as Samsung Health for displaying monthly and weekly trends, namely by utilizing bar graphs to represent the minimum and maximum value for each day. This is a method of providing a concise and easy-to-understand overview of daily variations without bombarding the user with excessive information. The graph emphasizes variability and outliers by plotting a day-to-day range instead of specific data points, thereby preserving visual clarity, which is necessary in case numerous days are plotted within small screen space. The approach enables users to compare easily between days and to spot trends. It is especially useful for mobile devices, where spatial constraints imply short but significant visual representations are required. Moreover, the utilization of bars over line graphs here avoids visual clutter and promotes interpretability, in accordance with proven best practices in mobile health data design. Taking a cue from the effective interface of Samsung Health, this approach balances information density with user comprehension, supporting both day-to-day check-ins as well as longer-term trend analysis.</w:t>
-      </w:r>
-    </w:p>
-    <w:p>
-      <w:pPr>
-        <w:ind w:firstLine="202"/>
-      </w:pPr>
-      <w:r>
-        <w:t xml:space="preserve">To further enhance user comprehension and </w:t>
-      </w:r>
-      <w:r>
-        <w:t>create</w:t>
-      </w:r>
-      <w:r>
-        <w:t xml:space="preserve"> trust in the system, the application includes a dedicated information panel for each health metric. This panel can be accessed via an info button on each parameter’s screen and provides clear, concise explanations of what each physiological metric represents (e.g., heart rate, GSR, SpO₂, respiration rate), why it is important for health, and how the measurement is obtained by the device.</w:t>
-      </w:r>
-    </w:p>
-    <w:p>
-      <w:pPr>
-        <w:ind w:firstLine="202"/>
-      </w:pPr>
-      <w:r>
-        <w:t>The information panel serves two purposes. First, it allows users to understand the significance of their readings. Such transparency explains health information, making the app more accessible and reducing confusion over unknown terms. Second, by explaining the sensor methods and the physiological basis for each measurement, the panel helps users understand the accuracy and limitations of the measurements. Together, these features help to reduce the "</w:t>
-      </w:r>
-      <w:proofErr w:type="spellStart"/>
-      <w:r>
-        <w:t>blackboxing</w:t>
-      </w:r>
-      <w:proofErr w:type="spellEnd"/>
-      <w:r>
-        <w:t>" effect that remains a common issue among health monitoring apps today.</w:t>
+    </w:p>
+    <w:p>
+      <w:pPr>
+        <w:pStyle w:val="Kop2"/>
+        <w:jc w:val="both"/>
+      </w:pPr>
+      <w:r>
+        <w:t>Usability principles</w:t>
+      </w:r>
+      <w:r>
+        <w:t xml:space="preserve"> used</w:t>
       </w:r>
     </w:p>
     <w:p>
       <w:pPr>
         <w:pStyle w:val="Text"/>
-        <w:jc w:val="left"/>
-      </w:pPr>
-      <w:r>
-        <w:t>By coupling adaptive visualizations, personalized feedback mechanisms, and an interface design centered on the user, this application endeavors to render physiological health monitoring both possible and understandable. The pairing of natural interaction mechanisms with visualization techniques </w:t>
-      </w:r>
-      <w:r>
-        <w:t>aims to facilitate</w:t>
-      </w:r>
-      <w:r>
-        <w:t> a wide range of user requirements, from casual self-evaluation to more structured health monitoring.</w:t>
-      </w:r>
-    </w:p>
-    <w:p>
-      <w:pPr>
-        <w:pStyle w:val="Kop2"/>
-      </w:pPr>
-      <w:r>
-        <w:t>Usability principles</w:t>
-      </w:r>
-      <w:r>
-        <w:t xml:space="preserve"> used</w:t>
-      </w:r>
-    </w:p>
-    <w:p>
-      <w:pPr>
-        <w:pStyle w:val="Text"/>
-        <w:jc w:val="left"/>
-      </w:pPr>
-      <w:hyperlink r:id="rId9" w:history="1">
+      </w:pPr>
+      <w:hyperlink r:id="rId14" w:history="1">
         <w:r>
           <w:rPr>
             <w:rStyle w:val="Hyperlink"/>
@@ -2001,7 +2232,6 @@
     <w:p>
       <w:pPr>
         <w:pStyle w:val="Text"/>
-        <w:jc w:val="left"/>
       </w:pPr>
     </w:p>
     <w:p>
@@ -2009,7 +2239,13 @@
         <w:pStyle w:val="Text"/>
       </w:pPr>
       <w:r>
-        <w:t>User-Centricity: The design is centered around the needs and abilities of your target users, employing familiar language, clear icons, and intuitive navigation so users can interact with the app regardless of their technical background.</w:t>
+        <w:t>User-Centricity: The design is centered around the needs and abilities of your target users, employing</w:t>
+      </w:r>
+      <w:r>
+        <w:t xml:space="preserve"> </w:t>
+      </w:r>
+      <w:r>
+        <w:t>clear icons, and intuitive navigation so users can interact with the app regardless of their technical background.</w:t>
       </w:r>
     </w:p>
     <w:p>
@@ -2025,8 +2261,10 @@
         <w:pStyle w:val="Text"/>
       </w:pPr>
       <w:r>
-        <w:lastRenderedPageBreak/>
-        <w:t>Visibility of System Status: Real-time feedback is provided through dynamic gauges and progress bars, ensuring users are always aware of the current state of their health parameters and the system itself.</w:t>
+        <w:t xml:space="preserve">Visibility of System Status: Real-time feedback is provided through </w:t>
+      </w:r>
+      <w:r>
+        <w:t>by displaying page titles and a loading screen while measuring.</w:t>
       </w:r>
     </w:p>
     <w:p>
@@ -2059,6 +2297,20 @@
       </w:pPr>
       <w:r>
         <w:t>Flexibility and Efficiency: Features like customizable thresholds and filters allow users to personalize their experience and quickly access relevant data, supporting both novice and experienced users.</w:t>
+      </w:r>
+    </w:p>
+    <w:p>
+      <w:pPr>
+        <w:pStyle w:val="Text"/>
+      </w:pPr>
+      <w:r>
+        <w:t xml:space="preserve">Ease of Learning: The </w:t>
+      </w:r>
+      <w:r>
+        <w:t>configuration</w:t>
+      </w:r>
+      <w:r>
+        <w:t xml:space="preserve"> process guides first-time users step-by-step, ensuring that even those unfamiliar with health monitoring technology can set up and use the app effectively</w:t>
       </w:r>
     </w:p>
     <w:p>
@@ -2066,475 +2318,345 @@
         <w:pStyle w:val="Text"/>
         <w:jc w:val="left"/>
       </w:pPr>
-      <w:r>
-        <w:t>Ease of Learning: The onboarding process guides first-time users step-by-step, ensuring that even those unfamiliar with health monitoring technology can set up and use the app effectively</w:t>
-      </w:r>
-    </w:p>
-    <w:p>
-      <w:pPr>
-        <w:pStyle w:val="Text"/>
-        <w:jc w:val="left"/>
-      </w:pPr>
-    </w:p>
-    <w:p>
-      <w:pPr>
-        <w:pStyle w:val="Text"/>
-        <w:jc w:val="left"/>
-      </w:pPr>
-    </w:p>
-    <w:p>
-      <w:pPr>
-        <w:pStyle w:val="Text"/>
-        <w:jc w:val="left"/>
-      </w:pPr>
-    </w:p>
-    <w:p>
-      <w:pPr>
-        <w:pStyle w:val="Text"/>
-        <w:jc w:val="left"/>
-      </w:pPr>
-    </w:p>
-    <w:p>
-      <w:pPr>
-        <w:pStyle w:val="Text"/>
-        <w:jc w:val="left"/>
-      </w:pPr>
-    </w:p>
-    <w:p>
-      <w:pPr>
-        <w:pStyle w:val="Text"/>
-        <w:jc w:val="left"/>
-      </w:pPr>
-    </w:p>
-    <w:p>
-      <w:pPr>
-        <w:pStyle w:val="Text"/>
-        <w:jc w:val="left"/>
-      </w:pPr>
-    </w:p>
-    <w:p>
-      <w:pPr>
-        <w:pStyle w:val="Text"/>
-        <w:jc w:val="left"/>
-      </w:pPr>
-    </w:p>
-    <w:p>
-      <w:pPr>
-        <w:pStyle w:val="Text"/>
-        <w:jc w:val="left"/>
-      </w:pPr>
-    </w:p>
-    <w:p>
-      <w:pPr>
-        <w:pStyle w:val="Text"/>
-        <w:jc w:val="left"/>
-      </w:pPr>
-    </w:p>
-    <w:p>
-      <w:pPr>
-        <w:pStyle w:val="Text"/>
-        <w:jc w:val="left"/>
-      </w:pPr>
-    </w:p>
-    <w:p>
-      <w:pPr>
-        <w:pStyle w:val="Text"/>
-        <w:jc w:val="left"/>
-      </w:pPr>
-    </w:p>
-    <w:p>
-      <w:pPr>
-        <w:pStyle w:val="Text"/>
-        <w:jc w:val="left"/>
-      </w:pPr>
-    </w:p>
-    <w:p>
-      <w:pPr>
-        <w:pStyle w:val="Text"/>
-        <w:jc w:val="left"/>
-      </w:pPr>
-    </w:p>
-    <w:p>
-      <w:pPr>
-        <w:pStyle w:val="Text"/>
-        <w:jc w:val="left"/>
-      </w:pPr>
-    </w:p>
-    <w:p>
-      <w:pPr>
-        <w:pStyle w:val="Text"/>
-        <w:jc w:val="left"/>
-      </w:pPr>
-    </w:p>
-    <w:p>
-      <w:pPr>
-        <w:pStyle w:val="Text"/>
-        <w:jc w:val="left"/>
-      </w:pPr>
-    </w:p>
-    <w:p>
-      <w:pPr>
-        <w:pStyle w:val="Text"/>
-        <w:jc w:val="left"/>
-      </w:pPr>
-    </w:p>
-    <w:p>
-      <w:pPr>
-        <w:pStyle w:val="Text"/>
-        <w:jc w:val="left"/>
-      </w:pPr>
-    </w:p>
-    <w:p>
-      <w:pPr>
-        <w:pStyle w:val="Text"/>
-        <w:jc w:val="left"/>
-      </w:pPr>
-    </w:p>
-    <w:p>
-      <w:pPr>
-        <w:pStyle w:val="Text"/>
-        <w:jc w:val="left"/>
-      </w:pPr>
-    </w:p>
-    <w:p>
-      <w:pPr>
-        <w:pStyle w:val="Text"/>
-        <w:jc w:val="left"/>
-      </w:pPr>
-    </w:p>
-    <w:p>
-      <w:pPr>
-        <w:pStyle w:val="Text"/>
-        <w:jc w:val="left"/>
-      </w:pPr>
-    </w:p>
-    <w:p>
-      <w:pPr>
-        <w:pStyle w:val="Text"/>
-        <w:jc w:val="left"/>
-      </w:pPr>
-    </w:p>
-    <w:p>
-      <w:pPr>
-        <w:pStyle w:val="Text"/>
-        <w:jc w:val="left"/>
-      </w:pPr>
-    </w:p>
-    <w:p>
-      <w:pPr>
-        <w:pStyle w:val="Text"/>
-        <w:jc w:val="left"/>
-      </w:pPr>
-    </w:p>
-    <w:p>
-      <w:pPr>
-        <w:pStyle w:val="Text"/>
-        <w:jc w:val="left"/>
-      </w:pPr>
-    </w:p>
-    <w:p>
-      <w:pPr>
-        <w:pStyle w:val="Text"/>
-        <w:jc w:val="left"/>
-      </w:pPr>
-    </w:p>
-    <w:p>
-      <w:pPr>
-        <w:pStyle w:val="Text"/>
-        <w:jc w:val="left"/>
-      </w:pPr>
-    </w:p>
-    <w:p>
-      <w:pPr>
-        <w:pStyle w:val="Text"/>
-      </w:pPr>
-    </w:p>
-    <w:p>
-      <w:pPr>
-        <w:pStyle w:val="Text"/>
-      </w:pPr>
-    </w:p>
-    <w:p>
-      <w:pPr>
-        <w:pStyle w:val="Text"/>
-      </w:pPr>
-    </w:p>
-    <w:p>
-      <w:pPr>
-        <w:pStyle w:val="Text"/>
-      </w:pPr>
-    </w:p>
-    <w:p>
-      <w:pPr>
-        <w:pStyle w:val="Text"/>
-      </w:pPr>
-    </w:p>
-    <w:p>
-      <w:pPr>
-        <w:pStyle w:val="Text"/>
-      </w:pPr>
-    </w:p>
-    <w:p>
-      <w:pPr>
-        <w:pStyle w:val="Text"/>
-      </w:pPr>
-    </w:p>
-    <w:p>
-      <w:pPr>
-        <w:pStyle w:val="Text"/>
-      </w:pPr>
-    </w:p>
-    <w:p>
-      <w:pPr>
-        <w:pStyle w:val="Text"/>
-      </w:pPr>
-    </w:p>
-    <w:p>
-      <w:pPr>
-        <w:pStyle w:val="Text"/>
-      </w:pPr>
-    </w:p>
-    <w:p>
-      <w:pPr>
-        <w:pStyle w:val="Text"/>
-      </w:pPr>
-    </w:p>
-    <w:p>
-      <w:pPr>
-        <w:pStyle w:val="Text"/>
-      </w:pPr>
-    </w:p>
-    <w:p>
-      <w:pPr>
-        <w:pStyle w:val="Text"/>
-      </w:pPr>
-    </w:p>
-    <w:p>
-      <w:pPr>
-        <w:pStyle w:val="Text"/>
-      </w:pPr>
-    </w:p>
-    <w:p>
-      <w:pPr>
-        <w:pStyle w:val="Text"/>
-      </w:pPr>
-    </w:p>
-    <w:p>
-      <w:pPr>
-        <w:pStyle w:val="Text"/>
-      </w:pPr>
-    </w:p>
-    <w:p>
-      <w:pPr>
-        <w:pStyle w:val="Text"/>
-      </w:pPr>
-    </w:p>
-    <w:p>
-      <w:pPr>
-        <w:pStyle w:val="Text"/>
-      </w:pPr>
-    </w:p>
-    <w:p>
-      <w:pPr>
-        <w:pStyle w:val="Text"/>
-      </w:pPr>
-    </w:p>
-    <w:p>
-      <w:pPr>
-        <w:pStyle w:val="Text"/>
-      </w:pPr>
-    </w:p>
-    <w:p>
-      <w:pPr>
-        <w:pStyle w:val="Text"/>
-      </w:pPr>
-    </w:p>
-    <w:p>
-      <w:pPr>
-        <w:pStyle w:val="Text"/>
-      </w:pPr>
-    </w:p>
-    <w:p>
-      <w:pPr>
-        <w:pStyle w:val="Text"/>
-      </w:pPr>
-    </w:p>
-    <w:p>
-      <w:pPr>
-        <w:pStyle w:val="Text"/>
-      </w:pPr>
-    </w:p>
-    <w:p>
-      <w:pPr>
-        <w:pStyle w:val="Text"/>
-      </w:pPr>
-    </w:p>
-    <w:p>
-      <w:pPr>
-        <w:pStyle w:val="Text"/>
-      </w:pPr>
-    </w:p>
-    <w:p>
-      <w:pPr>
-        <w:pStyle w:val="Text"/>
-      </w:pPr>
-    </w:p>
-    <w:p>
-      <w:pPr>
-        <w:pStyle w:val="Text"/>
-      </w:pPr>
-    </w:p>
-    <w:p>
-      <w:pPr>
-        <w:pStyle w:val="Text"/>
-      </w:pPr>
-    </w:p>
-    <w:p>
-      <w:pPr>
-        <w:pStyle w:val="Text"/>
-      </w:pPr>
-    </w:p>
-    <w:p>
-      <w:pPr>
-        <w:pStyle w:val="Text"/>
-      </w:pPr>
-    </w:p>
-    <w:p>
-      <w:pPr>
-        <w:pStyle w:val="Text"/>
-      </w:pPr>
-    </w:p>
-    <w:p>
-      <w:pPr>
-        <w:pStyle w:val="Text"/>
-      </w:pPr>
-    </w:p>
-    <w:p>
-      <w:pPr>
-        <w:pStyle w:val="Text"/>
-      </w:pPr>
-    </w:p>
-    <w:p>
-      <w:pPr>
-        <w:pStyle w:val="Text"/>
-      </w:pPr>
-    </w:p>
-    <w:p>
-      <w:pPr>
-        <w:pStyle w:val="Text"/>
-      </w:pPr>
-    </w:p>
-    <w:p>
-      <w:pPr>
-        <w:pStyle w:val="Text"/>
-      </w:pPr>
-    </w:p>
-    <w:p>
-      <w:pPr>
-        <w:pStyle w:val="Text"/>
-      </w:pPr>
-    </w:p>
-    <w:p>
-      <w:pPr>
-        <w:pStyle w:val="Text"/>
-      </w:pPr>
-    </w:p>
-    <w:p>
-      <w:pPr>
-        <w:pStyle w:val="Text"/>
-      </w:pPr>
-    </w:p>
-    <w:p>
-      <w:pPr>
-        <w:pStyle w:val="Text"/>
-      </w:pPr>
-    </w:p>
-    <w:p>
-      <w:pPr>
-        <w:pStyle w:val="Text"/>
-      </w:pPr>
-    </w:p>
-    <w:p>
-      <w:pPr>
-        <w:pStyle w:val="Text"/>
-      </w:pPr>
-    </w:p>
-    <w:p>
-      <w:pPr>
-        <w:pStyle w:val="Text"/>
-      </w:pPr>
-    </w:p>
-    <w:p>
-      <w:pPr>
-        <w:pStyle w:val="Text"/>
-      </w:pPr>
-    </w:p>
-    <w:p>
-      <w:pPr>
-        <w:pStyle w:val="Text"/>
-      </w:pPr>
-    </w:p>
-    <w:p>
-      <w:pPr>
-        <w:pStyle w:val="Text"/>
-      </w:pPr>
-    </w:p>
-    <w:p>
-      <w:pPr>
-        <w:pStyle w:val="Text"/>
-      </w:pPr>
-    </w:p>
-    <w:p>
-      <w:pPr>
-        <w:pStyle w:val="Text"/>
-      </w:pPr>
-    </w:p>
-    <w:p>
-      <w:pPr>
-        <w:pStyle w:val="Text"/>
-      </w:pPr>
-    </w:p>
-    <w:p>
-      <w:pPr>
-        <w:pStyle w:val="Text"/>
-      </w:pPr>
-    </w:p>
-    <w:p>
-      <w:pPr>
-        <w:pStyle w:val="Text"/>
-      </w:pPr>
-    </w:p>
-    <w:p>
-      <w:pPr>
-        <w:pStyle w:val="Text"/>
-      </w:pPr>
-    </w:p>
-    <w:p>
-      <w:pPr>
-        <w:pStyle w:val="Text"/>
-      </w:pPr>
-    </w:p>
-    <w:p>
-      <w:pPr>
-        <w:pStyle w:val="Text"/>
-      </w:pPr>
-    </w:p>
-    <w:p>
-      <w:pPr>
-        <w:pStyle w:val="Text"/>
-      </w:pPr>
-    </w:p>
-    <w:p>
-      <w:pPr>
-        <w:pStyle w:val="Text"/>
-      </w:pPr>
     </w:p>
     <w:p>
       <w:pPr>
         <w:pStyle w:val="Kop1"/>
       </w:pPr>
       <w:r>
+        <w:lastRenderedPageBreak/>
         <w:t>User study</w:t>
+      </w:r>
+    </w:p>
+    <w:p>
+      <w:pPr>
+        <w:ind w:firstLine="202"/>
+      </w:pPr>
+      <w:r>
+        <w:t>To evaluate the usability and user experience of the health monitoring toolkit, a structured user study was conducted. Participants were asked to complete a series of typical tasks using the app and then respond to a questionnaire covering various aspects of usability, clarity, and usefulness. Each question was rated on a 5-point Likert scale. The goal of the study was to assess how intuitive, informative, and engaging the app is for end-users, and to identify areas for improvement.</w:t>
+      </w:r>
+    </w:p>
+    <w:p>
+      <w:pPr>
+        <w:ind w:firstLine="202"/>
+      </w:pPr>
+      <w:r>
+        <w:t>A total of 5 participants (</w:t>
+      </w:r>
+      <w:r>
+        <w:t>2 students and 3 researchers</w:t>
+      </w:r>
+      <w:r>
+        <w:t xml:space="preserve">) took part in the study. The participant group consisted of 4 males and a female between </w:t>
+      </w:r>
+      <w:r>
+        <w:t>22 and 24 years old</w:t>
+      </w:r>
+      <w:r>
+        <w:t>. Most had limited prior experience with stress monitoring apps, allowing for a representative evaluation of ease of use from a general user perspective.</w:t>
+      </w:r>
+    </w:p>
+    <w:p>
+      <w:pPr>
+        <w:pStyle w:val="Kop1"/>
+      </w:pPr>
+      <w:bookmarkStart w:id="3" w:name="_Hlk198219938"/>
+      <w:bookmarkStart w:id="4" w:name="_Hlk198218452"/>
+      <w:r>
+        <w:t>Result</w:t>
+      </w:r>
+    </w:p>
+    <w:p>
+      <w:pPr>
+        <w:ind w:firstLine="202"/>
+        <w:jc w:val="both"/>
+      </w:pPr>
+      <w:r>
+        <w:t>Participants</w:t>
+      </w:r>
+      <w:r>
+        <w:t xml:space="preserve"> </w:t>
+      </w:r>
+      <w:r>
+        <w:t>rated each question on a scale from 1 to 5.</w:t>
+      </w:r>
+      <w:r>
+        <w:t xml:space="preserve"> </w:t>
+      </w:r>
+      <w:r>
+        <w:t xml:space="preserve">They </w:t>
+      </w:r>
+      <w:r>
+        <w:t>had a positive overall impression of the onboarding experience of the app.</w:t>
+      </w:r>
+      <w:r>
+        <w:t xml:space="preserve"> </w:t>
+      </w:r>
+      <w:r>
+        <w:t>Device pairing was rated 3.6, reflecting an easy experience, while creating and selecting profiles was slightly less intuitive (3.4). Some participants were puzzled by the new user and existing user login screens</w:t>
+      </w:r>
+      <w:r>
+        <w:t xml:space="preserve"> being the same</w:t>
+      </w:r>
+      <w:r>
+        <w:t>. Initiating a measurement was rated 3.8, reflecting that the majority of participants found it quite easy.</w:t>
+      </w:r>
+    </w:p>
+    <w:p>
+      <w:pPr>
+        <w:ind w:firstLine="202"/>
+        <w:jc w:val="both"/>
+      </w:pPr>
+      <w:r>
+        <w:t>The clarity of the app was universally received, and the display of measurement results rated 4.6. Graphic elements like gauges and progress indicators hit 4.4, and the color-coded system scored an optimal 5.0 as proof of how effectively it assists users in interpreting their physiological values. The text content within the app was helpful (3.7), though o</w:t>
+      </w:r>
+      <w:r>
+        <w:t>ne participant noted, however, that the quantity of the information could be viewed as excessive.</w:t>
+      </w:r>
+      <w:r>
+        <w:t xml:space="preserve"> But it did enhance the understanding of </w:t>
+      </w:r>
+      <w:r>
+        <w:t xml:space="preserve">and working of </w:t>
+      </w:r>
+      <w:r>
+        <w:t xml:space="preserve">the stress level indicator </w:t>
+      </w:r>
+      <w:r>
+        <w:t>with a score of 4.4</w:t>
+      </w:r>
+      <w:r>
+        <w:t>.</w:t>
+      </w:r>
+    </w:p>
+    <w:p>
+      <w:pPr>
+        <w:ind w:firstLine="202"/>
+        <w:jc w:val="both"/>
+      </w:pPr>
+      <w:r>
+        <w:t xml:space="preserve">Graphical display of data was favored by participants over tables, with graphs receiving 4.4 for usability in monitoring trends. Most were unaware, however, that the "last 30 day" </w:t>
+      </w:r>
+      <w:r>
+        <w:t xml:space="preserve">filter </w:t>
+      </w:r>
+      <w:r>
+        <w:t xml:space="preserve">graph was touchable or scrollable and therefore gave incorrect min/max readings. Min/max rows in the table were rated lower (2.6), </w:t>
+      </w:r>
+      <w:r>
+        <w:t>suggesting that this form of data presentation may be confusing or meaningless to users.</w:t>
+      </w:r>
+    </w:p>
+    <w:p>
+      <w:pPr>
+        <w:ind w:firstLine="202"/>
+        <w:jc w:val="both"/>
+      </w:pPr>
+      <w:r>
+        <w:t>The history function itself was considered moderately (3.6) easy to access, while filtering by date range was perceived as intuitive (4.4).</w:t>
+      </w:r>
+    </w:p>
+    <w:p>
+      <w:pPr>
+        <w:ind w:firstLine="202"/>
+        <w:jc w:val="both"/>
+      </w:pPr>
+      <w:r>
+        <w:t xml:space="preserve">Participants indicated </w:t>
+      </w:r>
+      <w:r>
+        <w:t>g</w:t>
+      </w:r>
+      <w:r>
+        <w:t xml:space="preserve">auge settings were easy to use (4.8) but were neutral in perceived usefulness (3.0), indicating a need to more clearly explain the benefits they </w:t>
+      </w:r>
+      <w:r>
+        <w:t xml:space="preserve">may </w:t>
+      </w:r>
+      <w:r>
+        <w:t>offer</w:t>
+      </w:r>
+      <w:r>
+        <w:t xml:space="preserve"> (e.g.</w:t>
+      </w:r>
+      <w:r>
+        <w:t xml:space="preserve"> indicating the acceptable range for the values</w:t>
+      </w:r>
+      <w:r>
+        <w:t xml:space="preserve"> for yourself)</w:t>
+      </w:r>
+      <w:r>
+        <w:t>.</w:t>
+      </w:r>
+    </w:p>
+    <w:p>
+      <w:pPr>
+        <w:ind w:firstLine="202"/>
+        <w:jc w:val="both"/>
+      </w:pPr>
+      <w:r>
+        <w:t>Overall, the application was considered easy to use (3.6), with good functional integration (4.2) and minimal complexity (2.0). The application had minimal technical assistance dependency (1.4), and the majority of the participants believed that it could easily be accessed by novices (3.8). Nevertheless, the drive to utilize the application on a daily basis was inadequate (2.6), which indicates perceived long-term value deficiency. Confidence in the application was moderate (3.2), and prerequisite knowledge needed was minimal (1.8), indicating an easy learning process</w:t>
+      </w:r>
+      <w:r>
+        <w:t>.</w:t>
+      </w:r>
+    </w:p>
+    <w:p>
+      <w:pPr>
+        <w:pStyle w:val="Kop1"/>
+      </w:pPr>
+      <w:r>
+        <w:t>Discussion</w:t>
+      </w:r>
+    </w:p>
+    <w:bookmarkEnd w:id="3"/>
+    <w:p>
+      <w:pPr>
+        <w:ind w:firstLine="202"/>
+        <w:jc w:val="both"/>
+      </w:pPr>
+      <w:r>
+        <w:t>The user study provides insightful findings regarding the usability and user experience of the health monitoring app. The subjects scored the readability of result visualizations high (4.6), together with the utility of visualizations (4.4) and the use of color coding (5.0), which suggests that the app successfully conveys information related to stress.</w:t>
+      </w:r>
+    </w:p>
+    <w:p>
+      <w:pPr>
+        <w:ind w:firstLine="202"/>
+        <w:jc w:val="both"/>
+      </w:pPr>
+      <w:r>
+        <w:t>Although device pairing (3.6) and profile setup (3.4) scores indicate the app is relatively intuitive overall, there is some room for improvement in the onboarding experience, possibly through additional instructional content or visual prompts.</w:t>
+      </w:r>
+    </w:p>
+    <w:p>
+      <w:pPr>
+        <w:ind w:firstLine="202"/>
+        <w:jc w:val="both"/>
+      </w:pPr>
+      <w:r>
+        <w:t xml:space="preserve">The presentation of historical data was received with mixed reviews; the graphical presentation was preferred, but the minimum and maximum data rows in </w:t>
+      </w:r>
+      <w:r>
+        <w:t xml:space="preserve">the </w:t>
+      </w:r>
+      <w:r>
+        <w:t>t</w:t>
+      </w:r>
+      <w:r>
+        <w:t xml:space="preserve">able </w:t>
+      </w:r>
+      <w:r>
+        <w:t>(</w:t>
+      </w:r>
+      <w:r>
+        <w:t>2.6</w:t>
+      </w:r>
+      <w:r>
+        <w:t>)</w:t>
+      </w:r>
+      <w:r>
+        <w:t xml:space="preserve"> were deemed unnecessary or confusing. Altering or eliminating this feature could enhance user satisfaction. Furthermore, more intuitive indicators for scrollable or touch-sensitive graphs are necessary.</w:t>
+      </w:r>
+    </w:p>
+    <w:p>
+      <w:pPr>
+        <w:ind w:firstLine="202"/>
+        <w:jc w:val="both"/>
+      </w:pPr>
+      <w:r>
+        <w:t>The gauge settings were rated highly for both tunability and accessibility (4.8), yet were neutral in perceived usefulness (3.0), indicating a lack of sufficient in-app explanation or examples of its usefulness.</w:t>
+      </w:r>
+    </w:p>
+    <w:p>
+      <w:pPr>
+        <w:ind w:firstLine="202"/>
+        <w:jc w:val="both"/>
+      </w:pPr>
+      <w:r>
+        <w:t>Although ease of use and low complexity were rated positively, future use intention of the app was extremely low (2.6)</w:t>
+      </w:r>
+      <w:r>
+        <w:t xml:space="preserve">. </w:t>
+      </w:r>
+      <w:r>
+        <w:t>The disparity implies that although the application is technically sound and easy to use, its value proposition or engagement model may have to be enhanced</w:t>
+      </w:r>
+      <w:r>
+        <w:t xml:space="preserve"> </w:t>
+      </w:r>
+      <w:r>
+        <w:t xml:space="preserve">(e.g. </w:t>
+      </w:r>
+      <w:r>
+        <w:t>by features like goal tracking</w:t>
+      </w:r>
+      <w:r>
+        <w:t>)</w:t>
+      </w:r>
+      <w:r>
+        <w:t>.</w:t>
+      </w:r>
+    </w:p>
+    <w:p>
+      <w:pPr>
+        <w:ind w:firstLine="202"/>
+        <w:jc w:val="both"/>
+      </w:pPr>
+      <w:r>
+        <w:t>The low scores for "required technical assistance" (1.4) and "required prior knowledge" (1.8) indicate that the application is within the reach of the majority of users, a crucial prerequisite for mass utilization, particularly by amateur users.</w:t>
+      </w:r>
+    </w:p>
+    <w:p>
+      <w:pPr>
+        <w:ind w:firstLine="202"/>
+        <w:jc w:val="both"/>
+      </w:pPr>
+      <w:r>
+        <w:t>Enhancing the positioning of the measurement buttons</w:t>
+      </w:r>
+      <w:r>
+        <w:t xml:space="preserve"> (e.g. not as options under another button)</w:t>
+      </w:r>
+      <w:r>
+        <w:t xml:space="preserve"> </w:t>
+      </w:r>
+      <w:r>
+        <w:t>or</w:t>
+      </w:r>
+      <w:r>
+        <w:t xml:space="preserve"> renaming the 'Start Measurement' button would significantly increase usability.</w:t>
+      </w:r>
+    </w:p>
+    <w:p>
+      <w:pPr>
+        <w:pStyle w:val="FigureCaption"/>
+        <w:ind w:firstLine="202"/>
+        <w:rPr>
+          <w:sz w:val="20"/>
+          <w:szCs w:val="20"/>
+        </w:rPr>
+      </w:pPr>
+      <w:r>
+        <w:rPr>
+          <w:sz w:val="20"/>
+          <w:szCs w:val="20"/>
+        </w:rPr>
+        <w:t>Aside from the software, the entire health measurement toolkit, as a portable sensor and mobile app, is an affordable and accessible solution for non-invasive health monitoring. The physical product has potential application in work or school environments where there is limited access to inexpensive and interpretable tools for mental health screening. With additional refinement and streamlined onboarding processes, the toolkit would be poised to facilitate preventive mental health initiatives, biofeedback training, or ongoing wellness tracking in multiple environments.</w:t>
+      </w:r>
+    </w:p>
+    <w:p>
+      <w:pPr>
+        <w:ind w:firstLine="202"/>
+        <w:jc w:val="both"/>
+      </w:pPr>
+    </w:p>
+    <w:bookmarkEnd w:id="4"/>
+    <w:p>
+      <w:pPr>
+        <w:pStyle w:val="Kop1"/>
+      </w:pPr>
+      <w:r>
+        <w:t>Conclusion</w:t>
       </w:r>
       <w:r>
         <w:t xml:space="preserve"> </w:t>
@@ -2550,47 +2672,27 @@
     </w:p>
     <w:p>
       <w:pPr>
-        <w:pStyle w:val="Text"/>
-      </w:pPr>
-      <w:r>
-        <w:t>TEMPLATE</w:t>
-      </w:r>
-    </w:p>
-    <w:p>
-      <w:pPr>
-        <w:pStyle w:val="Kop1"/>
-      </w:pPr>
-      <w:r>
-        <w:lastRenderedPageBreak/>
-        <w:t>Result</w:t>
-      </w:r>
-    </w:p>
-    <w:p>
-      <w:pPr>
         <w:ind w:firstLine="202"/>
         <w:jc w:val="both"/>
       </w:pPr>
       <w:r>
-        <w:t>TEMPLATE</w:t>
-      </w:r>
-    </w:p>
-    <w:p>
-      <w:pPr>
-        <w:pStyle w:val="Kop1"/>
-      </w:pPr>
-      <w:r>
-        <w:t>Discussion</w:t>
-      </w:r>
-      <w:r>
-        <w:t xml:space="preserve"> </w:t>
-      </w:r>
-      <w:r>
-        <w:rPr>
-          <w:color w:val="FF0000"/>
-          <w:sz w:val="16"/>
-          <w:szCs w:val="16"/>
-        </w:rPr>
-        <w:t>(NEED TO DO)</w:t>
+        <w:t>This project demonstrates the feasibility and value of a low-cost, portable system for real-time monitoring of workplace well-being using physiological sensors and open-source hardware. By integrating heart rate, blood oxygen saturation, galvanic skin response, and respiration rate measurements into a single, user-friendly platform, the toolkit addresses limitations of commercial alternatives</w:t>
+      </w:r>
+      <w:r>
+        <w:t xml:space="preserve"> such as:</w:t>
+      </w:r>
+      <w:r>
+        <w:t xml:space="preserve"> high cost, lack of transparency, and limited accessibility. The accompanying mobile application further enhances usability by offering intuitive data visualizations, baseline calibration, and feedback, </w:t>
+      </w:r>
+      <w:r>
+        <w:lastRenderedPageBreak/>
+        <w:t xml:space="preserve">making physiological </w:t>
+      </w:r>
+      <w:r>
+        <w:t>health</w:t>
+      </w:r>
+      <w:r>
+        <w:t xml:space="preserve"> monitoring accessible even to non-expert users.</w:t>
       </w:r>
     </w:p>
     <w:p>
@@ -2599,7 +2701,19 @@
         <w:jc w:val="both"/>
       </w:pPr>
       <w:r>
-        <w:t>TEMPLATE</w:t>
+        <w:t xml:space="preserve">The modular design and open architecture of both hardware and software provide a flexible foundation for future </w:t>
+      </w:r>
+      <w:r>
+        <w:t>research</w:t>
+      </w:r>
+      <w:r>
+        <w:t xml:space="preserve">, such as improved stress detection algorithms, additional sensor integration, or broader deployment within organizations. While the current system prioritizes usability and accessibility over validation, it establishes a robust platform for further research and development in occupational health technology. Ultimately, this work contributes to the growing field of workplace well-being by offering a practical, scalable solution for </w:t>
+      </w:r>
+      <w:r>
+        <w:t>health</w:t>
+      </w:r>
+      <w:r>
+        <w:t xml:space="preserve"> monitoring, with the potential to inform data-driven interventions and promote healthier, more productive work environments.</w:t>
       </w:r>
     </w:p>
     <w:p>
@@ -2607,18 +2721,7 @@
         <w:pStyle w:val="Kop1"/>
       </w:pPr>
       <w:r>
-        <w:t>Conclusion</w:t>
-      </w:r>
-      <w:r>
-        <w:t xml:space="preserve"> </w:t>
-      </w:r>
-      <w:r>
-        <w:rPr>
-          <w:color w:val="FF0000"/>
-          <w:sz w:val="16"/>
-          <w:szCs w:val="16"/>
-        </w:rPr>
-        <w:t>(NEED TO DO)</w:t>
+        <w:t>Acknowledgments</w:t>
       </w:r>
     </w:p>
     <w:p>
@@ -2629,23 +2732,6 @@
       <w:r>
         <w:t>TEMPLATE</w:t>
       </w:r>
-    </w:p>
-    <w:p>
-      <w:pPr>
-        <w:pStyle w:val="Kop1"/>
-      </w:pPr>
-      <w:r>
-        <w:t>Acknowledgments</w:t>
-      </w:r>
-    </w:p>
-    <w:p>
-      <w:pPr>
-        <w:ind w:firstLine="202"/>
-        <w:jc w:val="both"/>
-      </w:pPr>
-      <w:r>
-        <w:t>TEMPLATE</w:t>
-      </w:r>
       <w:r>
         <w:t xml:space="preserve"> </w:t>
       </w:r>
@@ -2661,31 +2747,20 @@
     <w:p>
       <w:pPr>
         <w:pStyle w:val="References"/>
-        <w:rPr>
-          <w:lang w:val="en-GB" w:eastAsia="nl-BE"/>
-        </w:rPr>
-        <w:sectPr>
-          <w:headerReference w:type="default" r:id="rId10"/>
-          <w:type w:val="continuous"/>
-          <w:pgSz w:w="12240" w:h="15840" w:code="1"/>
-          <w:pgMar w:top="1008" w:right="936" w:bottom="1008" w:left="936" w:header="432" w:footer="432" w:gutter="0"/>
-          <w:cols w:num="2" w:space="288"/>
-        </w:sectPr>
-      </w:pPr>
-      <w:r>
-        <w:t>TEMPLATE</w:t>
-      </w:r>
-    </w:p>
-    <w:p>
-      <w:pPr>
-        <w:pStyle w:val="FigureCaption"/>
         <w:rPr>
           <w:sz w:val="20"/>
           <w:szCs w:val="20"/>
         </w:rPr>
       </w:pPr>
+      <w:r>
+        <w:t>TEMPLAT</w:t>
+      </w:r>
+      <w:r>
+        <w:t>E</w:t>
+      </w:r>
     </w:p>
     <w:sectPr>
+      <w:headerReference w:type="default" r:id="rId15"/>
       <w:type w:val="continuous"/>
       <w:pgSz w:w="12240" w:h="15840" w:code="1"/>
       <w:pgMar w:top="1008" w:right="936" w:bottom="1008" w:left="936" w:header="432" w:footer="432" w:gutter="0"/>

</xml_diff>